<commit_message>
Ajout de la section exécutions dans le rapport
</commit_message>
<xml_diff>
--- a/Rapport_Creusel_Dalati.docx
+++ b/Rapport_Creusel_Dalati.docx
@@ -1,68 +1,7 @@
 
 <file path=word/document.xml><?xml version="1.0" encoding="utf-8"?>
-<w:document xmlns:wpc="http://schemas.microsoft.com/office/word/2010/wordprocessingCanvas" xmlns:cx="http://schemas.microsoft.com/office/drawing/2014/chartex" xmlns:cx1="http://schemas.microsoft.com/office/drawing/2015/9/8/chartex" xmlns:cx2="http://schemas.microsoft.com/office/drawing/2015/10/21/chartex" xmlns:cx3="http://schemas.microsoft.com/office/drawing/2016/5/9/chartex" xmlns:cx4="http://schemas.microsoft.com/office/drawing/2016/5/10/chartex" xmlns:cx5="http://schemas.microsoft.com/office/drawing/2016/5/11/chartex" xmlns:cx6="http://schemas.microsoft.com/office/drawing/2016/5/12/chartex" xmlns:cx7="http://schemas.microsoft.com/office/drawing/2016/5/13/chartex" xmlns:cx8="http://schemas.microsoft.com/office/drawing/2016/5/14/chartex" xmlns:mc="http://schemas.openxmlformats.org/markup-compatibility/2006" xmlns:aink="http://schemas.microsoft.com/office/drawing/2016/ink" xmlns:am3d="http://schemas.microsoft.com/office/drawing/2017/model3d" xmlns:o="urn:schemas-microsoft-com:office:office" xmlns:r="http://schemas.openxmlformats.org/officeDocument/2006/relationships" xmlns:m="http://schemas.openxmlformats.org/officeDocument/2006/math" xmlns:v="urn:schemas-microsoft-com:vml" xmlns:wp14="http://schemas.microsoft.com/office/word/2010/wordprocessingDrawing" xmlns:wp="http://schemas.openxmlformats.org/drawingml/2006/wordprocessingDrawing" xmlns:w10="urn:schemas-microsoft-com:office:word" xmlns:w="http://schemas.openxmlformats.org/wordprocessingml/2006/main" xmlns:w14="http://schemas.microsoft.com/office/word/2010/wordml" xmlns:w15="http://schemas.microsoft.com/office/word/2012/wordml" xmlns:w16cid="http://schemas.microsoft.com/office/word/2016/wordml/cid" xmlns:w16se="http://schemas.microsoft.com/office/word/2015/wordml/symex" xmlns:wpg="http://schemas.microsoft.com/office/word/2010/wordprocessingGroup" xmlns:wpi="http://schemas.microsoft.com/office/word/2010/wordprocessingInk" xmlns:wne="http://schemas.microsoft.com/office/word/2006/wordml" xmlns:wps="http://schemas.microsoft.com/office/word/2010/wordprocessingShape" mc:Ignorable="w14 w15 w16se w16cid wp14">
+<w:document xmlns:wpc="http://schemas.microsoft.com/office/word/2010/wordprocessingCanvas" xmlns:mc="http://schemas.openxmlformats.org/markup-compatibility/2006" xmlns:o="urn:schemas-microsoft-com:office:office" xmlns:r="http://schemas.openxmlformats.org/officeDocument/2006/relationships" xmlns:m="http://schemas.openxmlformats.org/officeDocument/2006/math" xmlns:v="urn:schemas-microsoft-com:vml" xmlns:wp14="http://schemas.microsoft.com/office/word/2010/wordprocessingDrawing" xmlns:wp="http://schemas.openxmlformats.org/drawingml/2006/wordprocessingDrawing" xmlns:w10="urn:schemas-microsoft-com:office:word" xmlns:w="http://schemas.openxmlformats.org/wordprocessingml/2006/main" xmlns:w14="http://schemas.microsoft.com/office/word/2010/wordml" xmlns:wpg="http://schemas.microsoft.com/office/word/2010/wordprocessingGroup" xmlns:wpi="http://schemas.microsoft.com/office/word/2010/wordprocessingInk" xmlns:wne="http://schemas.microsoft.com/office/word/2006/wordml" xmlns:wps="http://schemas.microsoft.com/office/word/2010/wordprocessingShape" mc:Ignorable="w14 wp14">
   <w:body>
-    <w:p>
-      <w:pPr>
-        <w:rPr>
-          <w:rFonts w:cstheme="minorHAnsi"/>
-        </w:rPr>
-      </w:pPr>
-      <w:proofErr w:type="spellStart"/>
-      <w:r>
-        <w:rPr>
-          <w:rFonts w:cstheme="minorHAnsi"/>
-        </w:rPr>
-        <w:t>Mohammade</w:t>
-      </w:r>
-      <w:proofErr w:type="spellEnd"/>
-      <w:r>
-        <w:rPr>
-          <w:rFonts w:cstheme="minorHAnsi"/>
-        </w:rPr>
-        <w:t xml:space="preserve"> Dalati</w:t>
-      </w:r>
-    </w:p>
-    <w:p>
-      <w:pPr>
-        <w:rPr>
-          <w:rFonts w:cstheme="minorHAnsi"/>
-        </w:rPr>
-      </w:pPr>
-      <w:r>
-        <w:rPr>
-          <w:rFonts w:cstheme="minorHAnsi"/>
-        </w:rPr>
-        <w:t xml:space="preserve">Victor </w:t>
-      </w:r>
-      <w:proofErr w:type="spellStart"/>
-      <w:r>
-        <w:rPr>
-          <w:rFonts w:cstheme="minorHAnsi"/>
-        </w:rPr>
-        <w:t>Creu</w:t>
-      </w:r>
-      <w:r>
-        <w:rPr>
-          <w:rFonts w:cstheme="minorHAnsi"/>
-        </w:rPr>
-        <w:t>s</w:t>
-      </w:r>
-      <w:r>
-        <w:rPr>
-          <w:rFonts w:cstheme="minorHAnsi"/>
-        </w:rPr>
-        <w:t>el</w:t>
-      </w:r>
-      <w:proofErr w:type="spellEnd"/>
-    </w:p>
-    <w:p>
-      <w:pPr>
-        <w:rPr>
-          <w:rFonts w:cstheme="minorHAnsi"/>
-        </w:rPr>
-      </w:pPr>
-    </w:p>
     <w:p>
       <w:pPr>
         <w:jc w:val="center"/>
@@ -78,7 +17,7 @@
           <w:sz w:val="36"/>
           <w:szCs w:val="36"/>
         </w:rPr>
-        <w:t xml:space="preserve">Rapport TP </w:t>
+        <w:t>Rapport TP</w:t>
       </w:r>
     </w:p>
     <w:p>
@@ -202,7 +141,25 @@
           <w:sz w:val="24"/>
           <w:szCs w:val="24"/>
         </w:rPr>
-        <w:t xml:space="preserve"> spams et </w:t>
+        <w:t xml:space="preserve"> </w:t>
+      </w:r>
+      <w:proofErr w:type="spellStart"/>
+      <w:r>
+        <w:rPr>
+          <w:rFonts w:cstheme="minorHAnsi"/>
+          <w:sz w:val="24"/>
+          <w:szCs w:val="24"/>
+        </w:rPr>
+        <w:t>spams</w:t>
+      </w:r>
+      <w:proofErr w:type="spellEnd"/>
+      <w:r>
+        <w:rPr>
+          <w:rFonts w:cstheme="minorHAnsi"/>
+          <w:sz w:val="24"/>
+          <w:szCs w:val="24"/>
+        </w:rPr>
+        <w:t xml:space="preserve"> et </w:t>
       </w:r>
       <w:r>
         <w:rPr>
@@ -514,6 +471,31 @@
         <w:t>(</w:t>
       </w:r>
       <w:proofErr w:type="spellStart"/>
+      <w:r>
+        <w:rPr>
+          <w:rFonts w:cstheme="minorHAnsi"/>
+          <w:sz w:val="24"/>
+          <w:szCs w:val="24"/>
+        </w:rPr>
+        <w:t>e</w:t>
+      </w:r>
+      <w:r>
+        <w:rPr>
+          <w:rFonts w:cstheme="minorHAnsi"/>
+          <w:sz w:val="24"/>
+          <w:szCs w:val="24"/>
+        </w:rPr>
+        <w:t>xp</w:t>
+      </w:r>
+      <w:proofErr w:type="spellEnd"/>
+      <w:r>
+        <w:rPr>
+          <w:rFonts w:cstheme="minorHAnsi"/>
+          <w:sz w:val="24"/>
+          <w:szCs w:val="24"/>
+        </w:rPr>
+        <w:t xml:space="preserve">(Z0) + </w:t>
+      </w:r>
       <w:proofErr w:type="gramStart"/>
       <w:r>
         <w:rPr>
@@ -521,17 +503,36 @@
           <w:sz w:val="24"/>
           <w:szCs w:val="24"/>
         </w:rPr>
-        <w:t>e</w:t>
-      </w:r>
-      <w:r>
-        <w:rPr>
-          <w:rFonts w:cstheme="minorHAnsi"/>
-          <w:sz w:val="24"/>
-          <w:szCs w:val="24"/>
-        </w:rPr>
-        <w:t>xp</w:t>
+        <w:t>log(</w:t>
+      </w:r>
+      <w:proofErr w:type="gramEnd"/>
+      <w:r>
+        <w:rPr>
+          <w:rFonts w:cstheme="minorHAnsi"/>
+          <w:sz w:val="24"/>
+          <w:szCs w:val="24"/>
+        </w:rPr>
+        <w:t>P(Y=SPAM)))  /  (</w:t>
+      </w:r>
+      <w:proofErr w:type="spellStart"/>
+      <w:proofErr w:type="gramStart"/>
+      <w:r>
+        <w:rPr>
+          <w:rFonts w:cstheme="minorHAnsi"/>
+          <w:sz w:val="24"/>
+          <w:szCs w:val="24"/>
+        </w:rPr>
+        <w:t>exp</w:t>
       </w:r>
       <w:proofErr w:type="spellEnd"/>
+      <w:r>
+        <w:rPr>
+          <w:rFonts w:cstheme="minorHAnsi"/>
+          <w:sz w:val="24"/>
+          <w:szCs w:val="24"/>
+        </w:rPr>
+        <w:t>(</w:t>
+      </w:r>
       <w:proofErr w:type="gramEnd"/>
       <w:r>
         <w:rPr>
@@ -539,25 +540,7 @@
           <w:sz w:val="24"/>
           <w:szCs w:val="24"/>
         </w:rPr>
-        <w:t>(Z0) + log(P(Y=SPAM)))  /  (</w:t>
-      </w:r>
-      <w:proofErr w:type="spellStart"/>
-      <w:r>
-        <w:rPr>
-          <w:rFonts w:cstheme="minorHAnsi"/>
-          <w:sz w:val="24"/>
-          <w:szCs w:val="24"/>
-        </w:rPr>
-        <w:t>exp</w:t>
-      </w:r>
-      <w:proofErr w:type="spellEnd"/>
-      <w:r>
-        <w:rPr>
-          <w:rFonts w:cstheme="minorHAnsi"/>
-          <w:sz w:val="24"/>
-          <w:szCs w:val="24"/>
-        </w:rPr>
-        <w:t xml:space="preserve">(Z0 + log(P(Y=SPAM))) + </w:t>
+        <w:t xml:space="preserve">Z0 + log(P(Y=SPAM))) + </w:t>
       </w:r>
       <w:proofErr w:type="spellStart"/>
       <w:r>
@@ -680,7 +663,6 @@
           <w:sz w:val="24"/>
           <w:szCs w:val="24"/>
         </w:rPr>
-        <w:lastRenderedPageBreak/>
         <w:t>Victor :</w:t>
       </w:r>
     </w:p>
@@ -773,6 +755,7 @@
           <w:sz w:val="24"/>
           <w:szCs w:val="24"/>
         </w:rPr>
+        <w:lastRenderedPageBreak/>
         <w:t>Sauvegarde et chargement d’un classifieur depuis un fichier</w:t>
       </w:r>
     </w:p>
@@ -1269,7 +1252,25 @@
           <w:sz w:val="24"/>
           <w:szCs w:val="24"/>
         </w:rPr>
-        <w:t xml:space="preserve"> spams et </w:t>
+        <w:t xml:space="preserve"> </w:t>
+      </w:r>
+      <w:proofErr w:type="spellStart"/>
+      <w:r>
+        <w:rPr>
+          <w:rFonts w:cstheme="minorHAnsi"/>
+          <w:sz w:val="24"/>
+          <w:szCs w:val="24"/>
+        </w:rPr>
+        <w:t>spams</w:t>
+      </w:r>
+      <w:proofErr w:type="spellEnd"/>
+      <w:r>
+        <w:rPr>
+          <w:rFonts w:cstheme="minorHAnsi"/>
+          <w:sz w:val="24"/>
+          <w:szCs w:val="24"/>
+        </w:rPr>
+        <w:t xml:space="preserve"> et </w:t>
       </w:r>
       <w:r>
         <w:rPr>
@@ -1483,12 +1484,30 @@
           <w:sz w:val="24"/>
           <w:szCs w:val="24"/>
         </w:rPr>
-        <w:t xml:space="preserve"> permet au classifieur </w:t>
+        <w:t xml:space="preserve"> permet au </w:t>
       </w:r>
       <w:proofErr w:type="spellStart"/>
       <w:r>
         <w:rPr>
           <w:rFonts w:cstheme="minorHAnsi"/>
+          <w:sz w:val="24"/>
+          <w:szCs w:val="24"/>
+        </w:rPr>
+        <w:t>classifieur</w:t>
+      </w:r>
+      <w:proofErr w:type="spellEnd"/>
+      <w:r>
+        <w:rPr>
+          <w:rFonts w:cstheme="minorHAnsi"/>
+          <w:sz w:val="24"/>
+          <w:szCs w:val="24"/>
+        </w:rPr>
+        <w:t xml:space="preserve"> </w:t>
+      </w:r>
+      <w:proofErr w:type="spellStart"/>
+      <w:r>
+        <w:rPr>
+          <w:rFonts w:cstheme="minorHAnsi"/>
           <w:i/>
           <w:sz w:val="24"/>
           <w:szCs w:val="24"/>
@@ -1618,6 +1637,266 @@
           <w:rFonts w:cstheme="minorHAnsi"/>
           <w:sz w:val="24"/>
           <w:szCs w:val="24"/>
+        </w:rPr>
+        <w:t xml:space="preserve">La classe </w:t>
+      </w:r>
+      <w:proofErr w:type="spellStart"/>
+      <w:r>
+        <w:rPr>
+          <w:rFonts w:cstheme="minorHAnsi"/>
+          <w:sz w:val="24"/>
+          <w:szCs w:val="24"/>
+        </w:rPr>
+        <w:t>FiltreAntiSpam</w:t>
+      </w:r>
+      <w:proofErr w:type="spellEnd"/>
+      <w:r>
+        <w:rPr>
+          <w:rFonts w:cstheme="minorHAnsi"/>
+          <w:sz w:val="24"/>
+          <w:szCs w:val="24"/>
+        </w:rPr>
+        <w:t xml:space="preserve"> permet au </w:t>
+      </w:r>
+      <w:proofErr w:type="spellStart"/>
+      <w:r>
+        <w:rPr>
+          <w:rFonts w:cstheme="minorHAnsi"/>
+          <w:sz w:val="24"/>
+          <w:szCs w:val="24"/>
+        </w:rPr>
+        <w:t>classifieur</w:t>
+      </w:r>
+      <w:proofErr w:type="spellEnd"/>
+      <w:r>
+        <w:rPr>
+          <w:rFonts w:cstheme="minorHAnsi"/>
+          <w:sz w:val="24"/>
+          <w:szCs w:val="24"/>
+        </w:rPr>
+        <w:t xml:space="preserve"> </w:t>
+      </w:r>
+      <w:proofErr w:type="spellStart"/>
+      <w:r>
+        <w:rPr>
+          <w:rFonts w:cstheme="minorHAnsi"/>
+          <w:i/>
+          <w:sz w:val="24"/>
+          <w:szCs w:val="24"/>
+        </w:rPr>
+        <w:t>mon_classifieur</w:t>
+      </w:r>
+      <w:proofErr w:type="spellEnd"/>
+      <w:r>
+        <w:rPr>
+          <w:rFonts w:cstheme="minorHAnsi"/>
+          <w:sz w:val="24"/>
+          <w:szCs w:val="24"/>
+        </w:rPr>
+        <w:t xml:space="preserve"> de tester sur la base de test </w:t>
+      </w:r>
+      <w:proofErr w:type="spellStart"/>
+      <w:r>
+        <w:rPr>
+          <w:rFonts w:cstheme="minorHAnsi"/>
+          <w:i/>
+          <w:sz w:val="24"/>
+          <w:szCs w:val="24"/>
+        </w:rPr>
+        <w:t>basetest</w:t>
+      </w:r>
+      <w:proofErr w:type="spellEnd"/>
+      <w:r>
+        <w:rPr>
+          <w:rFonts w:cstheme="minorHAnsi"/>
+          <w:sz w:val="24"/>
+          <w:szCs w:val="24"/>
+        </w:rPr>
+        <w:t xml:space="preserve"> avec </w:t>
+      </w:r>
+      <w:r>
+        <w:rPr>
+          <w:rFonts w:cstheme="minorHAnsi"/>
+          <w:i/>
+          <w:sz w:val="24"/>
+          <w:szCs w:val="24"/>
+        </w:rPr>
+        <w:t>n</w:t>
+      </w:r>
+      <w:r>
+        <w:rPr>
+          <w:rFonts w:cstheme="minorHAnsi"/>
+          <w:sz w:val="24"/>
+          <w:szCs w:val="24"/>
+        </w:rPr>
+        <w:t xml:space="preserve"> </w:t>
+      </w:r>
+      <w:proofErr w:type="spellStart"/>
+      <w:r>
+        <w:rPr>
+          <w:rFonts w:cstheme="minorHAnsi"/>
+          <w:sz w:val="24"/>
+          <w:szCs w:val="24"/>
+        </w:rPr>
+        <w:t>spams</w:t>
+      </w:r>
+      <w:proofErr w:type="spellEnd"/>
+      <w:r>
+        <w:rPr>
+          <w:rFonts w:cstheme="minorHAnsi"/>
+          <w:sz w:val="24"/>
+          <w:szCs w:val="24"/>
+        </w:rPr>
+        <w:t xml:space="preserve"> et </w:t>
+      </w:r>
+      <w:r>
+        <w:rPr>
+          <w:rFonts w:cstheme="minorHAnsi"/>
+          <w:i/>
+          <w:sz w:val="24"/>
+          <w:szCs w:val="24"/>
+        </w:rPr>
+        <w:t>m</w:t>
+      </w:r>
+      <w:r>
+        <w:rPr>
+          <w:rFonts w:cstheme="minorHAnsi"/>
+          <w:sz w:val="24"/>
+          <w:szCs w:val="24"/>
+        </w:rPr>
+        <w:t xml:space="preserve"> </w:t>
+      </w:r>
+      <w:proofErr w:type="spellStart"/>
+      <w:r>
+        <w:rPr>
+          <w:rFonts w:cstheme="minorHAnsi"/>
+          <w:sz w:val="24"/>
+          <w:szCs w:val="24"/>
+        </w:rPr>
+        <w:t>hams</w:t>
+      </w:r>
+      <w:proofErr w:type="spellEnd"/>
+      <w:r>
+        <w:rPr>
+          <w:rFonts w:cstheme="minorHAnsi"/>
+          <w:sz w:val="24"/>
+          <w:szCs w:val="24"/>
+        </w:rPr>
+        <w:t>.</w:t>
+      </w:r>
+    </w:p>
+    <w:p>
+      <w:pPr>
+        <w:jc w:val="both"/>
+        <w:rPr>
+          <w:rFonts w:cstheme="minorHAnsi"/>
+          <w:sz w:val="24"/>
+          <w:szCs w:val="24"/>
+        </w:rPr>
+      </w:pPr>
+      <w:proofErr w:type="gramStart"/>
+      <w:r>
+        <w:rPr>
+          <w:rFonts w:cstheme="minorHAnsi"/>
+          <w:sz w:val="24"/>
+          <w:szCs w:val="24"/>
+        </w:rPr>
+        <w:t>java</w:t>
+      </w:r>
+      <w:proofErr w:type="gramEnd"/>
+      <w:r>
+        <w:rPr>
+          <w:rFonts w:cstheme="minorHAnsi"/>
+          <w:sz w:val="24"/>
+          <w:szCs w:val="24"/>
+        </w:rPr>
+        <w:t xml:space="preserve"> </w:t>
+      </w:r>
+      <w:proofErr w:type="spellStart"/>
+      <w:r>
+        <w:rPr>
+          <w:rFonts w:cstheme="minorHAnsi"/>
+          <w:sz w:val="24"/>
+          <w:szCs w:val="24"/>
+        </w:rPr>
+        <w:t>FiltreAntiSpam</w:t>
+      </w:r>
+      <w:proofErr w:type="spellEnd"/>
+      <w:r>
+        <w:rPr>
+          <w:rFonts w:cstheme="minorHAnsi"/>
+          <w:sz w:val="24"/>
+          <w:szCs w:val="24"/>
+        </w:rPr>
+        <w:t xml:space="preserve"> </w:t>
+      </w:r>
+      <w:proofErr w:type="spellStart"/>
+      <w:r>
+        <w:rPr>
+          <w:rFonts w:cstheme="minorHAnsi"/>
+          <w:i/>
+          <w:sz w:val="24"/>
+          <w:szCs w:val="24"/>
+        </w:rPr>
+        <w:t>mon_classifieur</w:t>
+      </w:r>
+      <w:proofErr w:type="spellEnd"/>
+      <w:r>
+        <w:rPr>
+          <w:rFonts w:cstheme="minorHAnsi"/>
+          <w:i/>
+          <w:sz w:val="24"/>
+          <w:szCs w:val="24"/>
+        </w:rPr>
+        <w:t xml:space="preserve"> </w:t>
+      </w:r>
+      <w:proofErr w:type="spellStart"/>
+      <w:r>
+        <w:rPr>
+          <w:rFonts w:cstheme="minorHAnsi"/>
+          <w:i/>
+          <w:sz w:val="24"/>
+          <w:szCs w:val="24"/>
+        </w:rPr>
+        <w:t>basetest</w:t>
+      </w:r>
+      <w:proofErr w:type="spellEnd"/>
+      <w:r>
+        <w:rPr>
+          <w:rFonts w:cstheme="minorHAnsi"/>
+          <w:i/>
+          <w:sz w:val="24"/>
+          <w:szCs w:val="24"/>
+        </w:rPr>
+        <w:t xml:space="preserve"> n m</w:t>
+      </w:r>
+    </w:p>
+    <w:p>
+      <w:pPr>
+        <w:spacing w:after="0" w:line="240" w:lineRule="auto"/>
+        <w:rPr>
+          <w:rFonts w:cstheme="minorHAnsi"/>
+        </w:rPr>
+      </w:pPr>
+    </w:p>
+    <w:p>
+      <w:pPr>
+        <w:spacing w:after="0" w:line="240" w:lineRule="auto"/>
+        <w:rPr>
+          <w:rFonts w:eastAsia="Times New Roman" w:cstheme="minorHAnsi"/>
+          <w:color w:val="000000"/>
+          <w:sz w:val="24"/>
+          <w:szCs w:val="24"/>
+          <w:lang w:eastAsia="fr-FR"/>
+        </w:rPr>
+      </w:pPr>
+      <w:r>
+        <w:rPr>
+          <w:rFonts w:eastAsia="Times New Roman" w:cstheme="minorHAnsi"/>
+          <w:color w:val="000000"/>
+          <w:sz w:val="24"/>
+          <w:szCs w:val="24"/>
+          <w:lang w:eastAsia="fr-FR"/>
         </w:rPr>
         <w:lastRenderedPageBreak/>
         <w:t xml:space="preserve">La classe </w:t>
@@ -1625,250 +1904,46 @@
       <w:proofErr w:type="spellStart"/>
       <w:r>
         <w:rPr>
-          <w:rFonts w:cstheme="minorHAnsi"/>
-          <w:sz w:val="24"/>
-          <w:szCs w:val="24"/>
-        </w:rPr>
-        <w:t>FiltreAntiSpam</w:t>
+          <w:rFonts w:eastAsia="Times New Roman" w:cstheme="minorHAnsi"/>
+          <w:color w:val="000000"/>
+          <w:sz w:val="24"/>
+          <w:szCs w:val="24"/>
+          <w:lang w:eastAsia="fr-FR"/>
+        </w:rPr>
+        <w:t>FiltreMail</w:t>
       </w:r>
       <w:proofErr w:type="spellEnd"/>
       <w:r>
         <w:rPr>
-          <w:rFonts w:cstheme="minorHAnsi"/>
-          <w:sz w:val="24"/>
-          <w:szCs w:val="24"/>
-        </w:rPr>
-        <w:t xml:space="preserve"> permet au classifieur </w:t>
+          <w:rFonts w:eastAsia="Times New Roman" w:cstheme="minorHAnsi"/>
+          <w:color w:val="000000"/>
+          <w:sz w:val="24"/>
+          <w:szCs w:val="24"/>
+          <w:lang w:eastAsia="fr-FR"/>
+        </w:rPr>
+        <w:t xml:space="preserve"> indique, d’après le </w:t>
       </w:r>
       <w:proofErr w:type="spellStart"/>
       <w:r>
         <w:rPr>
-          <w:rFonts w:cstheme="minorHAnsi"/>
-          <w:i/>
-          <w:sz w:val="24"/>
-          <w:szCs w:val="24"/>
-        </w:rPr>
-        <w:t>mon_classifieur</w:t>
+          <w:rFonts w:eastAsia="Times New Roman" w:cstheme="minorHAnsi"/>
+          <w:color w:val="000000"/>
+          <w:sz w:val="24"/>
+          <w:szCs w:val="24"/>
+          <w:lang w:eastAsia="fr-FR"/>
+        </w:rPr>
+        <w:t>classifieur</w:t>
       </w:r>
       <w:proofErr w:type="spellEnd"/>
       <w:r>
         <w:rPr>
-          <w:rFonts w:cstheme="minorHAnsi"/>
-          <w:sz w:val="24"/>
-          <w:szCs w:val="24"/>
-        </w:rPr>
-        <w:t xml:space="preserve"> de tester sur la base de test </w:t>
-      </w:r>
-      <w:bookmarkStart w:id="0" w:name="_GoBack"/>
-      <w:bookmarkEnd w:id="0"/>
-      <w:proofErr w:type="spellStart"/>
-      <w:r>
-        <w:rPr>
-          <w:rFonts w:cstheme="minorHAnsi"/>
-          <w:i/>
-          <w:sz w:val="24"/>
-          <w:szCs w:val="24"/>
-        </w:rPr>
-        <w:t>basetest</w:t>
-      </w:r>
-      <w:proofErr w:type="spellEnd"/>
-      <w:r>
-        <w:rPr>
-          <w:rFonts w:cstheme="minorHAnsi"/>
-          <w:sz w:val="24"/>
-          <w:szCs w:val="24"/>
-        </w:rPr>
-        <w:t xml:space="preserve"> avec </w:t>
-      </w:r>
-      <w:r>
-        <w:rPr>
-          <w:rFonts w:cstheme="minorHAnsi"/>
-          <w:i/>
-          <w:sz w:val="24"/>
-          <w:szCs w:val="24"/>
-        </w:rPr>
-        <w:t>n</w:t>
-      </w:r>
-      <w:r>
-        <w:rPr>
-          <w:rFonts w:cstheme="minorHAnsi"/>
-          <w:sz w:val="24"/>
-          <w:szCs w:val="24"/>
-        </w:rPr>
-        <w:t xml:space="preserve"> spams et </w:t>
-      </w:r>
-      <w:r>
-        <w:rPr>
-          <w:rFonts w:cstheme="minorHAnsi"/>
-          <w:i/>
-          <w:sz w:val="24"/>
-          <w:szCs w:val="24"/>
-        </w:rPr>
-        <w:t>m</w:t>
-      </w:r>
-      <w:r>
-        <w:rPr>
-          <w:rFonts w:cstheme="minorHAnsi"/>
-          <w:sz w:val="24"/>
-          <w:szCs w:val="24"/>
+          <w:rFonts w:eastAsia="Times New Roman" w:cstheme="minorHAnsi"/>
+          <w:color w:val="000000"/>
+          <w:sz w:val="24"/>
+          <w:szCs w:val="24"/>
+          <w:lang w:eastAsia="fr-FR"/>
         </w:rPr>
         <w:t xml:space="preserve"> </w:t>
-      </w:r>
-      <w:proofErr w:type="spellStart"/>
-      <w:r>
-        <w:rPr>
-          <w:rFonts w:cstheme="minorHAnsi"/>
-          <w:sz w:val="24"/>
-          <w:szCs w:val="24"/>
-        </w:rPr>
-        <w:t>hams</w:t>
-      </w:r>
-      <w:proofErr w:type="spellEnd"/>
-      <w:r>
-        <w:rPr>
-          <w:rFonts w:cstheme="minorHAnsi"/>
-          <w:sz w:val="24"/>
-          <w:szCs w:val="24"/>
-        </w:rPr>
-        <w:t>.</w:t>
-      </w:r>
-    </w:p>
-    <w:p>
-      <w:pPr>
-        <w:jc w:val="both"/>
-        <w:rPr>
-          <w:rFonts w:cstheme="minorHAnsi"/>
-          <w:sz w:val="24"/>
-          <w:szCs w:val="24"/>
-        </w:rPr>
-      </w:pPr>
-      <w:proofErr w:type="gramStart"/>
-      <w:r>
-        <w:rPr>
-          <w:rFonts w:cstheme="minorHAnsi"/>
-          <w:sz w:val="24"/>
-          <w:szCs w:val="24"/>
-        </w:rPr>
-        <w:t>java</w:t>
-      </w:r>
-      <w:proofErr w:type="gramEnd"/>
-      <w:r>
-        <w:rPr>
-          <w:rFonts w:cstheme="minorHAnsi"/>
-          <w:sz w:val="24"/>
-          <w:szCs w:val="24"/>
-        </w:rPr>
-        <w:t xml:space="preserve"> </w:t>
-      </w:r>
-      <w:proofErr w:type="spellStart"/>
-      <w:r>
-        <w:rPr>
-          <w:rFonts w:cstheme="minorHAnsi"/>
-          <w:sz w:val="24"/>
-          <w:szCs w:val="24"/>
-        </w:rPr>
-        <w:t>FiltreAntiSpam</w:t>
-      </w:r>
-      <w:proofErr w:type="spellEnd"/>
-      <w:r>
-        <w:rPr>
-          <w:rFonts w:cstheme="minorHAnsi"/>
-          <w:sz w:val="24"/>
-          <w:szCs w:val="24"/>
-        </w:rPr>
-        <w:t xml:space="preserve"> </w:t>
-      </w:r>
-      <w:proofErr w:type="spellStart"/>
-      <w:r>
-        <w:rPr>
-          <w:rFonts w:cstheme="minorHAnsi"/>
-          <w:i/>
-          <w:sz w:val="24"/>
-          <w:szCs w:val="24"/>
-        </w:rPr>
-        <w:t>mon_classifieur</w:t>
-      </w:r>
-      <w:proofErr w:type="spellEnd"/>
-      <w:r>
-        <w:rPr>
-          <w:rFonts w:cstheme="minorHAnsi"/>
-          <w:i/>
-          <w:sz w:val="24"/>
-          <w:szCs w:val="24"/>
-        </w:rPr>
-        <w:t xml:space="preserve"> </w:t>
-      </w:r>
-      <w:proofErr w:type="spellStart"/>
-      <w:r>
-        <w:rPr>
-          <w:rFonts w:cstheme="minorHAnsi"/>
-          <w:i/>
-          <w:sz w:val="24"/>
-          <w:szCs w:val="24"/>
-        </w:rPr>
-        <w:t>basetest</w:t>
-      </w:r>
-      <w:proofErr w:type="spellEnd"/>
-      <w:r>
-        <w:rPr>
-          <w:rFonts w:cstheme="minorHAnsi"/>
-          <w:i/>
-          <w:sz w:val="24"/>
-          <w:szCs w:val="24"/>
-        </w:rPr>
-        <w:t xml:space="preserve"> n m</w:t>
-      </w:r>
-    </w:p>
-    <w:p>
-      <w:pPr>
-        <w:spacing w:after="0" w:line="240" w:lineRule="auto"/>
-        <w:rPr>
-          <w:rFonts w:cstheme="minorHAnsi"/>
-        </w:rPr>
-      </w:pPr>
-    </w:p>
-    <w:p>
-      <w:pPr>
-        <w:spacing w:after="0" w:line="240" w:lineRule="auto"/>
-        <w:rPr>
-          <w:rFonts w:eastAsia="Times New Roman" w:cstheme="minorHAnsi"/>
-          <w:color w:val="000000"/>
-          <w:sz w:val="24"/>
-          <w:szCs w:val="24"/>
-          <w:lang w:eastAsia="fr-FR"/>
-        </w:rPr>
-      </w:pPr>
-      <w:r>
-        <w:rPr>
-          <w:rFonts w:eastAsia="Times New Roman" w:cstheme="minorHAnsi"/>
-          <w:color w:val="000000"/>
-          <w:sz w:val="24"/>
-          <w:szCs w:val="24"/>
-          <w:lang w:eastAsia="fr-FR"/>
-        </w:rPr>
-        <w:t xml:space="preserve">La classe </w:t>
-      </w:r>
-      <w:proofErr w:type="spellStart"/>
-      <w:r>
-        <w:rPr>
-          <w:rFonts w:eastAsia="Times New Roman" w:cstheme="minorHAnsi"/>
-          <w:color w:val="000000"/>
-          <w:sz w:val="24"/>
-          <w:szCs w:val="24"/>
-          <w:lang w:eastAsia="fr-FR"/>
-        </w:rPr>
-        <w:t>FiltreMail</w:t>
-      </w:r>
-      <w:proofErr w:type="spellEnd"/>
-      <w:r>
-        <w:rPr>
-          <w:rFonts w:eastAsia="Times New Roman" w:cstheme="minorHAnsi"/>
-          <w:color w:val="000000"/>
-          <w:sz w:val="24"/>
-          <w:szCs w:val="24"/>
-          <w:lang w:eastAsia="fr-FR"/>
-        </w:rPr>
-        <w:t xml:space="preserve"> indique, d’après le classifieur </w:t>
       </w:r>
       <w:proofErr w:type="spellStart"/>
       <w:r>
@@ -2009,23 +2084,1240 @@
     <w:p>
       <w:pPr>
         <w:rPr>
-          <w:rFonts w:cstheme="minorHAnsi"/>
-        </w:rPr>
-      </w:pPr>
-    </w:p>
-    <w:p>
-      <w:pPr>
-        <w:rPr>
-          <w:rFonts w:cstheme="minorHAnsi"/>
+          <w:rStyle w:val="author-a-z84zz77zc8z90zz122zhz67z3v9m2z73zz70zu"/>
           <w:b/>
-          <w:sz w:val="24"/>
-          <w:szCs w:val="24"/>
-        </w:rPr>
-      </w:pPr>
-      <w:r>
-        <w:rPr>
-          <w:rFonts w:cstheme="minorHAnsi"/>
+          <w:bCs/>
+          <w:sz w:val="24"/>
+          <w:szCs w:val="24"/>
+        </w:rPr>
+      </w:pPr>
+      <w:r>
+        <w:rPr>
+          <w:rStyle w:val="author-a-z84zz77zc8z90zz122zhz67z3v9m2z73zz70zu"/>
           <w:b/>
+          <w:bCs/>
+          <w:sz w:val="24"/>
+          <w:szCs w:val="24"/>
+        </w:rPr>
+        <w:t>Exécutions</w:t>
+      </w:r>
+    </w:p>
+    <w:p>
+      <w:pPr>
+        <w:spacing w:after="0" w:line="240" w:lineRule="auto"/>
+        <w:rPr>
+          <w:rFonts w:eastAsia="Times New Roman" w:cstheme="minorHAnsi"/>
+          <w:sz w:val="24"/>
+          <w:szCs w:val="24"/>
+          <w:lang w:eastAsia="ja-JP"/>
+        </w:rPr>
+      </w:pPr>
+      <w:proofErr w:type="gramStart"/>
+      <w:r>
+        <w:rPr>
+          <w:rFonts w:eastAsia="Times New Roman" w:cstheme="minorHAnsi"/>
+          <w:sz w:val="24"/>
+          <w:szCs w:val="24"/>
+          <w:lang w:eastAsia="ja-JP"/>
+        </w:rPr>
+        <w:t>java</w:t>
+      </w:r>
+      <w:proofErr w:type="gramEnd"/>
+      <w:r>
+        <w:rPr>
+          <w:rFonts w:eastAsia="Times New Roman" w:cstheme="minorHAnsi"/>
+          <w:sz w:val="24"/>
+          <w:szCs w:val="24"/>
+          <w:lang w:eastAsia="ja-JP"/>
+        </w:rPr>
+        <w:t xml:space="preserve"> </w:t>
+      </w:r>
+      <w:proofErr w:type="spellStart"/>
+      <w:r>
+        <w:rPr>
+          <w:rFonts w:eastAsia="Times New Roman" w:cstheme="minorHAnsi"/>
+          <w:sz w:val="24"/>
+          <w:szCs w:val="24"/>
+          <w:lang w:eastAsia="ja-JP"/>
+        </w:rPr>
+        <w:t>ApprendFiltre</w:t>
+      </w:r>
+      <w:proofErr w:type="spellEnd"/>
+      <w:r>
+        <w:rPr>
+          <w:rFonts w:eastAsia="Times New Roman" w:cstheme="minorHAnsi"/>
+          <w:sz w:val="24"/>
+          <w:szCs w:val="24"/>
+          <w:lang w:eastAsia="ja-JP"/>
+        </w:rPr>
+        <w:t xml:space="preserve"> </w:t>
+      </w:r>
+      <w:proofErr w:type="spellStart"/>
+      <w:r>
+        <w:rPr>
+          <w:rFonts w:eastAsia="Times New Roman" w:cstheme="minorHAnsi"/>
+          <w:sz w:val="24"/>
+          <w:szCs w:val="24"/>
+          <w:lang w:eastAsia="ja-JP"/>
+        </w:rPr>
+        <w:t>classifieur</w:t>
+      </w:r>
+      <w:proofErr w:type="spellEnd"/>
+      <w:r>
+        <w:rPr>
+          <w:rFonts w:eastAsia="Times New Roman" w:cstheme="minorHAnsi"/>
+          <w:sz w:val="24"/>
+          <w:szCs w:val="24"/>
+          <w:lang w:eastAsia="ja-JP"/>
+        </w:rPr>
+        <w:t xml:space="preserve"> </w:t>
+      </w:r>
+      <w:proofErr w:type="spellStart"/>
+      <w:r>
+        <w:rPr>
+          <w:rFonts w:eastAsia="Times New Roman" w:cstheme="minorHAnsi"/>
+          <w:sz w:val="24"/>
+          <w:szCs w:val="24"/>
+          <w:lang w:eastAsia="ja-JP"/>
+        </w:rPr>
+        <w:t>res</w:t>
+      </w:r>
+      <w:proofErr w:type="spellEnd"/>
+      <w:r>
+        <w:rPr>
+          <w:rFonts w:eastAsia="Times New Roman" w:cstheme="minorHAnsi"/>
+          <w:sz w:val="24"/>
+          <w:szCs w:val="24"/>
+          <w:lang w:eastAsia="ja-JP"/>
+        </w:rPr>
+        <w:t>/</w:t>
+      </w:r>
+      <w:proofErr w:type="spellStart"/>
+      <w:r>
+        <w:rPr>
+          <w:rFonts w:eastAsia="Times New Roman" w:cstheme="minorHAnsi"/>
+          <w:sz w:val="24"/>
+          <w:szCs w:val="24"/>
+          <w:lang w:eastAsia="ja-JP"/>
+        </w:rPr>
+        <w:t>baseapp</w:t>
+      </w:r>
+      <w:proofErr w:type="spellEnd"/>
+      <w:r>
+        <w:rPr>
+          <w:rFonts w:eastAsia="Times New Roman" w:cstheme="minorHAnsi"/>
+          <w:sz w:val="24"/>
+          <w:szCs w:val="24"/>
+          <w:lang w:eastAsia="ja-JP"/>
+        </w:rPr>
+        <w:t xml:space="preserve"> 300 200</w:t>
+      </w:r>
+    </w:p>
+    <w:p>
+      <w:pPr>
+        <w:spacing w:after="0" w:line="240" w:lineRule="auto"/>
+        <w:rPr>
+          <w:rFonts w:eastAsia="Times New Roman" w:cstheme="minorHAnsi"/>
+          <w:sz w:val="24"/>
+          <w:szCs w:val="24"/>
+          <w:lang w:eastAsia="ja-JP"/>
+        </w:rPr>
+      </w:pPr>
+      <w:r>
+        <w:rPr>
+          <w:rFonts w:eastAsia="Times New Roman" w:cstheme="minorHAnsi"/>
+          <w:sz w:val="24"/>
+          <w:szCs w:val="24"/>
+          <w:lang w:eastAsia="ja-JP"/>
+        </w:rPr>
+        <w:t xml:space="preserve">Apprentissage sur 300 </w:t>
+      </w:r>
+      <w:proofErr w:type="spellStart"/>
+      <w:r>
+        <w:rPr>
+          <w:rFonts w:eastAsia="Times New Roman" w:cstheme="minorHAnsi"/>
+          <w:sz w:val="24"/>
+          <w:szCs w:val="24"/>
+          <w:lang w:eastAsia="ja-JP"/>
+        </w:rPr>
+        <w:t>spams</w:t>
+      </w:r>
+      <w:proofErr w:type="spellEnd"/>
+      <w:r>
+        <w:rPr>
+          <w:rFonts w:eastAsia="Times New Roman" w:cstheme="minorHAnsi"/>
+          <w:sz w:val="24"/>
+          <w:szCs w:val="24"/>
+          <w:lang w:eastAsia="ja-JP"/>
+        </w:rPr>
+        <w:t xml:space="preserve"> et 200 </w:t>
+      </w:r>
+      <w:proofErr w:type="spellStart"/>
+      <w:r>
+        <w:rPr>
+          <w:rFonts w:eastAsia="Times New Roman" w:cstheme="minorHAnsi"/>
+          <w:sz w:val="24"/>
+          <w:szCs w:val="24"/>
+          <w:lang w:eastAsia="ja-JP"/>
+        </w:rPr>
+        <w:t>hams</w:t>
+      </w:r>
+      <w:proofErr w:type="spellEnd"/>
+      <w:r>
+        <w:rPr>
+          <w:rFonts w:eastAsia="Times New Roman" w:cstheme="minorHAnsi"/>
+          <w:sz w:val="24"/>
+          <w:szCs w:val="24"/>
+          <w:lang w:eastAsia="ja-JP"/>
+        </w:rPr>
+        <w:t xml:space="preserve"> ...</w:t>
+      </w:r>
+    </w:p>
+    <w:p>
+      <w:pPr>
+        <w:spacing w:after="0" w:line="240" w:lineRule="auto"/>
+        <w:rPr>
+          <w:rFonts w:eastAsia="Times New Roman" w:cstheme="minorHAnsi"/>
+          <w:sz w:val="24"/>
+          <w:szCs w:val="24"/>
+          <w:lang w:eastAsia="ja-JP"/>
+        </w:rPr>
+      </w:pPr>
+      <w:proofErr w:type="spellStart"/>
+      <w:r>
+        <w:rPr>
+          <w:rFonts w:eastAsia="Times New Roman" w:cstheme="minorHAnsi"/>
+          <w:sz w:val="24"/>
+          <w:szCs w:val="24"/>
+          <w:lang w:eastAsia="ja-JP"/>
+        </w:rPr>
+        <w:t>Classifieur</w:t>
+      </w:r>
+      <w:proofErr w:type="spellEnd"/>
+      <w:r>
+        <w:rPr>
+          <w:rFonts w:eastAsia="Times New Roman" w:cstheme="minorHAnsi"/>
+          <w:sz w:val="24"/>
+          <w:szCs w:val="24"/>
+          <w:lang w:eastAsia="ja-JP"/>
+        </w:rPr>
+        <w:t xml:space="preserve"> enregistré dans '</w:t>
+      </w:r>
+      <w:proofErr w:type="spellStart"/>
+      <w:r>
+        <w:rPr>
+          <w:rFonts w:eastAsia="Times New Roman" w:cstheme="minorHAnsi"/>
+          <w:sz w:val="24"/>
+          <w:szCs w:val="24"/>
+          <w:lang w:eastAsia="ja-JP"/>
+        </w:rPr>
+        <w:t>classifieur</w:t>
+      </w:r>
+      <w:proofErr w:type="spellEnd"/>
+      <w:r>
+        <w:rPr>
+          <w:rFonts w:eastAsia="Times New Roman" w:cstheme="minorHAnsi"/>
+          <w:sz w:val="24"/>
+          <w:szCs w:val="24"/>
+          <w:lang w:eastAsia="ja-JP"/>
+        </w:rPr>
+        <w:t>'.</w:t>
+      </w:r>
+    </w:p>
+    <w:p>
+      <w:pPr>
+        <w:spacing w:after="0" w:line="240" w:lineRule="auto"/>
+        <w:rPr>
+          <w:rFonts w:eastAsia="Times New Roman" w:cstheme="minorHAnsi"/>
+          <w:sz w:val="24"/>
+          <w:szCs w:val="24"/>
+          <w:lang w:eastAsia="ja-JP"/>
+        </w:rPr>
+      </w:pPr>
+    </w:p>
+    <w:p>
+      <w:pPr>
+        <w:spacing w:after="0" w:line="240" w:lineRule="auto"/>
+        <w:rPr>
+          <w:rFonts w:eastAsia="Times New Roman" w:cstheme="minorHAnsi"/>
+          <w:sz w:val="24"/>
+          <w:szCs w:val="24"/>
+          <w:lang w:eastAsia="ja-JP"/>
+        </w:rPr>
+      </w:pPr>
+    </w:p>
+    <w:p>
+      <w:pPr>
+        <w:spacing w:after="0" w:line="240" w:lineRule="auto"/>
+        <w:rPr>
+          <w:rFonts w:eastAsia="Times New Roman" w:cstheme="minorHAnsi"/>
+          <w:sz w:val="24"/>
+          <w:szCs w:val="24"/>
+          <w:lang w:eastAsia="ja-JP"/>
+        </w:rPr>
+      </w:pPr>
+      <w:proofErr w:type="gramStart"/>
+      <w:r>
+        <w:rPr>
+          <w:rFonts w:eastAsia="Times New Roman" w:cstheme="minorHAnsi"/>
+          <w:sz w:val="24"/>
+          <w:szCs w:val="24"/>
+          <w:lang w:eastAsia="ja-JP"/>
+        </w:rPr>
+        <w:t>java</w:t>
+      </w:r>
+      <w:proofErr w:type="gramEnd"/>
+      <w:r>
+        <w:rPr>
+          <w:rFonts w:eastAsia="Times New Roman" w:cstheme="minorHAnsi"/>
+          <w:sz w:val="24"/>
+          <w:szCs w:val="24"/>
+          <w:lang w:eastAsia="ja-JP"/>
+        </w:rPr>
+        <w:t xml:space="preserve"> </w:t>
+      </w:r>
+      <w:proofErr w:type="spellStart"/>
+      <w:r>
+        <w:rPr>
+          <w:rFonts w:eastAsia="Times New Roman" w:cstheme="minorHAnsi"/>
+          <w:sz w:val="24"/>
+          <w:szCs w:val="24"/>
+          <w:lang w:eastAsia="ja-JP"/>
+        </w:rPr>
+        <w:t>FiltreAntiSpam</w:t>
+      </w:r>
+      <w:proofErr w:type="spellEnd"/>
+      <w:r>
+        <w:rPr>
+          <w:rFonts w:eastAsia="Times New Roman" w:cstheme="minorHAnsi"/>
+          <w:sz w:val="24"/>
+          <w:szCs w:val="24"/>
+          <w:lang w:eastAsia="ja-JP"/>
+        </w:rPr>
+        <w:t xml:space="preserve"> </w:t>
+      </w:r>
+      <w:proofErr w:type="spellStart"/>
+      <w:r>
+        <w:rPr>
+          <w:rFonts w:eastAsia="Times New Roman" w:cstheme="minorHAnsi"/>
+          <w:sz w:val="24"/>
+          <w:szCs w:val="24"/>
+          <w:lang w:eastAsia="ja-JP"/>
+        </w:rPr>
+        <w:t>classifieur</w:t>
+      </w:r>
+      <w:proofErr w:type="spellEnd"/>
+      <w:r>
+        <w:rPr>
+          <w:rFonts w:eastAsia="Times New Roman" w:cstheme="minorHAnsi"/>
+          <w:sz w:val="24"/>
+          <w:szCs w:val="24"/>
+          <w:lang w:eastAsia="ja-JP"/>
+        </w:rPr>
+        <w:t xml:space="preserve"> </w:t>
+      </w:r>
+      <w:proofErr w:type="spellStart"/>
+      <w:r>
+        <w:rPr>
+          <w:rFonts w:eastAsia="Times New Roman" w:cstheme="minorHAnsi"/>
+          <w:sz w:val="24"/>
+          <w:szCs w:val="24"/>
+          <w:lang w:eastAsia="ja-JP"/>
+        </w:rPr>
+        <w:t>res</w:t>
+      </w:r>
+      <w:proofErr w:type="spellEnd"/>
+      <w:r>
+        <w:rPr>
+          <w:rFonts w:eastAsia="Times New Roman" w:cstheme="minorHAnsi"/>
+          <w:sz w:val="24"/>
+          <w:szCs w:val="24"/>
+          <w:lang w:eastAsia="ja-JP"/>
+        </w:rPr>
+        <w:t>/</w:t>
+      </w:r>
+      <w:proofErr w:type="spellStart"/>
+      <w:r>
+        <w:rPr>
+          <w:rFonts w:eastAsia="Times New Roman" w:cstheme="minorHAnsi"/>
+          <w:sz w:val="24"/>
+          <w:szCs w:val="24"/>
+          <w:lang w:eastAsia="ja-JP"/>
+        </w:rPr>
+        <w:t>basetest</w:t>
+      </w:r>
+      <w:proofErr w:type="spellEnd"/>
+      <w:r>
+        <w:rPr>
+          <w:rFonts w:eastAsia="Times New Roman" w:cstheme="minorHAnsi"/>
+          <w:sz w:val="24"/>
+          <w:szCs w:val="24"/>
+          <w:lang w:eastAsia="ja-JP"/>
+        </w:rPr>
+        <w:t xml:space="preserve"> 500 500</w:t>
+      </w:r>
+    </w:p>
+    <w:p>
+      <w:pPr>
+        <w:spacing w:after="0" w:line="240" w:lineRule="auto"/>
+        <w:rPr>
+          <w:rFonts w:eastAsia="Times New Roman" w:cstheme="minorHAnsi"/>
+          <w:sz w:val="24"/>
+          <w:szCs w:val="24"/>
+          <w:lang w:eastAsia="ja-JP"/>
+        </w:rPr>
+      </w:pPr>
+      <w:r>
+        <w:rPr>
+          <w:rFonts w:eastAsia="Times New Roman" w:cstheme="minorHAnsi"/>
+          <w:sz w:val="24"/>
+          <w:szCs w:val="24"/>
+          <w:lang w:eastAsia="ja-JP"/>
+        </w:rPr>
+        <w:t>...</w:t>
+      </w:r>
+    </w:p>
+    <w:p>
+      <w:pPr>
+        <w:spacing w:after="0" w:line="240" w:lineRule="auto"/>
+        <w:rPr>
+          <w:rFonts w:eastAsia="Times New Roman" w:cstheme="minorHAnsi"/>
+          <w:sz w:val="24"/>
+          <w:szCs w:val="24"/>
+          <w:lang w:eastAsia="ja-JP"/>
+        </w:rPr>
+      </w:pPr>
+      <w:r>
+        <w:rPr>
+          <w:rFonts w:eastAsia="Times New Roman" w:cstheme="minorHAnsi"/>
+          <w:sz w:val="24"/>
+          <w:szCs w:val="24"/>
+          <w:lang w:eastAsia="ja-JP"/>
+        </w:rPr>
+        <w:t>SPAM n°488 détecté comme HAM : **ERREUR**</w:t>
+      </w:r>
+    </w:p>
+    <w:p>
+      <w:pPr>
+        <w:spacing w:after="0" w:line="240" w:lineRule="auto"/>
+        <w:rPr>
+          <w:rFonts w:eastAsia="Times New Roman" w:cstheme="minorHAnsi"/>
+          <w:sz w:val="24"/>
+          <w:szCs w:val="24"/>
+          <w:lang w:eastAsia="ja-JP"/>
+        </w:rPr>
+      </w:pPr>
+      <w:r>
+        <w:rPr>
+          <w:rFonts w:eastAsia="Times New Roman" w:cstheme="minorHAnsi"/>
+          <w:sz w:val="24"/>
+          <w:szCs w:val="24"/>
+          <w:lang w:eastAsia="ja-JP"/>
+        </w:rPr>
+        <w:t>...</w:t>
+      </w:r>
+    </w:p>
+    <w:p>
+      <w:pPr>
+        <w:spacing w:after="0" w:line="240" w:lineRule="auto"/>
+        <w:rPr>
+          <w:rFonts w:eastAsia="Times New Roman" w:cstheme="minorHAnsi"/>
+          <w:sz w:val="24"/>
+          <w:szCs w:val="24"/>
+          <w:lang w:eastAsia="ja-JP"/>
+        </w:rPr>
+      </w:pPr>
+      <w:r>
+        <w:rPr>
+          <w:rFonts w:eastAsia="Times New Roman" w:cstheme="minorHAnsi"/>
+          <w:sz w:val="24"/>
+          <w:szCs w:val="24"/>
+          <w:lang w:eastAsia="ja-JP"/>
+        </w:rPr>
+        <w:t>HAM n°499 détecté comme HAM : OK</w:t>
+      </w:r>
+    </w:p>
+    <w:p>
+      <w:pPr>
+        <w:spacing w:after="0" w:line="240" w:lineRule="auto"/>
+        <w:rPr>
+          <w:rFonts w:eastAsia="Times New Roman" w:cstheme="minorHAnsi"/>
+          <w:sz w:val="24"/>
+          <w:szCs w:val="24"/>
+          <w:lang w:eastAsia="ja-JP"/>
+        </w:rPr>
+      </w:pPr>
+      <w:r>
+        <w:rPr>
+          <w:rFonts w:eastAsia="Times New Roman" w:cstheme="minorHAnsi"/>
+          <w:sz w:val="24"/>
+          <w:szCs w:val="24"/>
+          <w:lang w:eastAsia="ja-JP"/>
+        </w:rPr>
+        <w:t>=====================================================================================</w:t>
+      </w:r>
+    </w:p>
+    <w:p>
+      <w:pPr>
+        <w:spacing w:after="0" w:line="240" w:lineRule="auto"/>
+        <w:rPr>
+          <w:rFonts w:eastAsia="Times New Roman" w:cstheme="minorHAnsi"/>
+          <w:sz w:val="24"/>
+          <w:szCs w:val="24"/>
+          <w:lang w:eastAsia="ja-JP"/>
+        </w:rPr>
+      </w:pPr>
+      <w:r>
+        <w:rPr>
+          <w:rFonts w:eastAsia="Times New Roman" w:cstheme="minorHAnsi"/>
+          <w:sz w:val="24"/>
+          <w:szCs w:val="24"/>
+          <w:lang w:eastAsia="ja-JP"/>
+        </w:rPr>
+        <w:t>Erreur de test sur les 500 SPAM : 4.8 %</w:t>
+      </w:r>
+    </w:p>
+    <w:p>
+      <w:pPr>
+        <w:spacing w:after="0" w:line="240" w:lineRule="auto"/>
+        <w:rPr>
+          <w:rFonts w:eastAsia="Times New Roman" w:cstheme="minorHAnsi"/>
+          <w:sz w:val="24"/>
+          <w:szCs w:val="24"/>
+          <w:lang w:eastAsia="ja-JP"/>
+        </w:rPr>
+      </w:pPr>
+      <w:r>
+        <w:rPr>
+          <w:rFonts w:eastAsia="Times New Roman" w:cstheme="minorHAnsi"/>
+          <w:sz w:val="24"/>
+          <w:szCs w:val="24"/>
+          <w:lang w:eastAsia="ja-JP"/>
+        </w:rPr>
+        <w:t>Erreur de test sur les 500 HAM : 0.4 %</w:t>
+      </w:r>
+    </w:p>
+    <w:p>
+      <w:pPr>
+        <w:spacing w:after="0" w:line="240" w:lineRule="auto"/>
+        <w:rPr>
+          <w:rFonts w:eastAsia="Times New Roman" w:cstheme="minorHAnsi"/>
+          <w:sz w:val="24"/>
+          <w:szCs w:val="24"/>
+          <w:lang w:eastAsia="ja-JP"/>
+        </w:rPr>
+      </w:pPr>
+      <w:r>
+        <w:rPr>
+          <w:rFonts w:eastAsia="Times New Roman" w:cstheme="minorHAnsi"/>
+          <w:sz w:val="24"/>
+          <w:szCs w:val="24"/>
+          <w:lang w:eastAsia="ja-JP"/>
+        </w:rPr>
+        <w:t>Erreur de test globale sur 1000 mails : 2.6 %</w:t>
+      </w:r>
+    </w:p>
+    <w:p>
+      <w:pPr>
+        <w:spacing w:after="0" w:line="240" w:lineRule="auto"/>
+        <w:rPr>
+          <w:rFonts w:eastAsia="Times New Roman" w:cstheme="minorHAnsi"/>
+          <w:sz w:val="24"/>
+          <w:szCs w:val="24"/>
+          <w:lang w:eastAsia="ja-JP"/>
+        </w:rPr>
+      </w:pPr>
+    </w:p>
+    <w:p>
+      <w:pPr>
+        <w:spacing w:after="0" w:line="240" w:lineRule="auto"/>
+        <w:rPr>
+          <w:rFonts w:eastAsia="Times New Roman" w:cstheme="minorHAnsi"/>
+          <w:sz w:val="24"/>
+          <w:szCs w:val="24"/>
+          <w:lang w:eastAsia="ja-JP"/>
+        </w:rPr>
+      </w:pPr>
+    </w:p>
+    <w:p>
+      <w:pPr>
+        <w:spacing w:after="0" w:line="240" w:lineRule="auto"/>
+        <w:rPr>
+          <w:rFonts w:eastAsia="Times New Roman" w:cstheme="minorHAnsi"/>
+          <w:sz w:val="24"/>
+          <w:szCs w:val="24"/>
+          <w:lang w:eastAsia="ja-JP"/>
+        </w:rPr>
+      </w:pPr>
+      <w:proofErr w:type="gramStart"/>
+      <w:r>
+        <w:rPr>
+          <w:rFonts w:eastAsia="Times New Roman" w:cstheme="minorHAnsi"/>
+          <w:sz w:val="24"/>
+          <w:szCs w:val="24"/>
+          <w:lang w:eastAsia="ja-JP"/>
+        </w:rPr>
+        <w:t>java</w:t>
+      </w:r>
+      <w:proofErr w:type="gramEnd"/>
+      <w:r>
+        <w:rPr>
+          <w:rFonts w:eastAsia="Times New Roman" w:cstheme="minorHAnsi"/>
+          <w:sz w:val="24"/>
+          <w:szCs w:val="24"/>
+          <w:lang w:eastAsia="ja-JP"/>
+        </w:rPr>
+        <w:t xml:space="preserve"> </w:t>
+      </w:r>
+      <w:proofErr w:type="spellStart"/>
+      <w:r>
+        <w:rPr>
+          <w:rFonts w:eastAsia="Times New Roman" w:cstheme="minorHAnsi"/>
+          <w:sz w:val="24"/>
+          <w:szCs w:val="24"/>
+          <w:lang w:eastAsia="ja-JP"/>
+        </w:rPr>
+        <w:t>ApprendFiltreEnLigne</w:t>
+      </w:r>
+      <w:proofErr w:type="spellEnd"/>
+      <w:r>
+        <w:rPr>
+          <w:rFonts w:eastAsia="Times New Roman" w:cstheme="minorHAnsi"/>
+          <w:sz w:val="24"/>
+          <w:szCs w:val="24"/>
+          <w:lang w:eastAsia="ja-JP"/>
+        </w:rPr>
+        <w:t xml:space="preserve"> </w:t>
+      </w:r>
+      <w:proofErr w:type="spellStart"/>
+      <w:r>
+        <w:rPr>
+          <w:rFonts w:eastAsia="Times New Roman" w:cstheme="minorHAnsi"/>
+          <w:sz w:val="24"/>
+          <w:szCs w:val="24"/>
+          <w:lang w:eastAsia="ja-JP"/>
+        </w:rPr>
+        <w:t>classifieur</w:t>
+      </w:r>
+      <w:proofErr w:type="spellEnd"/>
+      <w:r>
+        <w:rPr>
+          <w:rFonts w:eastAsia="Times New Roman" w:cstheme="minorHAnsi"/>
+          <w:sz w:val="24"/>
+          <w:szCs w:val="24"/>
+          <w:lang w:eastAsia="ja-JP"/>
+        </w:rPr>
+        <w:t xml:space="preserve"> </w:t>
+      </w:r>
+      <w:proofErr w:type="spellStart"/>
+      <w:r>
+        <w:rPr>
+          <w:rFonts w:eastAsia="Times New Roman" w:cstheme="minorHAnsi"/>
+          <w:sz w:val="24"/>
+          <w:szCs w:val="24"/>
+          <w:lang w:eastAsia="ja-JP"/>
+        </w:rPr>
+        <w:t>res</w:t>
+      </w:r>
+      <w:proofErr w:type="spellEnd"/>
+      <w:r>
+        <w:rPr>
+          <w:rFonts w:eastAsia="Times New Roman" w:cstheme="minorHAnsi"/>
+          <w:sz w:val="24"/>
+          <w:szCs w:val="24"/>
+          <w:lang w:eastAsia="ja-JP"/>
+        </w:rPr>
+        <w:t>/</w:t>
+      </w:r>
+      <w:proofErr w:type="spellStart"/>
+      <w:r>
+        <w:rPr>
+          <w:rFonts w:eastAsia="Times New Roman" w:cstheme="minorHAnsi"/>
+          <w:sz w:val="24"/>
+          <w:szCs w:val="24"/>
+          <w:lang w:eastAsia="ja-JP"/>
+        </w:rPr>
+        <w:t>baseapp</w:t>
+      </w:r>
+      <w:proofErr w:type="spellEnd"/>
+      <w:r>
+        <w:rPr>
+          <w:rFonts w:eastAsia="Times New Roman" w:cstheme="minorHAnsi"/>
+          <w:sz w:val="24"/>
+          <w:szCs w:val="24"/>
+          <w:lang w:eastAsia="ja-JP"/>
+        </w:rPr>
+        <w:t>/spam/300.txt SPAM</w:t>
+      </w:r>
+    </w:p>
+    <w:p>
+      <w:pPr>
+        <w:spacing w:after="0" w:line="240" w:lineRule="auto"/>
+        <w:rPr>
+          <w:rFonts w:eastAsia="Times New Roman" w:cstheme="minorHAnsi"/>
+          <w:sz w:val="24"/>
+          <w:szCs w:val="24"/>
+          <w:lang w:eastAsia="ja-JP"/>
+        </w:rPr>
+      </w:pPr>
+      <w:r>
+        <w:rPr>
+          <w:rFonts w:eastAsia="Times New Roman" w:cstheme="minorHAnsi"/>
+          <w:sz w:val="24"/>
+          <w:szCs w:val="24"/>
+          <w:lang w:eastAsia="ja-JP"/>
+        </w:rPr>
+        <w:t>Modification du filtre '</w:t>
+      </w:r>
+      <w:proofErr w:type="spellStart"/>
+      <w:r>
+        <w:rPr>
+          <w:rFonts w:eastAsia="Times New Roman" w:cstheme="minorHAnsi"/>
+          <w:sz w:val="24"/>
+          <w:szCs w:val="24"/>
+          <w:lang w:eastAsia="ja-JP"/>
+        </w:rPr>
+        <w:t>classifieur</w:t>
+      </w:r>
+      <w:proofErr w:type="spellEnd"/>
+      <w:r>
+        <w:rPr>
+          <w:rFonts w:eastAsia="Times New Roman" w:cstheme="minorHAnsi"/>
+          <w:sz w:val="24"/>
+          <w:szCs w:val="24"/>
+          <w:lang w:eastAsia="ja-JP"/>
+        </w:rPr>
+        <w:t>' par apprentissage sur le SPAM '</w:t>
+      </w:r>
+      <w:proofErr w:type="spellStart"/>
+      <w:r>
+        <w:rPr>
+          <w:rFonts w:eastAsia="Times New Roman" w:cstheme="minorHAnsi"/>
+          <w:sz w:val="24"/>
+          <w:szCs w:val="24"/>
+          <w:lang w:eastAsia="ja-JP"/>
+        </w:rPr>
+        <w:t>res</w:t>
+      </w:r>
+      <w:proofErr w:type="spellEnd"/>
+      <w:r>
+        <w:rPr>
+          <w:rFonts w:eastAsia="Times New Roman" w:cstheme="minorHAnsi"/>
+          <w:sz w:val="24"/>
+          <w:szCs w:val="24"/>
+          <w:lang w:eastAsia="ja-JP"/>
+        </w:rPr>
+        <w:t>/</w:t>
+      </w:r>
+      <w:proofErr w:type="spellStart"/>
+      <w:r>
+        <w:rPr>
+          <w:rFonts w:eastAsia="Times New Roman" w:cstheme="minorHAnsi"/>
+          <w:sz w:val="24"/>
+          <w:szCs w:val="24"/>
+          <w:lang w:eastAsia="ja-JP"/>
+        </w:rPr>
+        <w:t>baseapp</w:t>
+      </w:r>
+      <w:proofErr w:type="spellEnd"/>
+      <w:r>
+        <w:rPr>
+          <w:rFonts w:eastAsia="Times New Roman" w:cstheme="minorHAnsi"/>
+          <w:sz w:val="24"/>
+          <w:szCs w:val="24"/>
+          <w:lang w:eastAsia="ja-JP"/>
+        </w:rPr>
+        <w:t>/spam/300.txt'.</w:t>
+      </w:r>
+    </w:p>
+    <w:p>
+      <w:pPr>
+        <w:spacing w:after="0" w:line="240" w:lineRule="auto"/>
+        <w:rPr>
+          <w:rFonts w:eastAsia="Times New Roman" w:cstheme="minorHAnsi"/>
+          <w:sz w:val="24"/>
+          <w:szCs w:val="24"/>
+          <w:lang w:eastAsia="ja-JP"/>
+        </w:rPr>
+      </w:pPr>
+    </w:p>
+    <w:p>
+      <w:pPr>
+        <w:spacing w:after="0" w:line="240" w:lineRule="auto"/>
+        <w:rPr>
+          <w:rFonts w:eastAsia="Times New Roman" w:cstheme="minorHAnsi"/>
+          <w:sz w:val="24"/>
+          <w:szCs w:val="24"/>
+          <w:lang w:eastAsia="ja-JP"/>
+        </w:rPr>
+      </w:pPr>
+    </w:p>
+    <w:p>
+      <w:pPr>
+        <w:spacing w:after="0" w:line="240" w:lineRule="auto"/>
+        <w:rPr>
+          <w:rFonts w:eastAsia="Times New Roman" w:cstheme="minorHAnsi"/>
+          <w:sz w:val="24"/>
+          <w:szCs w:val="24"/>
+          <w:lang w:eastAsia="ja-JP"/>
+        </w:rPr>
+      </w:pPr>
+      <w:proofErr w:type="gramStart"/>
+      <w:r>
+        <w:rPr>
+          <w:rFonts w:eastAsia="Times New Roman" w:cstheme="minorHAnsi"/>
+          <w:sz w:val="24"/>
+          <w:szCs w:val="24"/>
+          <w:lang w:eastAsia="ja-JP"/>
+        </w:rPr>
+        <w:t>java</w:t>
+      </w:r>
+      <w:proofErr w:type="gramEnd"/>
+      <w:r>
+        <w:rPr>
+          <w:rFonts w:eastAsia="Times New Roman" w:cstheme="minorHAnsi"/>
+          <w:sz w:val="24"/>
+          <w:szCs w:val="24"/>
+          <w:lang w:eastAsia="ja-JP"/>
+        </w:rPr>
+        <w:t xml:space="preserve"> </w:t>
+      </w:r>
+      <w:proofErr w:type="spellStart"/>
+      <w:r>
+        <w:rPr>
+          <w:rFonts w:eastAsia="Times New Roman" w:cstheme="minorHAnsi"/>
+          <w:sz w:val="24"/>
+          <w:szCs w:val="24"/>
+          <w:lang w:eastAsia="ja-JP"/>
+        </w:rPr>
+        <w:t>FiltreMail</w:t>
+      </w:r>
+      <w:proofErr w:type="spellEnd"/>
+      <w:r>
+        <w:rPr>
+          <w:rFonts w:eastAsia="Times New Roman" w:cstheme="minorHAnsi"/>
+          <w:sz w:val="24"/>
+          <w:szCs w:val="24"/>
+          <w:lang w:eastAsia="ja-JP"/>
+        </w:rPr>
+        <w:t xml:space="preserve"> </w:t>
+      </w:r>
+      <w:proofErr w:type="spellStart"/>
+      <w:r>
+        <w:rPr>
+          <w:rFonts w:eastAsia="Times New Roman" w:cstheme="minorHAnsi"/>
+          <w:sz w:val="24"/>
+          <w:szCs w:val="24"/>
+          <w:lang w:eastAsia="ja-JP"/>
+        </w:rPr>
+        <w:t>classifieur</w:t>
+      </w:r>
+      <w:proofErr w:type="spellEnd"/>
+      <w:r>
+        <w:rPr>
+          <w:rFonts w:eastAsia="Times New Roman" w:cstheme="minorHAnsi"/>
+          <w:sz w:val="24"/>
+          <w:szCs w:val="24"/>
+          <w:lang w:eastAsia="ja-JP"/>
+        </w:rPr>
+        <w:t xml:space="preserve"> </w:t>
+      </w:r>
+      <w:proofErr w:type="spellStart"/>
+      <w:r>
+        <w:rPr>
+          <w:rFonts w:eastAsia="Times New Roman" w:cstheme="minorHAnsi"/>
+          <w:sz w:val="24"/>
+          <w:szCs w:val="24"/>
+          <w:lang w:eastAsia="ja-JP"/>
+        </w:rPr>
+        <w:t>res</w:t>
+      </w:r>
+      <w:proofErr w:type="spellEnd"/>
+      <w:r>
+        <w:rPr>
+          <w:rFonts w:eastAsia="Times New Roman" w:cstheme="minorHAnsi"/>
+          <w:sz w:val="24"/>
+          <w:szCs w:val="24"/>
+          <w:lang w:eastAsia="ja-JP"/>
+        </w:rPr>
+        <w:t>/</w:t>
+      </w:r>
+      <w:proofErr w:type="spellStart"/>
+      <w:r>
+        <w:rPr>
+          <w:rFonts w:eastAsia="Times New Roman" w:cstheme="minorHAnsi"/>
+          <w:sz w:val="24"/>
+          <w:szCs w:val="24"/>
+          <w:lang w:eastAsia="ja-JP"/>
+        </w:rPr>
+        <w:t>basetest</w:t>
+      </w:r>
+      <w:proofErr w:type="spellEnd"/>
+      <w:r>
+        <w:rPr>
+          <w:rFonts w:eastAsia="Times New Roman" w:cstheme="minorHAnsi"/>
+          <w:sz w:val="24"/>
+          <w:szCs w:val="24"/>
+          <w:lang w:eastAsia="ja-JP"/>
+        </w:rPr>
+        <w:t>/</w:t>
+      </w:r>
+      <w:proofErr w:type="spellStart"/>
+      <w:r>
+        <w:rPr>
+          <w:rFonts w:eastAsia="Times New Roman" w:cstheme="minorHAnsi"/>
+          <w:sz w:val="24"/>
+          <w:szCs w:val="24"/>
+          <w:lang w:eastAsia="ja-JP"/>
+        </w:rPr>
+        <w:t>ham</w:t>
+      </w:r>
+      <w:proofErr w:type="spellEnd"/>
+      <w:r>
+        <w:rPr>
+          <w:rFonts w:eastAsia="Times New Roman" w:cstheme="minorHAnsi"/>
+          <w:sz w:val="24"/>
+          <w:szCs w:val="24"/>
+          <w:lang w:eastAsia="ja-JP"/>
+        </w:rPr>
+        <w:t>/250.txt</w:t>
+      </w:r>
+    </w:p>
+    <w:p>
+      <w:pPr>
+        <w:spacing w:after="0" w:line="240" w:lineRule="auto"/>
+        <w:rPr>
+          <w:rFonts w:eastAsia="Times New Roman" w:cstheme="minorHAnsi"/>
+          <w:sz w:val="24"/>
+          <w:szCs w:val="24"/>
+          <w:lang w:eastAsia="ja-JP"/>
+        </w:rPr>
+      </w:pPr>
+      <w:r>
+        <w:rPr>
+          <w:rFonts w:eastAsia="Times New Roman" w:cstheme="minorHAnsi"/>
+          <w:sz w:val="24"/>
+          <w:szCs w:val="24"/>
+          <w:lang w:eastAsia="ja-JP"/>
+        </w:rPr>
+        <w:t>D'après '</w:t>
+      </w:r>
+      <w:proofErr w:type="spellStart"/>
+      <w:r>
+        <w:rPr>
+          <w:rFonts w:eastAsia="Times New Roman" w:cstheme="minorHAnsi"/>
+          <w:sz w:val="24"/>
+          <w:szCs w:val="24"/>
+          <w:lang w:eastAsia="ja-JP"/>
+        </w:rPr>
+        <w:t>classifieur</w:t>
+      </w:r>
+      <w:proofErr w:type="spellEnd"/>
+      <w:r>
+        <w:rPr>
+          <w:rFonts w:eastAsia="Times New Roman" w:cstheme="minorHAnsi"/>
+          <w:sz w:val="24"/>
+          <w:szCs w:val="24"/>
+          <w:lang w:eastAsia="ja-JP"/>
+        </w:rPr>
+        <w:t>', le message '</w:t>
+      </w:r>
+      <w:proofErr w:type="spellStart"/>
+      <w:r>
+        <w:rPr>
+          <w:rFonts w:eastAsia="Times New Roman" w:cstheme="minorHAnsi"/>
+          <w:sz w:val="24"/>
+          <w:szCs w:val="24"/>
+          <w:lang w:eastAsia="ja-JP"/>
+        </w:rPr>
+        <w:t>res</w:t>
+      </w:r>
+      <w:proofErr w:type="spellEnd"/>
+      <w:r>
+        <w:rPr>
+          <w:rFonts w:eastAsia="Times New Roman" w:cstheme="minorHAnsi"/>
+          <w:sz w:val="24"/>
+          <w:szCs w:val="24"/>
+          <w:lang w:eastAsia="ja-JP"/>
+        </w:rPr>
+        <w:t>/</w:t>
+      </w:r>
+      <w:proofErr w:type="spellStart"/>
+      <w:r>
+        <w:rPr>
+          <w:rFonts w:eastAsia="Times New Roman" w:cstheme="minorHAnsi"/>
+          <w:sz w:val="24"/>
+          <w:szCs w:val="24"/>
+          <w:lang w:eastAsia="ja-JP"/>
+        </w:rPr>
+        <w:t>basetest</w:t>
+      </w:r>
+      <w:proofErr w:type="spellEnd"/>
+      <w:r>
+        <w:rPr>
+          <w:rFonts w:eastAsia="Times New Roman" w:cstheme="minorHAnsi"/>
+          <w:sz w:val="24"/>
+          <w:szCs w:val="24"/>
+          <w:lang w:eastAsia="ja-JP"/>
+        </w:rPr>
+        <w:t>/</w:t>
+      </w:r>
+      <w:proofErr w:type="spellStart"/>
+      <w:r>
+        <w:rPr>
+          <w:rFonts w:eastAsia="Times New Roman" w:cstheme="minorHAnsi"/>
+          <w:sz w:val="24"/>
+          <w:szCs w:val="24"/>
+          <w:lang w:eastAsia="ja-JP"/>
+        </w:rPr>
+        <w:t>ham</w:t>
+      </w:r>
+      <w:proofErr w:type="spellEnd"/>
+      <w:r>
+        <w:rPr>
+          <w:rFonts w:eastAsia="Times New Roman" w:cstheme="minorHAnsi"/>
+          <w:sz w:val="24"/>
+          <w:szCs w:val="24"/>
+          <w:lang w:eastAsia="ja-JP"/>
+        </w:rPr>
+        <w:t>/250.txt' est un HAM</w:t>
+      </w:r>
+    </w:p>
+    <w:p>
+      <w:pPr>
+        <w:spacing w:after="0" w:line="240" w:lineRule="auto"/>
+        <w:rPr>
+          <w:rFonts w:eastAsia="Times New Roman" w:cstheme="minorHAnsi"/>
+          <w:sz w:val="24"/>
+          <w:szCs w:val="24"/>
+          <w:lang w:eastAsia="ja-JP"/>
+        </w:rPr>
+      </w:pPr>
+    </w:p>
+    <w:p>
+      <w:pPr>
+        <w:spacing w:after="0" w:line="240" w:lineRule="auto"/>
+        <w:rPr>
+          <w:rFonts w:eastAsia="Times New Roman" w:cstheme="minorHAnsi"/>
+          <w:sz w:val="24"/>
+          <w:szCs w:val="24"/>
+          <w:lang w:eastAsia="ja-JP"/>
+        </w:rPr>
+      </w:pPr>
+    </w:p>
+    <w:p>
+      <w:pPr>
+        <w:spacing w:after="0" w:line="240" w:lineRule="auto"/>
+        <w:rPr>
+          <w:rFonts w:eastAsia="Times New Roman" w:cstheme="minorHAnsi"/>
+          <w:sz w:val="24"/>
+          <w:szCs w:val="24"/>
+          <w:lang w:eastAsia="ja-JP"/>
+        </w:rPr>
+      </w:pPr>
+      <w:proofErr w:type="gramStart"/>
+      <w:r>
+        <w:rPr>
+          <w:rFonts w:eastAsia="Times New Roman" w:cstheme="minorHAnsi"/>
+          <w:sz w:val="24"/>
+          <w:szCs w:val="24"/>
+          <w:lang w:eastAsia="ja-JP"/>
+        </w:rPr>
+        <w:t>java</w:t>
+      </w:r>
+      <w:proofErr w:type="gramEnd"/>
+      <w:r>
+        <w:rPr>
+          <w:rFonts w:eastAsia="Times New Roman" w:cstheme="minorHAnsi"/>
+          <w:sz w:val="24"/>
+          <w:szCs w:val="24"/>
+          <w:lang w:eastAsia="ja-JP"/>
+        </w:rPr>
+        <w:t xml:space="preserve"> </w:t>
+      </w:r>
+      <w:proofErr w:type="spellStart"/>
+      <w:r>
+        <w:rPr>
+          <w:rFonts w:eastAsia="Times New Roman" w:cstheme="minorHAnsi"/>
+          <w:sz w:val="24"/>
+          <w:szCs w:val="24"/>
+          <w:lang w:eastAsia="ja-JP"/>
+        </w:rPr>
+        <w:t>FiltreMail</w:t>
+      </w:r>
+      <w:proofErr w:type="spellEnd"/>
+      <w:r>
+        <w:rPr>
+          <w:rFonts w:eastAsia="Times New Roman" w:cstheme="minorHAnsi"/>
+          <w:sz w:val="24"/>
+          <w:szCs w:val="24"/>
+          <w:lang w:eastAsia="ja-JP"/>
+        </w:rPr>
+        <w:t xml:space="preserve"> </w:t>
+      </w:r>
+      <w:proofErr w:type="spellStart"/>
+      <w:r>
+        <w:rPr>
+          <w:rFonts w:eastAsia="Times New Roman" w:cstheme="minorHAnsi"/>
+          <w:sz w:val="24"/>
+          <w:szCs w:val="24"/>
+          <w:lang w:eastAsia="ja-JP"/>
+        </w:rPr>
+        <w:t>classifieur</w:t>
+      </w:r>
+      <w:proofErr w:type="spellEnd"/>
+      <w:r>
+        <w:rPr>
+          <w:rFonts w:eastAsia="Times New Roman" w:cstheme="minorHAnsi"/>
+          <w:sz w:val="24"/>
+          <w:szCs w:val="24"/>
+          <w:lang w:eastAsia="ja-JP"/>
+        </w:rPr>
+        <w:t xml:space="preserve"> </w:t>
+      </w:r>
+      <w:proofErr w:type="spellStart"/>
+      <w:r>
+        <w:rPr>
+          <w:rFonts w:eastAsia="Times New Roman" w:cstheme="minorHAnsi"/>
+          <w:sz w:val="24"/>
+          <w:szCs w:val="24"/>
+          <w:lang w:eastAsia="ja-JP"/>
+        </w:rPr>
+        <w:t>res</w:t>
+      </w:r>
+      <w:proofErr w:type="spellEnd"/>
+      <w:r>
+        <w:rPr>
+          <w:rFonts w:eastAsia="Times New Roman" w:cstheme="minorHAnsi"/>
+          <w:sz w:val="24"/>
+          <w:szCs w:val="24"/>
+          <w:lang w:eastAsia="ja-JP"/>
+        </w:rPr>
+        <w:t>/</w:t>
+      </w:r>
+      <w:proofErr w:type="spellStart"/>
+      <w:r>
+        <w:rPr>
+          <w:rFonts w:eastAsia="Times New Roman" w:cstheme="minorHAnsi"/>
+          <w:sz w:val="24"/>
+          <w:szCs w:val="24"/>
+          <w:lang w:eastAsia="ja-JP"/>
+        </w:rPr>
+        <w:t>basetest</w:t>
+      </w:r>
+      <w:proofErr w:type="spellEnd"/>
+      <w:r>
+        <w:rPr>
+          <w:rFonts w:eastAsia="Times New Roman" w:cstheme="minorHAnsi"/>
+          <w:sz w:val="24"/>
+          <w:szCs w:val="24"/>
+          <w:lang w:eastAsia="ja-JP"/>
+        </w:rPr>
+        <w:t>/spam/250.txt</w:t>
+      </w:r>
+    </w:p>
+    <w:p>
+      <w:pPr>
+        <w:spacing w:after="0" w:line="240" w:lineRule="auto"/>
+        <w:rPr>
+          <w:rFonts w:eastAsia="Times New Roman" w:cstheme="minorHAnsi"/>
+          <w:sz w:val="24"/>
+          <w:szCs w:val="24"/>
+          <w:lang w:eastAsia="ja-JP"/>
+        </w:rPr>
+      </w:pPr>
+      <w:r>
+        <w:rPr>
+          <w:rFonts w:eastAsia="Times New Roman" w:cstheme="minorHAnsi"/>
+          <w:sz w:val="24"/>
+          <w:szCs w:val="24"/>
+          <w:lang w:eastAsia="ja-JP"/>
+        </w:rPr>
+        <w:t>D'après '</w:t>
+      </w:r>
+      <w:proofErr w:type="spellStart"/>
+      <w:r>
+        <w:rPr>
+          <w:rFonts w:eastAsia="Times New Roman" w:cstheme="minorHAnsi"/>
+          <w:sz w:val="24"/>
+          <w:szCs w:val="24"/>
+          <w:lang w:eastAsia="ja-JP"/>
+        </w:rPr>
+        <w:t>classifieur</w:t>
+      </w:r>
+      <w:proofErr w:type="spellEnd"/>
+      <w:r>
+        <w:rPr>
+          <w:rFonts w:eastAsia="Times New Roman" w:cstheme="minorHAnsi"/>
+          <w:sz w:val="24"/>
+          <w:szCs w:val="24"/>
+          <w:lang w:eastAsia="ja-JP"/>
+        </w:rPr>
+        <w:t>', le message '</w:t>
+      </w:r>
+      <w:proofErr w:type="spellStart"/>
+      <w:r>
+        <w:rPr>
+          <w:rFonts w:eastAsia="Times New Roman" w:cstheme="minorHAnsi"/>
+          <w:sz w:val="24"/>
+          <w:szCs w:val="24"/>
+          <w:lang w:eastAsia="ja-JP"/>
+        </w:rPr>
+        <w:t>res</w:t>
+      </w:r>
+      <w:proofErr w:type="spellEnd"/>
+      <w:r>
+        <w:rPr>
+          <w:rFonts w:eastAsia="Times New Roman" w:cstheme="minorHAnsi"/>
+          <w:sz w:val="24"/>
+          <w:szCs w:val="24"/>
+          <w:lang w:eastAsia="ja-JP"/>
+        </w:rPr>
+        <w:t>/</w:t>
+      </w:r>
+      <w:proofErr w:type="spellStart"/>
+      <w:r>
+        <w:rPr>
+          <w:rFonts w:eastAsia="Times New Roman" w:cstheme="minorHAnsi"/>
+          <w:sz w:val="24"/>
+          <w:szCs w:val="24"/>
+          <w:lang w:eastAsia="ja-JP"/>
+        </w:rPr>
+        <w:t>basetest</w:t>
+      </w:r>
+      <w:proofErr w:type="spellEnd"/>
+      <w:r>
+        <w:rPr>
+          <w:rFonts w:eastAsia="Times New Roman" w:cstheme="minorHAnsi"/>
+          <w:sz w:val="24"/>
+          <w:szCs w:val="24"/>
+          <w:lang w:eastAsia="ja-JP"/>
+        </w:rPr>
+        <w:t>/spam/250.txt' est un SPAM</w:t>
+      </w:r>
+    </w:p>
+    <w:p>
+      <w:pPr>
+        <w:rPr>
+          <w:rFonts w:cstheme="minorHAnsi"/>
+          <w:sz w:val="24"/>
+          <w:szCs w:val="24"/>
+        </w:rPr>
+      </w:pPr>
+    </w:p>
+    <w:p>
+      <w:pPr>
+        <w:rPr>
+          <w:rFonts w:cstheme="minorHAnsi"/>
+          <w:b/>
+          <w:sz w:val="24"/>
+          <w:szCs w:val="24"/>
+        </w:rPr>
+      </w:pPr>
+      <w:r>
+        <w:rPr>
+          <w:rFonts w:cstheme="minorHAnsi"/>
+          <w:b/>
           <w:sz w:val="24"/>
           <w:szCs w:val="24"/>
         </w:rPr>
@@ -2054,7 +3346,7 @@
           <w:sz w:val="24"/>
           <w:szCs w:val="24"/>
         </w:rPr>
-        <w:t xml:space="preserve">, avec 300 spams et 200 </w:t>
+        <w:t xml:space="preserve">, avec 300 </w:t>
       </w:r>
       <w:proofErr w:type="spellStart"/>
       <w:r>
@@ -2063,6 +3355,24 @@
           <w:sz w:val="24"/>
           <w:szCs w:val="24"/>
         </w:rPr>
+        <w:t>spams</w:t>
+      </w:r>
+      <w:proofErr w:type="spellEnd"/>
+      <w:r>
+        <w:rPr>
+          <w:rFonts w:cstheme="minorHAnsi"/>
+          <w:sz w:val="24"/>
+          <w:szCs w:val="24"/>
+        </w:rPr>
+        <w:t xml:space="preserve"> et 200 </w:t>
+      </w:r>
+      <w:proofErr w:type="spellStart"/>
+      <w:r>
+        <w:rPr>
+          <w:rFonts w:cstheme="minorHAnsi"/>
+          <w:sz w:val="24"/>
+          <w:szCs w:val="24"/>
+        </w:rPr>
         <w:t>hams</w:t>
       </w:r>
       <w:proofErr w:type="spellEnd"/>
@@ -2107,7 +3417,7 @@
           <w:sz w:val="24"/>
           <w:szCs w:val="24"/>
         </w:rPr>
-        <w:t xml:space="preserve">Nous pouvons encore améliorer ces chiffres, en prenant 400 spams et 300 </w:t>
+        <w:t xml:space="preserve">Nous pouvons encore améliorer ces chiffres, en prenant 400 </w:t>
       </w:r>
       <w:proofErr w:type="spellStart"/>
       <w:r>
@@ -2116,6 +3426,24 @@
           <w:sz w:val="24"/>
           <w:szCs w:val="24"/>
         </w:rPr>
+        <w:t>spams</w:t>
+      </w:r>
+      <w:proofErr w:type="spellEnd"/>
+      <w:r>
+        <w:rPr>
+          <w:rFonts w:cstheme="minorHAnsi"/>
+          <w:sz w:val="24"/>
+          <w:szCs w:val="24"/>
+        </w:rPr>
+        <w:t xml:space="preserve"> et 300 </w:t>
+      </w:r>
+      <w:proofErr w:type="spellStart"/>
+      <w:r>
+        <w:rPr>
+          <w:rFonts w:cstheme="minorHAnsi"/>
+          <w:sz w:val="24"/>
+          <w:szCs w:val="24"/>
+        </w:rPr>
         <w:t>hams</w:t>
       </w:r>
       <w:proofErr w:type="spellEnd"/>
@@ -2188,7 +3516,7 @@
           <w:sz w:val="24"/>
           <w:szCs w:val="24"/>
         </w:rPr>
-        <w:t xml:space="preserve">Il ne faut cependant pas en prendre trop. Avec 500 spams et 500 </w:t>
+        <w:t xml:space="preserve">Il ne faut cependant pas en prendre trop. Avec 500 </w:t>
       </w:r>
       <w:proofErr w:type="spellStart"/>
       <w:r>
@@ -2197,6 +3525,24 @@
           <w:sz w:val="24"/>
           <w:szCs w:val="24"/>
         </w:rPr>
+        <w:t>spams</w:t>
+      </w:r>
+      <w:proofErr w:type="spellEnd"/>
+      <w:r>
+        <w:rPr>
+          <w:rFonts w:cstheme="minorHAnsi"/>
+          <w:sz w:val="24"/>
+          <w:szCs w:val="24"/>
+        </w:rPr>
+        <w:t xml:space="preserve"> et 500 </w:t>
+      </w:r>
+      <w:proofErr w:type="spellStart"/>
+      <w:r>
+        <w:rPr>
+          <w:rFonts w:cstheme="minorHAnsi"/>
+          <w:sz w:val="24"/>
+          <w:szCs w:val="24"/>
+        </w:rPr>
         <w:t>hams</w:t>
       </w:r>
       <w:proofErr w:type="spellEnd"/>
@@ -2221,86 +3567,38 @@
           <w:rFonts w:cstheme="minorHAnsi"/>
           <w:i/>
         </w:rPr>
-        <w:t xml:space="preserve">Erreur de test sur les 500 SPAM : </w:t>
-      </w:r>
-      <w:r>
+        <w:lastRenderedPageBreak/>
+        <w:t>Erreur de test sur les 500 SPAM : 3.0 %</w:t>
+      </w:r>
+    </w:p>
+    <w:p>
+      <w:pPr>
         <w:rPr>
           <w:rFonts w:cstheme="minorHAnsi"/>
           <w:i/>
         </w:rPr>
-        <w:t>3.0 %</w:t>
-      </w:r>
-    </w:p>
-    <w:p>
-      <w:pPr>
+      </w:pPr>
+      <w:r>
         <w:rPr>
           <w:rFonts w:cstheme="minorHAnsi"/>
           <w:i/>
         </w:rPr>
-      </w:pPr>
-      <w:r>
+        <w:t>Erreur de test sur les 500 SPAM : 0.4 %</w:t>
+      </w:r>
+    </w:p>
+    <w:p>
+      <w:pPr>
         <w:rPr>
           <w:rFonts w:cstheme="minorHAnsi"/>
           <w:i/>
         </w:rPr>
-        <w:t xml:space="preserve">Erreur de test sur les 500 SPAM : </w:t>
-      </w:r>
+      </w:pPr>
       <w:r>
         <w:rPr>
           <w:rFonts w:cstheme="minorHAnsi"/>
           <w:i/>
         </w:rPr>
-        <w:t>0</w:t>
-      </w:r>
-      <w:r>
-        <w:rPr>
-          <w:rFonts w:cstheme="minorHAnsi"/>
-          <w:i/>
-        </w:rPr>
-        <w:t>.4 %</w:t>
-      </w:r>
-    </w:p>
-    <w:p>
-      <w:pPr>
-        <w:rPr>
-          <w:rFonts w:cstheme="minorHAnsi"/>
-          <w:i/>
-        </w:rPr>
-      </w:pPr>
-      <w:r>
-        <w:rPr>
-          <w:rFonts w:cstheme="minorHAnsi"/>
-          <w:i/>
-        </w:rPr>
-        <w:t>Erreur de test globale sur 1000 mails : 1.</w:t>
-      </w:r>
-      <w:r>
-        <w:rPr>
-          <w:rFonts w:cstheme="minorHAnsi"/>
-          <w:i/>
-        </w:rPr>
-        <w:t>7</w:t>
-      </w:r>
-      <w:r>
-        <w:rPr>
-          <w:rFonts w:cstheme="minorHAnsi"/>
-          <w:i/>
-        </w:rPr>
-        <w:t>00000000000000</w:t>
-      </w:r>
-      <w:r>
-        <w:rPr>
-          <w:rFonts w:cstheme="minorHAnsi"/>
-          <w:i/>
-        </w:rPr>
-        <w:t>2</w:t>
-      </w:r>
-      <w:r>
-        <w:rPr>
-          <w:rFonts w:cstheme="minorHAnsi"/>
-          <w:i/>
-        </w:rPr>
-        <w:t xml:space="preserve"> %</w:t>
+        <w:t>Erreur de test globale sur 1000 mails : 1.7000000000000002 %</w:t>
       </w:r>
     </w:p>
     <w:p>
@@ -2313,6 +3611,12 @@
       </w:pPr>
     </w:p>
     <w:sectPr>
+      <w:headerReference w:type="even" r:id="rId9"/>
+      <w:headerReference w:type="default" r:id="rId10"/>
+      <w:footerReference w:type="even" r:id="rId11"/>
+      <w:footerReference w:type="default" r:id="rId12"/>
+      <w:headerReference w:type="first" r:id="rId13"/>
+      <w:footerReference w:type="first" r:id="rId14"/>
       <w:pgSz w:w="11906" w:h="16838"/>
       <w:pgMar w:top="1417" w:right="1417" w:bottom="1417" w:left="1417" w:header="708" w:footer="708" w:gutter="0"/>
       <w:cols w:space="708"/>
@@ -2322,9 +3626,273 @@
 </w:document>
 </file>
 
+<file path=word/endnotes.xml><?xml version="1.0" encoding="utf-8"?>
+<w:endnotes xmlns:wpc="http://schemas.microsoft.com/office/word/2010/wordprocessingCanvas" xmlns:mc="http://schemas.openxmlformats.org/markup-compatibility/2006" xmlns:o="urn:schemas-microsoft-com:office:office" xmlns:r="http://schemas.openxmlformats.org/officeDocument/2006/relationships" xmlns:m="http://schemas.openxmlformats.org/officeDocument/2006/math" xmlns:v="urn:schemas-microsoft-com:vml" xmlns:wp14="http://schemas.microsoft.com/office/word/2010/wordprocessingDrawing" xmlns:wp="http://schemas.openxmlformats.org/drawingml/2006/wordprocessingDrawing" xmlns:w10="urn:schemas-microsoft-com:office:word" xmlns:w="http://schemas.openxmlformats.org/wordprocessingml/2006/main" xmlns:w14="http://schemas.microsoft.com/office/word/2010/wordml" xmlns:wpg="http://schemas.microsoft.com/office/word/2010/wordprocessingGroup" xmlns:wpi="http://schemas.microsoft.com/office/word/2010/wordprocessingInk" xmlns:wne="http://schemas.microsoft.com/office/word/2006/wordml" xmlns:wps="http://schemas.microsoft.com/office/word/2010/wordprocessingShape" mc:Ignorable="w14 wp14">
+  <w:endnote w:type="separator" w:id="-1">
+    <w:p>
+      <w:pPr>
+        <w:spacing w:after="0" w:line="240" w:lineRule="auto"/>
+      </w:pPr>
+      <w:r>
+        <w:separator/>
+      </w:r>
+    </w:p>
+  </w:endnote>
+  <w:endnote w:type="continuationSeparator" w:id="0">
+    <w:p>
+      <w:pPr>
+        <w:spacing w:after="0" w:line="240" w:lineRule="auto"/>
+      </w:pPr>
+      <w:r>
+        <w:continuationSeparator/>
+      </w:r>
+    </w:p>
+  </w:endnote>
+</w:endnotes>
+</file>
+
+<file path=word/footer1.xml><?xml version="1.0" encoding="utf-8"?>
+<w:ftr xmlns:wpc="http://schemas.microsoft.com/office/word/2010/wordprocessingCanvas" xmlns:mc="http://schemas.openxmlformats.org/markup-compatibility/2006" xmlns:o="urn:schemas-microsoft-com:office:office" xmlns:r="http://schemas.openxmlformats.org/officeDocument/2006/relationships" xmlns:m="http://schemas.openxmlformats.org/officeDocument/2006/math" xmlns:v="urn:schemas-microsoft-com:vml" xmlns:wp14="http://schemas.microsoft.com/office/word/2010/wordprocessingDrawing" xmlns:wp="http://schemas.openxmlformats.org/drawingml/2006/wordprocessingDrawing" xmlns:w10="urn:schemas-microsoft-com:office:word" xmlns:w="http://schemas.openxmlformats.org/wordprocessingml/2006/main" xmlns:w14="http://schemas.microsoft.com/office/word/2010/wordml" xmlns:wpg="http://schemas.microsoft.com/office/word/2010/wordprocessingGroup" xmlns:wpi="http://schemas.microsoft.com/office/word/2010/wordprocessingInk" xmlns:wne="http://schemas.microsoft.com/office/word/2006/wordml" xmlns:wps="http://schemas.microsoft.com/office/word/2010/wordprocessingShape" mc:Ignorable="w14 wp14">
+  <w:p>
+    <w:pPr>
+      <w:pStyle w:val="Pieddepage"/>
+    </w:pPr>
+  </w:p>
+</w:ftr>
+</file>
+
+<file path=word/footer2.xml><?xml version="1.0" encoding="utf-8"?>
+<w:ftr xmlns:wpc="http://schemas.microsoft.com/office/word/2010/wordprocessingCanvas" xmlns:mc="http://schemas.openxmlformats.org/markup-compatibility/2006" xmlns:o="urn:schemas-microsoft-com:office:office" xmlns:r="http://schemas.openxmlformats.org/officeDocument/2006/relationships" xmlns:m="http://schemas.openxmlformats.org/officeDocument/2006/math" xmlns:v="urn:schemas-microsoft-com:vml" xmlns:wp14="http://schemas.microsoft.com/office/word/2010/wordprocessingDrawing" xmlns:wp="http://schemas.openxmlformats.org/drawingml/2006/wordprocessingDrawing" xmlns:w10="urn:schemas-microsoft-com:office:word" xmlns:w="http://schemas.openxmlformats.org/wordprocessingml/2006/main" xmlns:w14="http://schemas.microsoft.com/office/word/2010/wordml" xmlns:wpg="http://schemas.microsoft.com/office/word/2010/wordprocessingGroup" xmlns:wpi="http://schemas.microsoft.com/office/word/2010/wordprocessingInk" xmlns:wne="http://schemas.microsoft.com/office/word/2006/wordml" xmlns:wps="http://schemas.microsoft.com/office/word/2010/wordprocessingShape" mc:Ignorable="w14 wp14">
+  <w:sdt>
+    <w:sdtPr>
+      <w:id w:val="220880396"/>
+      <w:docPartObj>
+        <w:docPartGallery w:val="Page Numbers (Bottom of Page)"/>
+        <w:docPartUnique/>
+      </w:docPartObj>
+    </w:sdtPr>
+    <w:sdtContent>
+      <w:sdt>
+        <w:sdtPr>
+          <w:id w:val="-1669238322"/>
+          <w:docPartObj>
+            <w:docPartGallery w:val="Page Numbers (Top of Page)"/>
+            <w:docPartUnique/>
+          </w:docPartObj>
+        </w:sdtPr>
+        <w:sdtContent>
+          <w:p>
+            <w:pPr>
+              <w:pStyle w:val="Pieddepage"/>
+              <w:jc w:val="center"/>
+            </w:pPr>
+            <w:r>
+              <w:t xml:space="preserve">Page </w:t>
+            </w:r>
+            <w:r>
+              <w:rPr>
+                <w:b/>
+                <w:bCs/>
+                <w:sz w:val="24"/>
+                <w:szCs w:val="24"/>
+              </w:rPr>
+              <w:fldChar w:fldCharType="begin"/>
+            </w:r>
+            <w:r>
+              <w:rPr>
+                <w:b/>
+                <w:bCs/>
+              </w:rPr>
+              <w:instrText>PAGE</w:instrText>
+            </w:r>
+            <w:r>
+              <w:rPr>
+                <w:b/>
+                <w:bCs/>
+                <w:sz w:val="24"/>
+                <w:szCs w:val="24"/>
+              </w:rPr>
+              <w:fldChar w:fldCharType="separate"/>
+            </w:r>
+            <w:r>
+              <w:rPr>
+                <w:b/>
+                <w:bCs/>
+                <w:noProof/>
+              </w:rPr>
+              <w:t>1</w:t>
+            </w:r>
+            <w:r>
+              <w:rPr>
+                <w:b/>
+                <w:bCs/>
+                <w:sz w:val="24"/>
+                <w:szCs w:val="24"/>
+              </w:rPr>
+              <w:fldChar w:fldCharType="end"/>
+            </w:r>
+            <w:r>
+              <w:t xml:space="preserve"> sur </w:t>
+            </w:r>
+            <w:r>
+              <w:rPr>
+                <w:b/>
+                <w:bCs/>
+                <w:sz w:val="24"/>
+                <w:szCs w:val="24"/>
+              </w:rPr>
+              <w:fldChar w:fldCharType="begin"/>
+            </w:r>
+            <w:r>
+              <w:rPr>
+                <w:b/>
+                <w:bCs/>
+              </w:rPr>
+              <w:instrText>NUMPAGES</w:instrText>
+            </w:r>
+            <w:r>
+              <w:rPr>
+                <w:b/>
+                <w:bCs/>
+                <w:sz w:val="24"/>
+                <w:szCs w:val="24"/>
+              </w:rPr>
+              <w:fldChar w:fldCharType="separate"/>
+            </w:r>
+            <w:r>
+              <w:rPr>
+                <w:b/>
+                <w:bCs/>
+                <w:noProof/>
+              </w:rPr>
+              <w:t>4</w:t>
+            </w:r>
+            <w:r>
+              <w:rPr>
+                <w:b/>
+                <w:bCs/>
+                <w:sz w:val="24"/>
+                <w:szCs w:val="24"/>
+              </w:rPr>
+              <w:fldChar w:fldCharType="end"/>
+            </w:r>
+          </w:p>
+        </w:sdtContent>
+      </w:sdt>
+    </w:sdtContent>
+  </w:sdt>
+  <w:p>
+    <w:pPr>
+      <w:pStyle w:val="Pieddepage"/>
+    </w:pPr>
+  </w:p>
+</w:ftr>
+</file>
+
+<file path=word/footer3.xml><?xml version="1.0" encoding="utf-8"?>
+<w:ftr xmlns:wpc="http://schemas.microsoft.com/office/word/2010/wordprocessingCanvas" xmlns:mc="http://schemas.openxmlformats.org/markup-compatibility/2006" xmlns:o="urn:schemas-microsoft-com:office:office" xmlns:r="http://schemas.openxmlformats.org/officeDocument/2006/relationships" xmlns:m="http://schemas.openxmlformats.org/officeDocument/2006/math" xmlns:v="urn:schemas-microsoft-com:vml" xmlns:wp14="http://schemas.microsoft.com/office/word/2010/wordprocessingDrawing" xmlns:wp="http://schemas.openxmlformats.org/drawingml/2006/wordprocessingDrawing" xmlns:w10="urn:schemas-microsoft-com:office:word" xmlns:w="http://schemas.openxmlformats.org/wordprocessingml/2006/main" xmlns:w14="http://schemas.microsoft.com/office/word/2010/wordml" xmlns:wpg="http://schemas.microsoft.com/office/word/2010/wordprocessingGroup" xmlns:wpi="http://schemas.microsoft.com/office/word/2010/wordprocessingInk" xmlns:wne="http://schemas.microsoft.com/office/word/2006/wordml" xmlns:wps="http://schemas.microsoft.com/office/word/2010/wordprocessingShape" mc:Ignorable="w14 wp14">
+  <w:p>
+    <w:pPr>
+      <w:pStyle w:val="Pieddepage"/>
+    </w:pPr>
+  </w:p>
+</w:ftr>
+</file>
+
+<file path=word/footnotes.xml><?xml version="1.0" encoding="utf-8"?>
+<w:footnotes xmlns:wpc="http://schemas.microsoft.com/office/word/2010/wordprocessingCanvas" xmlns:mc="http://schemas.openxmlformats.org/markup-compatibility/2006" xmlns:o="urn:schemas-microsoft-com:office:office" xmlns:r="http://schemas.openxmlformats.org/officeDocument/2006/relationships" xmlns:m="http://schemas.openxmlformats.org/officeDocument/2006/math" xmlns:v="urn:schemas-microsoft-com:vml" xmlns:wp14="http://schemas.microsoft.com/office/word/2010/wordprocessingDrawing" xmlns:wp="http://schemas.openxmlformats.org/drawingml/2006/wordprocessingDrawing" xmlns:w10="urn:schemas-microsoft-com:office:word" xmlns:w="http://schemas.openxmlformats.org/wordprocessingml/2006/main" xmlns:w14="http://schemas.microsoft.com/office/word/2010/wordml" xmlns:wpg="http://schemas.microsoft.com/office/word/2010/wordprocessingGroup" xmlns:wpi="http://schemas.microsoft.com/office/word/2010/wordprocessingInk" xmlns:wne="http://schemas.microsoft.com/office/word/2006/wordml" xmlns:wps="http://schemas.microsoft.com/office/word/2010/wordprocessingShape" mc:Ignorable="w14 wp14">
+  <w:footnote w:type="separator" w:id="-1">
+    <w:p>
+      <w:pPr>
+        <w:spacing w:after="0" w:line="240" w:lineRule="auto"/>
+      </w:pPr>
+      <w:r>
+        <w:separator/>
+      </w:r>
+    </w:p>
+  </w:footnote>
+  <w:footnote w:type="continuationSeparator" w:id="0">
+    <w:p>
+      <w:pPr>
+        <w:spacing w:after="0" w:line="240" w:lineRule="auto"/>
+      </w:pPr>
+      <w:r>
+        <w:continuationSeparator/>
+      </w:r>
+    </w:p>
+  </w:footnote>
+</w:footnotes>
+</file>
+
+<file path=word/header1.xml><?xml version="1.0" encoding="utf-8"?>
+<w:hdr xmlns:wpc="http://schemas.microsoft.com/office/word/2010/wordprocessingCanvas" xmlns:mc="http://schemas.openxmlformats.org/markup-compatibility/2006" xmlns:o="urn:schemas-microsoft-com:office:office" xmlns:r="http://schemas.openxmlformats.org/officeDocument/2006/relationships" xmlns:m="http://schemas.openxmlformats.org/officeDocument/2006/math" xmlns:v="urn:schemas-microsoft-com:vml" xmlns:wp14="http://schemas.microsoft.com/office/word/2010/wordprocessingDrawing" xmlns:wp="http://schemas.openxmlformats.org/drawingml/2006/wordprocessingDrawing" xmlns:w10="urn:schemas-microsoft-com:office:word" xmlns:w="http://schemas.openxmlformats.org/wordprocessingml/2006/main" xmlns:w14="http://schemas.microsoft.com/office/word/2010/wordml" xmlns:wpg="http://schemas.microsoft.com/office/word/2010/wordprocessingGroup" xmlns:wpi="http://schemas.microsoft.com/office/word/2010/wordprocessingInk" xmlns:wne="http://schemas.microsoft.com/office/word/2006/wordml" xmlns:wps="http://schemas.microsoft.com/office/word/2010/wordprocessingShape" mc:Ignorable="w14 wp14">
+  <w:p>
+    <w:pPr>
+      <w:pStyle w:val="En-tte"/>
+    </w:pPr>
+  </w:p>
+</w:hdr>
+</file>
+
+<file path=word/header2.xml><?xml version="1.0" encoding="utf-8"?>
+<w:hdr xmlns:wpc="http://schemas.microsoft.com/office/word/2010/wordprocessingCanvas" xmlns:mc="http://schemas.openxmlformats.org/markup-compatibility/2006" xmlns:o="urn:schemas-microsoft-com:office:office" xmlns:r="http://schemas.openxmlformats.org/officeDocument/2006/relationships" xmlns:m="http://schemas.openxmlformats.org/officeDocument/2006/math" xmlns:v="urn:schemas-microsoft-com:vml" xmlns:wp14="http://schemas.microsoft.com/office/word/2010/wordprocessingDrawing" xmlns:wp="http://schemas.openxmlformats.org/drawingml/2006/wordprocessingDrawing" xmlns:w10="urn:schemas-microsoft-com:office:word" xmlns:w="http://schemas.openxmlformats.org/wordprocessingml/2006/main" xmlns:w14="http://schemas.microsoft.com/office/word/2010/wordml" xmlns:wpg="http://schemas.microsoft.com/office/word/2010/wordprocessingGroup" xmlns:wpi="http://schemas.microsoft.com/office/word/2010/wordprocessingInk" xmlns:wne="http://schemas.microsoft.com/office/word/2006/wordml" xmlns:wps="http://schemas.microsoft.com/office/word/2010/wordprocessingShape" mc:Ignorable="w14 wp14">
+  <w:p>
+    <w:pPr>
+      <w:pStyle w:val="En-tte"/>
+    </w:pPr>
+    <w:r>
+      <w:t xml:space="preserve">Victor </w:t>
+    </w:r>
+    <w:proofErr w:type="spellStart"/>
+    <w:r>
+      <w:t>Creusel</w:t>
+    </w:r>
+    <w:proofErr w:type="spellEnd"/>
+  </w:p>
+  <w:p>
+    <w:pPr>
+      <w:pStyle w:val="En-tte"/>
+    </w:pPr>
+    <w:proofErr w:type="spellStart"/>
+    <w:r>
+      <w:t>Mohammade</w:t>
+    </w:r>
+    <w:proofErr w:type="spellEnd"/>
+    <w:r>
+      <w:t xml:space="preserve"> </w:t>
+    </w:r>
+    <w:proofErr w:type="spellStart"/>
+    <w:proofErr w:type="gramStart"/>
+    <w:r>
+      <w:t>Dalati</w:t>
+    </w:r>
+    <w:proofErr w:type="spellEnd"/>
+    <w:proofErr w:type="gramEnd"/>
+    <w:r>
+      <w:ptab w:relativeTo="margin" w:alignment="center" w:leader="none"/>
+    </w:r>
+    <w:r>
+      <w:ptab w:relativeTo="margin" w:alignment="right" w:leader="none"/>
+    </w:r>
+    <w:bookmarkStart w:id="0" w:name="_GoBack"/>
+    <w:bookmarkEnd w:id="0"/>
+  </w:p>
+</w:hdr>
+</file>
+
+<file path=word/header3.xml><?xml version="1.0" encoding="utf-8"?>
+<w:hdr xmlns:wpc="http://schemas.microsoft.com/office/word/2010/wordprocessingCanvas" xmlns:mc="http://schemas.openxmlformats.org/markup-compatibility/2006" xmlns:o="urn:schemas-microsoft-com:office:office" xmlns:r="http://schemas.openxmlformats.org/officeDocument/2006/relationships" xmlns:m="http://schemas.openxmlformats.org/officeDocument/2006/math" xmlns:v="urn:schemas-microsoft-com:vml" xmlns:wp14="http://schemas.microsoft.com/office/word/2010/wordprocessingDrawing" xmlns:wp="http://schemas.openxmlformats.org/drawingml/2006/wordprocessingDrawing" xmlns:w10="urn:schemas-microsoft-com:office:word" xmlns:w="http://schemas.openxmlformats.org/wordprocessingml/2006/main" xmlns:w14="http://schemas.microsoft.com/office/word/2010/wordml" xmlns:wpg="http://schemas.microsoft.com/office/word/2010/wordprocessingGroup" xmlns:wpi="http://schemas.microsoft.com/office/word/2010/wordprocessingInk" xmlns:wne="http://schemas.microsoft.com/office/word/2006/wordml" xmlns:wps="http://schemas.microsoft.com/office/word/2010/wordprocessingShape" mc:Ignorable="w14 wp14">
+  <w:p>
+    <w:pPr>
+      <w:pStyle w:val="En-tte"/>
+    </w:pPr>
+  </w:p>
+</w:hdr>
+</file>
+
 <file path=word/numbering.xml><?xml version="1.0" encoding="utf-8"?>
-<w:numbering xmlns:wpc="http://schemas.microsoft.com/office/word/2010/wordprocessingCanvas" xmlns:cx="http://schemas.microsoft.com/office/drawing/2014/chartex" xmlns:cx1="http://schemas.microsoft.com/office/drawing/2015/9/8/chartex" xmlns:cx2="http://schemas.microsoft.com/office/drawing/2015/10/21/chartex" xmlns:cx3="http://schemas.microsoft.com/office/drawing/2016/5/9/chartex" xmlns:cx4="http://schemas.microsoft.com/office/drawing/2016/5/10/chartex" xmlns:cx5="http://schemas.microsoft.com/office/drawing/2016/5/11/chartex" xmlns:cx6="http://schemas.microsoft.com/office/drawing/2016/5/12/chartex" xmlns:cx7="http://schemas.microsoft.com/office/drawing/2016/5/13/chartex" xmlns:cx8="http://schemas.microsoft.com/office/drawing/2016/5/14/chartex" xmlns:mc="http://schemas.openxmlformats.org/markup-compatibility/2006" xmlns:aink="http://schemas.microsoft.com/office/drawing/2016/ink" xmlns:am3d="http://schemas.microsoft.com/office/drawing/2017/model3d" xmlns:o="urn:schemas-microsoft-com:office:office" xmlns:r="http://schemas.openxmlformats.org/officeDocument/2006/relationships" xmlns:m="http://schemas.openxmlformats.org/officeDocument/2006/math" xmlns:v="urn:schemas-microsoft-com:vml" xmlns:wp14="http://schemas.microsoft.com/office/word/2010/wordprocessingDrawing" xmlns:wp="http://schemas.openxmlformats.org/drawingml/2006/wordprocessingDrawing" xmlns:w10="urn:schemas-microsoft-com:office:word" xmlns:w="http://schemas.openxmlformats.org/wordprocessingml/2006/main" xmlns:w14="http://schemas.microsoft.com/office/word/2010/wordml" xmlns:w15="http://schemas.microsoft.com/office/word/2012/wordml" xmlns:w16cid="http://schemas.microsoft.com/office/word/2016/wordml/cid" xmlns:w16se="http://schemas.microsoft.com/office/word/2015/wordml/symex" xmlns:wpg="http://schemas.microsoft.com/office/word/2010/wordprocessingGroup" xmlns:wpi="http://schemas.microsoft.com/office/word/2010/wordprocessingInk" xmlns:wne="http://schemas.microsoft.com/office/word/2006/wordml" xmlns:wps="http://schemas.microsoft.com/office/word/2010/wordprocessingShape" mc:Ignorable="w14 w15 w16se w16cid wp14">
-  <w:abstractNum w:abstractNumId="0" w15:restartNumberingAfterBreak="0">
+<w:numbering xmlns:wpc="http://schemas.microsoft.com/office/word/2010/wordprocessingCanvas" xmlns:mc="http://schemas.openxmlformats.org/markup-compatibility/2006" xmlns:o="urn:schemas-microsoft-com:office:office" xmlns:r="http://schemas.openxmlformats.org/officeDocument/2006/relationships" xmlns:m="http://schemas.openxmlformats.org/officeDocument/2006/math" xmlns:v="urn:schemas-microsoft-com:vml" xmlns:wp14="http://schemas.microsoft.com/office/word/2010/wordprocessingDrawing" xmlns:wp="http://schemas.openxmlformats.org/drawingml/2006/wordprocessingDrawing" xmlns:w10="urn:schemas-microsoft-com:office:word" xmlns:w="http://schemas.openxmlformats.org/wordprocessingml/2006/main" xmlns:w14="http://schemas.microsoft.com/office/word/2010/wordml" xmlns:wpg="http://schemas.microsoft.com/office/word/2010/wordprocessingGroup" xmlns:wpi="http://schemas.microsoft.com/office/word/2010/wordprocessingInk" xmlns:wne="http://schemas.microsoft.com/office/word/2006/wordml" xmlns:wps="http://schemas.microsoft.com/office/word/2010/wordprocessingShape" mc:Ignorable="w14 wp14">
+  <w:abstractNum w:abstractNumId="0">
     <w:nsid w:val="025F13C1"/>
     <w:multiLevelType w:val="multilevel"/>
     <w:tmpl w:val="31D06A9C"/>
@@ -2473,7 +4041,7 @@
       </w:rPr>
     </w:lvl>
   </w:abstractNum>
-  <w:abstractNum w:abstractNumId="1" w15:restartNumberingAfterBreak="0">
+  <w:abstractNum w:abstractNumId="1">
     <w:nsid w:val="0F490E07"/>
     <w:multiLevelType w:val="multilevel"/>
     <w:tmpl w:val="944A56C4"/>
@@ -2622,7 +4190,7 @@
       </w:rPr>
     </w:lvl>
   </w:abstractNum>
-  <w:abstractNum w:abstractNumId="2" w15:restartNumberingAfterBreak="0">
+  <w:abstractNum w:abstractNumId="2">
     <w:nsid w:val="0F8502E6"/>
     <w:multiLevelType w:val="multilevel"/>
     <w:tmpl w:val="B4362FA0"/>
@@ -2771,7 +4339,7 @@
       </w:rPr>
     </w:lvl>
   </w:abstractNum>
-  <w:abstractNum w:abstractNumId="3" w15:restartNumberingAfterBreak="0">
+  <w:abstractNum w:abstractNumId="3">
     <w:nsid w:val="16892F55"/>
     <w:multiLevelType w:val="multilevel"/>
     <w:tmpl w:val="1138E0C0"/>
@@ -2920,7 +4488,7 @@
       </w:rPr>
     </w:lvl>
   </w:abstractNum>
-  <w:abstractNum w:abstractNumId="4" w15:restartNumberingAfterBreak="0">
+  <w:abstractNum w:abstractNumId="4">
     <w:nsid w:val="1C272F60"/>
     <w:multiLevelType w:val="multilevel"/>
     <w:tmpl w:val="7634485E"/>
@@ -3069,7 +4637,7 @@
       </w:rPr>
     </w:lvl>
   </w:abstractNum>
-  <w:abstractNum w:abstractNumId="5" w15:restartNumberingAfterBreak="0">
+  <w:abstractNum w:abstractNumId="5">
     <w:nsid w:val="291D0751"/>
     <w:multiLevelType w:val="multilevel"/>
     <w:tmpl w:val="D3027D70"/>
@@ -3218,7 +4786,7 @@
       </w:rPr>
     </w:lvl>
   </w:abstractNum>
-  <w:abstractNum w:abstractNumId="6" w15:restartNumberingAfterBreak="0">
+  <w:abstractNum w:abstractNumId="6">
     <w:nsid w:val="303B0E4B"/>
     <w:multiLevelType w:val="multilevel"/>
     <w:tmpl w:val="30D82590"/>
@@ -3367,7 +4935,7 @@
       </w:rPr>
     </w:lvl>
   </w:abstractNum>
-  <w:abstractNum w:abstractNumId="7" w15:restartNumberingAfterBreak="0">
+  <w:abstractNum w:abstractNumId="7">
     <w:nsid w:val="30AC6C77"/>
     <w:multiLevelType w:val="hybridMultilevel"/>
     <w:tmpl w:val="D79C08C0"/>
@@ -3480,7 +5048,7 @@
       </w:rPr>
     </w:lvl>
   </w:abstractNum>
-  <w:abstractNum w:abstractNumId="8" w15:restartNumberingAfterBreak="0">
+  <w:abstractNum w:abstractNumId="8">
     <w:nsid w:val="318E447B"/>
     <w:multiLevelType w:val="multilevel"/>
     <w:tmpl w:val="E89431EA"/>
@@ -3629,7 +5197,7 @@
       </w:rPr>
     </w:lvl>
   </w:abstractNum>
-  <w:abstractNum w:abstractNumId="9" w15:restartNumberingAfterBreak="0">
+  <w:abstractNum w:abstractNumId="9">
     <w:nsid w:val="36534224"/>
     <w:multiLevelType w:val="hybridMultilevel"/>
     <w:tmpl w:val="38A8FA0A"/>
@@ -3742,7 +5310,7 @@
       </w:rPr>
     </w:lvl>
   </w:abstractNum>
-  <w:abstractNum w:abstractNumId="10" w15:restartNumberingAfterBreak="0">
+  <w:abstractNum w:abstractNumId="10">
     <w:nsid w:val="3B00335D"/>
     <w:multiLevelType w:val="multilevel"/>
     <w:tmpl w:val="77F45564"/>
@@ -3891,7 +5459,7 @@
       </w:rPr>
     </w:lvl>
   </w:abstractNum>
-  <w:abstractNum w:abstractNumId="11" w15:restartNumberingAfterBreak="0">
+  <w:abstractNum w:abstractNumId="11">
     <w:nsid w:val="3C374859"/>
     <w:multiLevelType w:val="hybridMultilevel"/>
     <w:tmpl w:val="64520F4C"/>
@@ -3977,7 +5545,7 @@
       </w:pPr>
     </w:lvl>
   </w:abstractNum>
-  <w:abstractNum w:abstractNumId="12" w15:restartNumberingAfterBreak="0">
+  <w:abstractNum w:abstractNumId="12">
     <w:nsid w:val="3D245B64"/>
     <w:multiLevelType w:val="multilevel"/>
     <w:tmpl w:val="B1F0E9E6"/>
@@ -4126,7 +5694,7 @@
       </w:rPr>
     </w:lvl>
   </w:abstractNum>
-  <w:abstractNum w:abstractNumId="13" w15:restartNumberingAfterBreak="0">
+  <w:abstractNum w:abstractNumId="13">
     <w:nsid w:val="42D1198B"/>
     <w:multiLevelType w:val="multilevel"/>
     <w:tmpl w:val="4C6A11BE"/>
@@ -4275,7 +5843,7 @@
       </w:rPr>
     </w:lvl>
   </w:abstractNum>
-  <w:abstractNum w:abstractNumId="14" w15:restartNumberingAfterBreak="0">
+  <w:abstractNum w:abstractNumId="14">
     <w:nsid w:val="43363BAE"/>
     <w:multiLevelType w:val="multilevel"/>
     <w:tmpl w:val="966C137A"/>
@@ -4424,7 +5992,7 @@
       </w:rPr>
     </w:lvl>
   </w:abstractNum>
-  <w:abstractNum w:abstractNumId="15" w15:restartNumberingAfterBreak="0">
+  <w:abstractNum w:abstractNumId="15">
     <w:nsid w:val="485D654A"/>
     <w:multiLevelType w:val="multilevel"/>
     <w:tmpl w:val="40882F92"/>
@@ -4573,7 +6141,7 @@
       </w:rPr>
     </w:lvl>
   </w:abstractNum>
-  <w:abstractNum w:abstractNumId="16" w15:restartNumberingAfterBreak="0">
+  <w:abstractNum w:abstractNumId="16">
     <w:nsid w:val="53483C7E"/>
     <w:multiLevelType w:val="hybridMultilevel"/>
     <w:tmpl w:val="FBE64B7A"/>
@@ -4686,7 +6254,7 @@
       </w:rPr>
     </w:lvl>
   </w:abstractNum>
-  <w:abstractNum w:abstractNumId="17" w15:restartNumberingAfterBreak="0">
+  <w:abstractNum w:abstractNumId="17">
     <w:nsid w:val="573C60C3"/>
     <w:multiLevelType w:val="multilevel"/>
     <w:tmpl w:val="ABDCA06C"/>
@@ -4835,7 +6403,7 @@
       </w:rPr>
     </w:lvl>
   </w:abstractNum>
-  <w:abstractNum w:abstractNumId="18" w15:restartNumberingAfterBreak="0">
+  <w:abstractNum w:abstractNumId="18">
     <w:nsid w:val="5B3B25F3"/>
     <w:multiLevelType w:val="multilevel"/>
     <w:tmpl w:val="3014C656"/>
@@ -4984,7 +6552,7 @@
       </w:rPr>
     </w:lvl>
   </w:abstractNum>
-  <w:abstractNum w:abstractNumId="19" w15:restartNumberingAfterBreak="0">
+  <w:abstractNum w:abstractNumId="19">
     <w:nsid w:val="65257758"/>
     <w:multiLevelType w:val="multilevel"/>
     <w:tmpl w:val="9F340054"/>
@@ -5133,7 +6701,7 @@
       </w:rPr>
     </w:lvl>
   </w:abstractNum>
-  <w:abstractNum w:abstractNumId="20" w15:restartNumberingAfterBreak="0">
+  <w:abstractNum w:abstractNumId="20">
     <w:nsid w:val="67091891"/>
     <w:multiLevelType w:val="multilevel"/>
     <w:tmpl w:val="43466144"/>
@@ -5282,7 +6850,7 @@
       </w:rPr>
     </w:lvl>
   </w:abstractNum>
-  <w:abstractNum w:abstractNumId="21" w15:restartNumberingAfterBreak="0">
+  <w:abstractNum w:abstractNumId="21">
     <w:nsid w:val="6A231E05"/>
     <w:multiLevelType w:val="hybridMultilevel"/>
     <w:tmpl w:val="09B00ED2"/>
@@ -5395,7 +6963,7 @@
       </w:rPr>
     </w:lvl>
   </w:abstractNum>
-  <w:abstractNum w:abstractNumId="22" w15:restartNumberingAfterBreak="0">
+  <w:abstractNum w:abstractNumId="22">
     <w:nsid w:val="70BD472C"/>
     <w:multiLevelType w:val="multilevel"/>
     <w:tmpl w:val="31EEE248"/>
@@ -5544,7 +7112,7 @@
       </w:rPr>
     </w:lvl>
   </w:abstractNum>
-  <w:abstractNum w:abstractNumId="23" w15:restartNumberingAfterBreak="0">
+  <w:abstractNum w:abstractNumId="23">
     <w:nsid w:val="7BA9621E"/>
     <w:multiLevelType w:val="multilevel"/>
     <w:tmpl w:val="A9B4DCB4"/>
@@ -5693,7 +7261,7 @@
       </w:rPr>
     </w:lvl>
   </w:abstractNum>
-  <w:abstractNum w:abstractNumId="24" w15:restartNumberingAfterBreak="0">
+  <w:abstractNum w:abstractNumId="24">
     <w:nsid w:val="7DAE4597"/>
     <w:multiLevelType w:val="multilevel"/>
     <w:tmpl w:val="D696B6D2"/>
@@ -5921,7 +7489,7 @@
 </file>
 
 <file path=word/styles.xml><?xml version="1.0" encoding="utf-8"?>
-<w:styles xmlns:mc="http://schemas.openxmlformats.org/markup-compatibility/2006" xmlns:r="http://schemas.openxmlformats.org/officeDocument/2006/relationships" xmlns:w="http://schemas.openxmlformats.org/wordprocessingml/2006/main" xmlns:w14="http://schemas.microsoft.com/office/word/2010/wordml" xmlns:w15="http://schemas.microsoft.com/office/word/2012/wordml" xmlns:w16cid="http://schemas.microsoft.com/office/word/2016/wordml/cid" xmlns:w16se="http://schemas.microsoft.com/office/word/2015/wordml/symex" mc:Ignorable="w14 w15 w16se w16cid">
+<w:styles xmlns:mc="http://schemas.openxmlformats.org/markup-compatibility/2006" xmlns:r="http://schemas.openxmlformats.org/officeDocument/2006/relationships" xmlns:w="http://schemas.openxmlformats.org/wordprocessingml/2006/main" xmlns:w14="http://schemas.microsoft.com/office/word/2010/wordml" mc:Ignorable="w14">
   <w:docDefaults>
     <w:rPrDefault>
       <w:rPr>
@@ -5937,382 +7505,144 @@
       </w:pPr>
     </w:pPrDefault>
   </w:docDefaults>
-  <w:latentStyles w:defLockedState="0" w:defUIPriority="99" w:defSemiHidden="0" w:defUnhideWhenUsed="0" w:defQFormat="0" w:count="375">
-    <w:lsdException w:name="Normal" w:uiPriority="0" w:qFormat="1"/>
-    <w:lsdException w:name="heading 1" w:uiPriority="9" w:qFormat="1"/>
-    <w:lsdException w:name="heading 2" w:semiHidden="1" w:uiPriority="9" w:unhideWhenUsed="1" w:qFormat="1"/>
-    <w:lsdException w:name="heading 3" w:semiHidden="1" w:uiPriority="9" w:unhideWhenUsed="1" w:qFormat="1"/>
-    <w:lsdException w:name="heading 4" w:semiHidden="1" w:uiPriority="9" w:unhideWhenUsed="1" w:qFormat="1"/>
-    <w:lsdException w:name="heading 5" w:semiHidden="1" w:uiPriority="9" w:unhideWhenUsed="1" w:qFormat="1"/>
-    <w:lsdException w:name="heading 6" w:semiHidden="1" w:uiPriority="9" w:unhideWhenUsed="1" w:qFormat="1"/>
-    <w:lsdException w:name="heading 7" w:semiHidden="1" w:uiPriority="9" w:unhideWhenUsed="1" w:qFormat="1"/>
-    <w:lsdException w:name="heading 8" w:semiHidden="1" w:uiPriority="9" w:unhideWhenUsed="1" w:qFormat="1"/>
-    <w:lsdException w:name="heading 9" w:semiHidden="1" w:uiPriority="9" w:unhideWhenUsed="1" w:qFormat="1"/>
-    <w:lsdException w:name="index 1" w:semiHidden="1" w:unhideWhenUsed="1"/>
-    <w:lsdException w:name="index 2" w:semiHidden="1" w:unhideWhenUsed="1"/>
-    <w:lsdException w:name="index 3" w:semiHidden="1" w:unhideWhenUsed="1"/>
-    <w:lsdException w:name="index 4" w:semiHidden="1" w:unhideWhenUsed="1"/>
-    <w:lsdException w:name="index 5" w:semiHidden="1" w:unhideWhenUsed="1"/>
-    <w:lsdException w:name="index 6" w:semiHidden="1" w:unhideWhenUsed="1"/>
-    <w:lsdException w:name="index 7" w:semiHidden="1" w:unhideWhenUsed="1"/>
-    <w:lsdException w:name="index 8" w:semiHidden="1" w:unhideWhenUsed="1"/>
-    <w:lsdException w:name="index 9" w:semiHidden="1" w:unhideWhenUsed="1"/>
-    <w:lsdException w:name="toc 1" w:semiHidden="1" w:uiPriority="39" w:unhideWhenUsed="1"/>
-    <w:lsdException w:name="toc 2" w:semiHidden="1" w:uiPriority="39" w:unhideWhenUsed="1"/>
-    <w:lsdException w:name="toc 3" w:semiHidden="1" w:uiPriority="39" w:unhideWhenUsed="1"/>
-    <w:lsdException w:name="toc 4" w:semiHidden="1" w:uiPriority="39" w:unhideWhenUsed="1"/>
-    <w:lsdException w:name="toc 5" w:semiHidden="1" w:uiPriority="39" w:unhideWhenUsed="1"/>
-    <w:lsdException w:name="toc 6" w:semiHidden="1" w:uiPriority="39" w:unhideWhenUsed="1"/>
-    <w:lsdException w:name="toc 7" w:semiHidden="1" w:uiPriority="39" w:unhideWhenUsed="1"/>
-    <w:lsdException w:name="toc 8" w:semiHidden="1" w:uiPriority="39" w:unhideWhenUsed="1"/>
-    <w:lsdException w:name="toc 9" w:semiHidden="1" w:uiPriority="39" w:unhideWhenUsed="1"/>
-    <w:lsdException w:name="Normal Indent" w:semiHidden="1" w:unhideWhenUsed="1"/>
-    <w:lsdException w:name="footnote text" w:semiHidden="1" w:unhideWhenUsed="1"/>
-    <w:lsdException w:name="annotation text" w:semiHidden="1" w:unhideWhenUsed="1"/>
-    <w:lsdException w:name="header" w:semiHidden="1" w:unhideWhenUsed="1"/>
-    <w:lsdException w:name="footer" w:semiHidden="1" w:unhideWhenUsed="1"/>
-    <w:lsdException w:name="index heading" w:semiHidden="1" w:unhideWhenUsed="1"/>
-    <w:lsdException w:name="caption" w:semiHidden="1" w:uiPriority="35" w:unhideWhenUsed="1" w:qFormat="1"/>
-    <w:lsdException w:name="table of figures" w:semiHidden="1" w:unhideWhenUsed="1"/>
-    <w:lsdException w:name="envelope address" w:semiHidden="1" w:unhideWhenUsed="1"/>
-    <w:lsdException w:name="envelope return" w:semiHidden="1" w:unhideWhenUsed="1"/>
-    <w:lsdException w:name="footnote reference" w:semiHidden="1" w:unhideWhenUsed="1"/>
-    <w:lsdException w:name="annotation reference" w:semiHidden="1" w:unhideWhenUsed="1"/>
-    <w:lsdException w:name="line number" w:semiHidden="1" w:unhideWhenUsed="1"/>
-    <w:lsdException w:name="page number" w:semiHidden="1" w:unhideWhenUsed="1"/>
-    <w:lsdException w:name="endnote reference" w:semiHidden="1" w:unhideWhenUsed="1"/>
-    <w:lsdException w:name="endnote text" w:semiHidden="1" w:unhideWhenUsed="1"/>
-    <w:lsdException w:name="table of authorities" w:semiHidden="1" w:unhideWhenUsed="1"/>
-    <w:lsdException w:name="macro" w:semiHidden="1" w:unhideWhenUsed="1"/>
-    <w:lsdException w:name="toa heading" w:semiHidden="1" w:unhideWhenUsed="1"/>
-    <w:lsdException w:name="List" w:semiHidden="1" w:unhideWhenUsed="1"/>
-    <w:lsdException w:name="List Bullet" w:semiHidden="1" w:unhideWhenUsed="1"/>
-    <w:lsdException w:name="List Number" w:semiHidden="1" w:unhideWhenUsed="1"/>
-    <w:lsdException w:name="List 2" w:semiHidden="1" w:unhideWhenUsed="1"/>
-    <w:lsdException w:name="List 3" w:semiHidden="1" w:unhideWhenUsed="1"/>
-    <w:lsdException w:name="List 4" w:semiHidden="1" w:unhideWhenUsed="1"/>
-    <w:lsdException w:name="List 5" w:semiHidden="1" w:unhideWhenUsed="1"/>
-    <w:lsdException w:name="List Bullet 2" w:semiHidden="1" w:unhideWhenUsed="1"/>
-    <w:lsdException w:name="List Bullet 3" w:semiHidden="1" w:unhideWhenUsed="1"/>
-    <w:lsdException w:name="List Bullet 4" w:semiHidden="1" w:unhideWhenUsed="1"/>
-    <w:lsdException w:name="List Bullet 5" w:semiHidden="1" w:unhideWhenUsed="1"/>
-    <w:lsdException w:name="List Number 2" w:semiHidden="1" w:unhideWhenUsed="1"/>
-    <w:lsdException w:name="List Number 3" w:semiHidden="1" w:unhideWhenUsed="1"/>
-    <w:lsdException w:name="List Number 4" w:semiHidden="1" w:unhideWhenUsed="1"/>
-    <w:lsdException w:name="List Number 5" w:semiHidden="1" w:unhideWhenUsed="1"/>
-    <w:lsdException w:name="Title" w:uiPriority="10" w:qFormat="1"/>
-    <w:lsdException w:name="Closing" w:semiHidden="1" w:unhideWhenUsed="1"/>
-    <w:lsdException w:name="Signature" w:semiHidden="1" w:unhideWhenUsed="1"/>
-    <w:lsdException w:name="Default Paragraph Font" w:semiHidden="1" w:uiPriority="1" w:unhideWhenUsed="1"/>
-    <w:lsdException w:name="Body Text" w:semiHidden="1" w:unhideWhenUsed="1"/>
-    <w:lsdException w:name="Body Text Indent" w:semiHidden="1" w:unhideWhenUsed="1"/>
-    <w:lsdException w:name="List Continue" w:semiHidden="1" w:unhideWhenUsed="1"/>
-    <w:lsdException w:name="List Continue 2" w:semiHidden="1" w:unhideWhenUsed="1"/>
-    <w:lsdException w:name="List Continue 3" w:semiHidden="1" w:unhideWhenUsed="1"/>
-    <w:lsdException w:name="List Continue 4" w:semiHidden="1" w:unhideWhenUsed="1"/>
-    <w:lsdException w:name="List Continue 5" w:semiHidden="1" w:unhideWhenUsed="1"/>
-    <w:lsdException w:name="Message Header" w:semiHidden="1" w:unhideWhenUsed="1"/>
-    <w:lsdException w:name="Subtitle" w:uiPriority="11" w:qFormat="1"/>
-    <w:lsdException w:name="Salutation" w:semiHidden="1" w:unhideWhenUsed="1"/>
-    <w:lsdException w:name="Date" w:semiHidden="1" w:unhideWhenUsed="1"/>
-    <w:lsdException w:name="Body Text First Indent" w:semiHidden="1" w:unhideWhenUsed="1"/>
-    <w:lsdException w:name="Body Text First Indent 2" w:semiHidden="1" w:unhideWhenUsed="1"/>
-    <w:lsdException w:name="Note Heading" w:semiHidden="1" w:unhideWhenUsed="1"/>
-    <w:lsdException w:name="Body Text 2" w:semiHidden="1" w:unhideWhenUsed="1"/>
-    <w:lsdException w:name="Body Text 3" w:semiHidden="1" w:unhideWhenUsed="1"/>
-    <w:lsdException w:name="Body Text Indent 2" w:semiHidden="1" w:unhideWhenUsed="1"/>
-    <w:lsdException w:name="Body Text Indent 3" w:semiHidden="1" w:unhideWhenUsed="1"/>
-    <w:lsdException w:name="Block Text" w:semiHidden="1" w:unhideWhenUsed="1"/>
-    <w:lsdException w:name="Hyperlink" w:semiHidden="1" w:unhideWhenUsed="1"/>
-    <w:lsdException w:name="FollowedHyperlink" w:semiHidden="1" w:unhideWhenUsed="1"/>
-    <w:lsdException w:name="Strong" w:uiPriority="22" w:qFormat="1"/>
-    <w:lsdException w:name="Emphasis" w:uiPriority="20" w:qFormat="1"/>
-    <w:lsdException w:name="Document Map" w:semiHidden="1" w:unhideWhenUsed="1"/>
-    <w:lsdException w:name="Plain Text" w:semiHidden="1" w:unhideWhenUsed="1"/>
-    <w:lsdException w:name="E-mail Signature" w:semiHidden="1" w:unhideWhenUsed="1"/>
-    <w:lsdException w:name="HTML Top of Form" w:semiHidden="1" w:unhideWhenUsed="1"/>
-    <w:lsdException w:name="HTML Bottom of Form" w:semiHidden="1" w:unhideWhenUsed="1"/>
-    <w:lsdException w:name="Normal (Web)" w:semiHidden="1" w:unhideWhenUsed="1"/>
-    <w:lsdException w:name="HTML Acronym" w:semiHidden="1" w:unhideWhenUsed="1"/>
-    <w:lsdException w:name="HTML Address" w:semiHidden="1" w:unhideWhenUsed="1"/>
-    <w:lsdException w:name="HTML Cite" w:semiHidden="1" w:unhideWhenUsed="1"/>
-    <w:lsdException w:name="HTML Code" w:semiHidden="1" w:unhideWhenUsed="1"/>
-    <w:lsdException w:name="HTML Definition" w:semiHidden="1" w:unhideWhenUsed="1"/>
-    <w:lsdException w:name="HTML Keyboard" w:semiHidden="1" w:unhideWhenUsed="1"/>
-    <w:lsdException w:name="HTML Preformatted" w:semiHidden="1" w:unhideWhenUsed="1"/>
-    <w:lsdException w:name="HTML Sample" w:semiHidden="1" w:unhideWhenUsed="1"/>
-    <w:lsdException w:name="HTML Typewriter" w:semiHidden="1" w:unhideWhenUsed="1"/>
-    <w:lsdException w:name="HTML Variable" w:semiHidden="1" w:unhideWhenUsed="1"/>
-    <w:lsdException w:name="Normal Table" w:semiHidden="1" w:unhideWhenUsed="1"/>
-    <w:lsdException w:name="annotation subject" w:semiHidden="1" w:unhideWhenUsed="1"/>
-    <w:lsdException w:name="No List" w:semiHidden="1" w:unhideWhenUsed="1"/>
-    <w:lsdException w:name="Outline List 1" w:semiHidden="1" w:unhideWhenUsed="1"/>
-    <w:lsdException w:name="Outline List 2" w:semiHidden="1" w:unhideWhenUsed="1"/>
-    <w:lsdException w:name="Outline List 3" w:semiHidden="1" w:unhideWhenUsed="1"/>
-    <w:lsdException w:name="Table Simple 1" w:semiHidden="1" w:unhideWhenUsed="1"/>
-    <w:lsdException w:name="Table Simple 2" w:semiHidden="1" w:unhideWhenUsed="1"/>
-    <w:lsdException w:name="Table Simple 3" w:semiHidden="1" w:unhideWhenUsed="1"/>
-    <w:lsdException w:name="Table Classic 1" w:semiHidden="1" w:unhideWhenUsed="1"/>
-    <w:lsdException w:name="Table Classic 2" w:semiHidden="1" w:unhideWhenUsed="1"/>
-    <w:lsdException w:name="Table Classic 3" w:semiHidden="1" w:unhideWhenUsed="1"/>
-    <w:lsdException w:name="Table Classic 4" w:semiHidden="1" w:unhideWhenUsed="1"/>
-    <w:lsdException w:name="Table Colorful 1" w:semiHidden="1" w:unhideWhenUsed="1"/>
-    <w:lsdException w:name="Table Colorful 2" w:semiHidden="1" w:unhideWhenUsed="1"/>
-    <w:lsdException w:name="Table Colorful 3" w:semiHidden="1" w:unhideWhenUsed="1"/>
-    <w:lsdException w:name="Table Columns 1" w:semiHidden="1" w:unhideWhenUsed="1"/>
-    <w:lsdException w:name="Table Columns 2" w:semiHidden="1" w:unhideWhenUsed="1"/>
-    <w:lsdException w:name="Table Columns 3" w:semiHidden="1" w:unhideWhenUsed="1"/>
-    <w:lsdException w:name="Table Columns 4" w:semiHidden="1" w:unhideWhenUsed="1"/>
-    <w:lsdException w:name="Table Columns 5" w:semiHidden="1" w:unhideWhenUsed="1"/>
-    <w:lsdException w:name="Table Grid 1" w:semiHidden="1" w:unhideWhenUsed="1"/>
-    <w:lsdException w:name="Table Grid 2" w:semiHidden="1" w:unhideWhenUsed="1"/>
-    <w:lsdException w:name="Table Grid 3" w:semiHidden="1" w:unhideWhenUsed="1"/>
-    <w:lsdException w:name="Table Grid 4" w:semiHidden="1" w:unhideWhenUsed="1"/>
-    <w:lsdException w:name="Table Grid 5" w:semiHidden="1" w:unhideWhenUsed="1"/>
-    <w:lsdException w:name="Table Grid 6" w:semiHidden="1" w:unhideWhenUsed="1"/>
-    <w:lsdException w:name="Table Grid 7" w:semiHidden="1" w:unhideWhenUsed="1"/>
-    <w:lsdException w:name="Table Grid 8" w:semiHidden="1" w:unhideWhenUsed="1"/>
-    <w:lsdException w:name="Table List 1" w:semiHidden="1" w:unhideWhenUsed="1"/>
-    <w:lsdException w:name="Table List 2" w:semiHidden="1" w:unhideWhenUsed="1"/>
-    <w:lsdException w:name="Table List 3" w:semiHidden="1" w:unhideWhenUsed="1"/>
-    <w:lsdException w:name="Table List 4" w:semiHidden="1" w:unhideWhenUsed="1"/>
-    <w:lsdException w:name="Table List 5" w:semiHidden="1" w:unhideWhenUsed="1"/>
-    <w:lsdException w:name="Table List 6" w:semiHidden="1" w:unhideWhenUsed="1"/>
-    <w:lsdException w:name="Table List 7" w:semiHidden="1" w:unhideWhenUsed="1"/>
-    <w:lsdException w:name="Table List 8" w:semiHidden="1" w:unhideWhenUsed="1"/>
-    <w:lsdException w:name="Table 3D effects 1" w:semiHidden="1" w:unhideWhenUsed="1"/>
-    <w:lsdException w:name="Table 3D effects 2" w:semiHidden="1" w:unhideWhenUsed="1"/>
-    <w:lsdException w:name="Table 3D effects 3" w:semiHidden="1" w:unhideWhenUsed="1"/>
-    <w:lsdException w:name="Table Contemporary" w:semiHidden="1" w:unhideWhenUsed="1"/>
-    <w:lsdException w:name="Table Elegant" w:semiHidden="1" w:unhideWhenUsed="1"/>
-    <w:lsdException w:name="Table Professional" w:semiHidden="1" w:unhideWhenUsed="1"/>
-    <w:lsdException w:name="Table Subtle 1" w:semiHidden="1" w:unhideWhenUsed="1"/>
-    <w:lsdException w:name="Table Subtle 2" w:semiHidden="1" w:unhideWhenUsed="1"/>
-    <w:lsdException w:name="Table Web 1" w:semiHidden="1" w:unhideWhenUsed="1"/>
-    <w:lsdException w:name="Table Web 2" w:semiHidden="1" w:unhideWhenUsed="1"/>
-    <w:lsdException w:name="Table Web 3" w:semiHidden="1" w:unhideWhenUsed="1"/>
-    <w:lsdException w:name="Balloon Text" w:semiHidden="1" w:unhideWhenUsed="1"/>
-    <w:lsdException w:name="Table Grid" w:uiPriority="39"/>
-    <w:lsdException w:name="Table Theme" w:semiHidden="1" w:unhideWhenUsed="1"/>
-    <w:lsdException w:name="Placeholder Text" w:semiHidden="1"/>
-    <w:lsdException w:name="No Spacing" w:uiPriority="1" w:qFormat="1"/>
-    <w:lsdException w:name="Light Shading" w:uiPriority="60"/>
-    <w:lsdException w:name="Light List" w:uiPriority="61"/>
-    <w:lsdException w:name="Light Grid" w:uiPriority="62"/>
-    <w:lsdException w:name="Medium Shading 1" w:uiPriority="63"/>
-    <w:lsdException w:name="Medium Shading 2" w:uiPriority="64"/>
-    <w:lsdException w:name="Medium List 1" w:uiPriority="65"/>
-    <w:lsdException w:name="Medium List 2" w:uiPriority="66"/>
-    <w:lsdException w:name="Medium Grid 1" w:uiPriority="67"/>
-    <w:lsdException w:name="Medium Grid 2" w:uiPriority="68"/>
-    <w:lsdException w:name="Medium Grid 3" w:uiPriority="69"/>
-    <w:lsdException w:name="Dark List" w:uiPriority="70"/>
-    <w:lsdException w:name="Colorful Shading" w:uiPriority="71"/>
-    <w:lsdException w:name="Colorful List" w:uiPriority="72"/>
-    <w:lsdException w:name="Colorful Grid" w:uiPriority="73"/>
-    <w:lsdException w:name="Light Shading Accent 1" w:uiPriority="60"/>
-    <w:lsdException w:name="Light List Accent 1" w:uiPriority="61"/>
-    <w:lsdException w:name="Light Grid Accent 1" w:uiPriority="62"/>
-    <w:lsdException w:name="Medium Shading 1 Accent 1" w:uiPriority="63"/>
-    <w:lsdException w:name="Medium Shading 2 Accent 1" w:uiPriority="64"/>
-    <w:lsdException w:name="Medium List 1 Accent 1" w:uiPriority="65"/>
-    <w:lsdException w:name="Revision" w:semiHidden="1"/>
-    <w:lsdException w:name="List Paragraph" w:uiPriority="34" w:qFormat="1"/>
-    <w:lsdException w:name="Quote" w:uiPriority="29" w:qFormat="1"/>
-    <w:lsdException w:name="Intense Quote" w:uiPriority="30" w:qFormat="1"/>
-    <w:lsdException w:name="Medium List 2 Accent 1" w:uiPriority="66"/>
-    <w:lsdException w:name="Medium Grid 1 Accent 1" w:uiPriority="67"/>
-    <w:lsdException w:name="Medium Grid 2 Accent 1" w:uiPriority="68"/>
-    <w:lsdException w:name="Medium Grid 3 Accent 1" w:uiPriority="69"/>
-    <w:lsdException w:name="Dark List Accent 1" w:uiPriority="70"/>
-    <w:lsdException w:name="Colorful Shading Accent 1" w:uiPriority="71"/>
-    <w:lsdException w:name="Colorful List Accent 1" w:uiPriority="72"/>
-    <w:lsdException w:name="Colorful Grid Accent 1" w:uiPriority="73"/>
-    <w:lsdException w:name="Light Shading Accent 2" w:uiPriority="60"/>
-    <w:lsdException w:name="Light List Accent 2" w:uiPriority="61"/>
-    <w:lsdException w:name="Light Grid Accent 2" w:uiPriority="62"/>
-    <w:lsdException w:name="Medium Shading 1 Accent 2" w:uiPriority="63"/>
-    <w:lsdException w:name="Medium Shading 2 Accent 2" w:uiPriority="64"/>
-    <w:lsdException w:name="Medium List 1 Accent 2" w:uiPriority="65"/>
-    <w:lsdException w:name="Medium List 2 Accent 2" w:uiPriority="66"/>
-    <w:lsdException w:name="Medium Grid 1 Accent 2" w:uiPriority="67"/>
-    <w:lsdException w:name="Medium Grid 2 Accent 2" w:uiPriority="68"/>
-    <w:lsdException w:name="Medium Grid 3 Accent 2" w:uiPriority="69"/>
-    <w:lsdException w:name="Dark List Accent 2" w:uiPriority="70"/>
-    <w:lsdException w:name="Colorful Shading Accent 2" w:uiPriority="71"/>
-    <w:lsdException w:name="Colorful List Accent 2" w:uiPriority="72"/>
-    <w:lsdException w:name="Colorful Grid Accent 2" w:uiPriority="73"/>
-    <w:lsdException w:name="Light Shading Accent 3" w:uiPriority="60"/>
-    <w:lsdException w:name="Light List Accent 3" w:uiPriority="61"/>
-    <w:lsdException w:name="Light Grid Accent 3" w:uiPriority="62"/>
-    <w:lsdException w:name="Medium Shading 1 Accent 3" w:uiPriority="63"/>
-    <w:lsdException w:name="Medium Shading 2 Accent 3" w:uiPriority="64"/>
-    <w:lsdException w:name="Medium List 1 Accent 3" w:uiPriority="65"/>
-    <w:lsdException w:name="Medium List 2 Accent 3" w:uiPriority="66"/>
-    <w:lsdException w:name="Medium Grid 1 Accent 3" w:uiPriority="67"/>
-    <w:lsdException w:name="Medium Grid 2 Accent 3" w:uiPriority="68"/>
-    <w:lsdException w:name="Medium Grid 3 Accent 3" w:uiPriority="69"/>
-    <w:lsdException w:name="Dark List Accent 3" w:uiPriority="70"/>
-    <w:lsdException w:name="Colorful Shading Accent 3" w:uiPriority="71"/>
-    <w:lsdException w:name="Colorful List Accent 3" w:uiPriority="72"/>
-    <w:lsdException w:name="Colorful Grid Accent 3" w:uiPriority="73"/>
-    <w:lsdException w:name="Light Shading Accent 4" w:uiPriority="60"/>
-    <w:lsdException w:name="Light List Accent 4" w:uiPriority="61"/>
-    <w:lsdException w:name="Light Grid Accent 4" w:uiPriority="62"/>
-    <w:lsdException w:name="Medium Shading 1 Accent 4" w:uiPriority="63"/>
-    <w:lsdException w:name="Medium Shading 2 Accent 4" w:uiPriority="64"/>
-    <w:lsdException w:name="Medium List 1 Accent 4" w:uiPriority="65"/>
-    <w:lsdException w:name="Medium List 2 Accent 4" w:uiPriority="66"/>
-    <w:lsdException w:name="Medium Grid 1 Accent 4" w:uiPriority="67"/>
-    <w:lsdException w:name="Medium Grid 2 Accent 4" w:uiPriority="68"/>
-    <w:lsdException w:name="Medium Grid 3 Accent 4" w:uiPriority="69"/>
-    <w:lsdException w:name="Dark List Accent 4" w:uiPriority="70"/>
-    <w:lsdException w:name="Colorful Shading Accent 4" w:uiPriority="71"/>
-    <w:lsdException w:name="Colorful List Accent 4" w:uiPriority="72"/>
-    <w:lsdException w:name="Colorful Grid Accent 4" w:uiPriority="73"/>
-    <w:lsdException w:name="Light Shading Accent 5" w:uiPriority="60"/>
-    <w:lsdException w:name="Light List Accent 5" w:uiPriority="61"/>
-    <w:lsdException w:name="Light Grid Accent 5" w:uiPriority="62"/>
-    <w:lsdException w:name="Medium Shading 1 Accent 5" w:uiPriority="63"/>
-    <w:lsdException w:name="Medium Shading 2 Accent 5" w:uiPriority="64"/>
-    <w:lsdException w:name="Medium List 1 Accent 5" w:uiPriority="65"/>
-    <w:lsdException w:name="Medium List 2 Accent 5" w:uiPriority="66"/>
-    <w:lsdException w:name="Medium Grid 1 Accent 5" w:uiPriority="67"/>
-    <w:lsdException w:name="Medium Grid 2 Accent 5" w:uiPriority="68"/>
-    <w:lsdException w:name="Medium Grid 3 Accent 5" w:uiPriority="69"/>
-    <w:lsdException w:name="Dark List Accent 5" w:uiPriority="70"/>
-    <w:lsdException w:name="Colorful Shading Accent 5" w:uiPriority="71"/>
-    <w:lsdException w:name="Colorful List Accent 5" w:uiPriority="72"/>
-    <w:lsdException w:name="Colorful Grid Accent 5" w:uiPriority="73"/>
-    <w:lsdException w:name="Light Shading Accent 6" w:uiPriority="60"/>
-    <w:lsdException w:name="Light List Accent 6" w:uiPriority="61"/>
-    <w:lsdException w:name="Light Grid Accent 6" w:uiPriority="62"/>
-    <w:lsdException w:name="Medium Shading 1 Accent 6" w:uiPriority="63"/>
-    <w:lsdException w:name="Medium Shading 2 Accent 6" w:uiPriority="64"/>
-    <w:lsdException w:name="Medium List 1 Accent 6" w:uiPriority="65"/>
-    <w:lsdException w:name="Medium List 2 Accent 6" w:uiPriority="66"/>
-    <w:lsdException w:name="Medium Grid 1 Accent 6" w:uiPriority="67"/>
-    <w:lsdException w:name="Medium Grid 2 Accent 6" w:uiPriority="68"/>
-    <w:lsdException w:name="Medium Grid 3 Accent 6" w:uiPriority="69"/>
-    <w:lsdException w:name="Dark List Accent 6" w:uiPriority="70"/>
-    <w:lsdException w:name="Colorful Shading Accent 6" w:uiPriority="71"/>
-    <w:lsdException w:name="Colorful List Accent 6" w:uiPriority="72"/>
-    <w:lsdException w:name="Colorful Grid Accent 6" w:uiPriority="73"/>
-    <w:lsdException w:name="Subtle Emphasis" w:uiPriority="19" w:qFormat="1"/>
-    <w:lsdException w:name="Intense Emphasis" w:uiPriority="21" w:qFormat="1"/>
-    <w:lsdException w:name="Subtle Reference" w:uiPriority="31" w:qFormat="1"/>
-    <w:lsdException w:name="Intense Reference" w:uiPriority="32" w:qFormat="1"/>
-    <w:lsdException w:name="Book Title" w:uiPriority="33" w:qFormat="1"/>
-    <w:lsdException w:name="Bibliography" w:semiHidden="1" w:uiPriority="37" w:unhideWhenUsed="1"/>
-    <w:lsdException w:name="TOC Heading" w:semiHidden="1" w:uiPriority="39" w:unhideWhenUsed="1" w:qFormat="1"/>
-    <w:lsdException w:name="Plain Table 1" w:uiPriority="41"/>
-    <w:lsdException w:name="Plain Table 2" w:uiPriority="42"/>
-    <w:lsdException w:name="Plain Table 3" w:uiPriority="43"/>
-    <w:lsdException w:name="Plain Table 4" w:uiPriority="44"/>
-    <w:lsdException w:name="Plain Table 5" w:uiPriority="45"/>
-    <w:lsdException w:name="Grid Table Light" w:uiPriority="40"/>
-    <w:lsdException w:name="Grid Table 1 Light" w:uiPriority="46"/>
-    <w:lsdException w:name="Grid Table 2" w:uiPriority="47"/>
-    <w:lsdException w:name="Grid Table 3" w:uiPriority="48"/>
-    <w:lsdException w:name="Grid Table 4" w:uiPriority="49"/>
-    <w:lsdException w:name="Grid Table 5 Dark" w:uiPriority="50"/>
-    <w:lsdException w:name="Grid Table 6 Colorful" w:uiPriority="51"/>
-    <w:lsdException w:name="Grid Table 7 Colorful" w:uiPriority="52"/>
-    <w:lsdException w:name="Grid Table 1 Light Accent 1" w:uiPriority="46"/>
-    <w:lsdException w:name="Grid Table 2 Accent 1" w:uiPriority="47"/>
-    <w:lsdException w:name="Grid Table 3 Accent 1" w:uiPriority="48"/>
-    <w:lsdException w:name="Grid Table 4 Accent 1" w:uiPriority="49"/>
-    <w:lsdException w:name="Grid Table 5 Dark Accent 1" w:uiPriority="50"/>
-    <w:lsdException w:name="Grid Table 6 Colorful Accent 1" w:uiPriority="51"/>
-    <w:lsdException w:name="Grid Table 7 Colorful Accent 1" w:uiPriority="52"/>
-    <w:lsdException w:name="Grid Table 1 Light Accent 2" w:uiPriority="46"/>
-    <w:lsdException w:name="Grid Table 2 Accent 2" w:uiPriority="47"/>
-    <w:lsdException w:name="Grid Table 3 Accent 2" w:uiPriority="48"/>
-    <w:lsdException w:name="Grid Table 4 Accent 2" w:uiPriority="49"/>
-    <w:lsdException w:name="Grid Table 5 Dark Accent 2" w:uiPriority="50"/>
-    <w:lsdException w:name="Grid Table 6 Colorful Accent 2" w:uiPriority="51"/>
-    <w:lsdException w:name="Grid Table 7 Colorful Accent 2" w:uiPriority="52"/>
-    <w:lsdException w:name="Grid Table 1 Light Accent 3" w:uiPriority="46"/>
-    <w:lsdException w:name="Grid Table 2 Accent 3" w:uiPriority="47"/>
-    <w:lsdException w:name="Grid Table 3 Accent 3" w:uiPriority="48"/>
-    <w:lsdException w:name="Grid Table 4 Accent 3" w:uiPriority="49"/>
-    <w:lsdException w:name="Grid Table 5 Dark Accent 3" w:uiPriority="50"/>
-    <w:lsdException w:name="Grid Table 6 Colorful Accent 3" w:uiPriority="51"/>
-    <w:lsdException w:name="Grid Table 7 Colorful Accent 3" w:uiPriority="52"/>
-    <w:lsdException w:name="Grid Table 1 Light Accent 4" w:uiPriority="46"/>
-    <w:lsdException w:name="Grid Table 2 Accent 4" w:uiPriority="47"/>
-    <w:lsdException w:name="Grid Table 3 Accent 4" w:uiPriority="48"/>
-    <w:lsdException w:name="Grid Table 4 Accent 4" w:uiPriority="49"/>
-    <w:lsdException w:name="Grid Table 5 Dark Accent 4" w:uiPriority="50"/>
-    <w:lsdException w:name="Grid Table 6 Colorful Accent 4" w:uiPriority="51"/>
-    <w:lsdException w:name="Grid Table 7 Colorful Accent 4" w:uiPriority="52"/>
-    <w:lsdException w:name="Grid Table 1 Light Accent 5" w:uiPriority="46"/>
-    <w:lsdException w:name="Grid Table 2 Accent 5" w:uiPriority="47"/>
-    <w:lsdException w:name="Grid Table 3 Accent 5" w:uiPriority="48"/>
-    <w:lsdException w:name="Grid Table 4 Accent 5" w:uiPriority="49"/>
-    <w:lsdException w:name="Grid Table 5 Dark Accent 5" w:uiPriority="50"/>
-    <w:lsdException w:name="Grid Table 6 Colorful Accent 5" w:uiPriority="51"/>
-    <w:lsdException w:name="Grid Table 7 Colorful Accent 5" w:uiPriority="52"/>
-    <w:lsdException w:name="Grid Table 1 Light Accent 6" w:uiPriority="46"/>
-    <w:lsdException w:name="Grid Table 2 Accent 6" w:uiPriority="47"/>
-    <w:lsdException w:name="Grid Table 3 Accent 6" w:uiPriority="48"/>
-    <w:lsdException w:name="Grid Table 4 Accent 6" w:uiPriority="49"/>
-    <w:lsdException w:name="Grid Table 5 Dark Accent 6" w:uiPriority="50"/>
-    <w:lsdException w:name="Grid Table 6 Colorful Accent 6" w:uiPriority="51"/>
-    <w:lsdException w:name="Grid Table 7 Colorful Accent 6" w:uiPriority="52"/>
-    <w:lsdException w:name="List Table 1 Light" w:uiPriority="46"/>
-    <w:lsdException w:name="List Table 2" w:uiPriority="47"/>
-    <w:lsdException w:name="List Table 3" w:uiPriority="48"/>
-    <w:lsdException w:name="List Table 4" w:uiPriority="49"/>
-    <w:lsdException w:name="List Table 5 Dark" w:uiPriority="50"/>
-    <w:lsdException w:name="List Table 6 Colorful" w:uiPriority="51"/>
-    <w:lsdException w:name="List Table 7 Colorful" w:uiPriority="52"/>
-    <w:lsdException w:name="List Table 1 Light Accent 1" w:uiPriority="46"/>
-    <w:lsdException w:name="List Table 2 Accent 1" w:uiPriority="47"/>
-    <w:lsdException w:name="List Table 3 Accent 1" w:uiPriority="48"/>
-    <w:lsdException w:name="List Table 4 Accent 1" w:uiPriority="49"/>
-    <w:lsdException w:name="List Table 5 Dark Accent 1" w:uiPriority="50"/>
-    <w:lsdException w:name="List Table 6 Colorful Accent 1" w:uiPriority="51"/>
-    <w:lsdException w:name="List Table 7 Colorful Accent 1" w:uiPriority="52"/>
-    <w:lsdException w:name="List Table 1 Light Accent 2" w:uiPriority="46"/>
-    <w:lsdException w:name="List Table 2 Accent 2" w:uiPriority="47"/>
-    <w:lsdException w:name="List Table 3 Accent 2" w:uiPriority="48"/>
-    <w:lsdException w:name="List Table 4 Accent 2" w:uiPriority="49"/>
-    <w:lsdException w:name="List Table 5 Dark Accent 2" w:uiPriority="50"/>
-    <w:lsdException w:name="List Table 6 Colorful Accent 2" w:uiPriority="51"/>
-    <w:lsdException w:name="List Table 7 Colorful Accent 2" w:uiPriority="52"/>
-    <w:lsdException w:name="List Table 1 Light Accent 3" w:uiPriority="46"/>
-    <w:lsdException w:name="List Table 2 Accent 3" w:uiPriority="47"/>
-    <w:lsdException w:name="List Table 3 Accent 3" w:uiPriority="48"/>
-    <w:lsdException w:name="List Table 4 Accent 3" w:uiPriority="49"/>
-    <w:lsdException w:name="List Table 5 Dark Accent 3" w:uiPriority="50"/>
-    <w:lsdException w:name="List Table 6 Colorful Accent 3" w:uiPriority="51"/>
-    <w:lsdException w:name="List Table 7 Colorful Accent 3" w:uiPriority="52"/>
-    <w:lsdException w:name="List Table 1 Light Accent 4" w:uiPriority="46"/>
-    <w:lsdException w:name="List Table 2 Accent 4" w:uiPriority="47"/>
-    <w:lsdException w:name="List Table 3 Accent 4" w:uiPriority="48"/>
-    <w:lsdException w:name="List Table 4 Accent 4" w:uiPriority="49"/>
-    <w:lsdException w:name="List Table 5 Dark Accent 4" w:uiPriority="50"/>
-    <w:lsdException w:name="List Table 6 Colorful Accent 4" w:uiPriority="51"/>
-    <w:lsdException w:name="List Table 7 Colorful Accent 4" w:uiPriority="52"/>
-    <w:lsdException w:name="List Table 1 Light Accent 5" w:uiPriority="46"/>
-    <w:lsdException w:name="List Table 2 Accent 5" w:uiPriority="47"/>
-    <w:lsdException w:name="List Table 3 Accent 5" w:uiPriority="48"/>
-    <w:lsdException w:name="List Table 4 Accent 5" w:uiPriority="49"/>
-    <w:lsdException w:name="List Table 5 Dark Accent 5" w:uiPriority="50"/>
-    <w:lsdException w:name="List Table 6 Colorful Accent 5" w:uiPriority="51"/>
-    <w:lsdException w:name="List Table 7 Colorful Accent 5" w:uiPriority="52"/>
-    <w:lsdException w:name="List Table 1 Light Accent 6" w:uiPriority="46"/>
-    <w:lsdException w:name="List Table 2 Accent 6" w:uiPriority="47"/>
-    <w:lsdException w:name="List Table 3 Accent 6" w:uiPriority="48"/>
-    <w:lsdException w:name="List Table 4 Accent 6" w:uiPriority="49"/>
-    <w:lsdException w:name="List Table 5 Dark Accent 6" w:uiPriority="50"/>
-    <w:lsdException w:name="List Table 6 Colorful Accent 6" w:uiPriority="51"/>
-    <w:lsdException w:name="List Table 7 Colorful Accent 6" w:uiPriority="52"/>
-    <w:lsdException w:name="Mention" w:semiHidden="1" w:unhideWhenUsed="1"/>
-    <w:lsdException w:name="Smart Hyperlink" w:semiHidden="1" w:unhideWhenUsed="1"/>
-    <w:lsdException w:name="Hashtag" w:semiHidden="1" w:unhideWhenUsed="1"/>
-    <w:lsdException w:name="Unresolved Mention" w:semiHidden="1" w:unhideWhenUsed="1"/>
+  <w:latentStyles w:defLockedState="0" w:defUIPriority="99" w:defSemiHidden="1" w:defUnhideWhenUsed="1" w:defQFormat="0" w:count="267">
+    <w:lsdException w:name="Normal" w:semiHidden="0" w:uiPriority="0" w:unhideWhenUsed="0" w:qFormat="1"/>
+    <w:lsdException w:name="heading 1" w:semiHidden="0" w:uiPriority="9" w:unhideWhenUsed="0" w:qFormat="1"/>
+    <w:lsdException w:name="heading 2" w:uiPriority="9" w:qFormat="1"/>
+    <w:lsdException w:name="heading 3" w:uiPriority="9" w:qFormat="1"/>
+    <w:lsdException w:name="heading 4" w:uiPriority="9" w:qFormat="1"/>
+    <w:lsdException w:name="heading 5" w:uiPriority="9" w:qFormat="1"/>
+    <w:lsdException w:name="heading 6" w:uiPriority="9" w:qFormat="1"/>
+    <w:lsdException w:name="heading 7" w:uiPriority="9" w:qFormat="1"/>
+    <w:lsdException w:name="heading 8" w:uiPriority="9" w:qFormat="1"/>
+    <w:lsdException w:name="heading 9" w:uiPriority="9" w:qFormat="1"/>
+    <w:lsdException w:name="toc 1" w:uiPriority="39"/>
+    <w:lsdException w:name="toc 2" w:uiPriority="39"/>
+    <w:lsdException w:name="toc 3" w:uiPriority="39"/>
+    <w:lsdException w:name="toc 4" w:uiPriority="39"/>
+    <w:lsdException w:name="toc 5" w:uiPriority="39"/>
+    <w:lsdException w:name="toc 6" w:uiPriority="39"/>
+    <w:lsdException w:name="toc 7" w:uiPriority="39"/>
+    <w:lsdException w:name="toc 8" w:uiPriority="39"/>
+    <w:lsdException w:name="toc 9" w:uiPriority="39"/>
+    <w:lsdException w:name="caption" w:uiPriority="35" w:qFormat="1"/>
+    <w:lsdException w:name="Title" w:semiHidden="0" w:uiPriority="10" w:unhideWhenUsed="0" w:qFormat="1"/>
+    <w:lsdException w:name="Default Paragraph Font" w:uiPriority="1"/>
+    <w:lsdException w:name="Subtitle" w:semiHidden="0" w:uiPriority="11" w:unhideWhenUsed="0" w:qFormat="1"/>
+    <w:lsdException w:name="Strong" w:semiHidden="0" w:uiPriority="22" w:unhideWhenUsed="0" w:qFormat="1"/>
+    <w:lsdException w:name="Emphasis" w:semiHidden="0" w:uiPriority="20" w:unhideWhenUsed="0" w:qFormat="1"/>
+    <w:lsdException w:name="Table Grid" w:semiHidden="0" w:uiPriority="39" w:unhideWhenUsed="0"/>
+    <w:lsdException w:name="Placeholder Text" w:unhideWhenUsed="0"/>
+    <w:lsdException w:name="No Spacing" w:semiHidden="0" w:uiPriority="1" w:unhideWhenUsed="0" w:qFormat="1"/>
+    <w:lsdException w:name="Light Shading" w:semiHidden="0" w:uiPriority="60" w:unhideWhenUsed="0"/>
+    <w:lsdException w:name="Light List" w:semiHidden="0" w:uiPriority="61" w:unhideWhenUsed="0"/>
+    <w:lsdException w:name="Light Grid" w:semiHidden="0" w:uiPriority="62" w:unhideWhenUsed="0"/>
+    <w:lsdException w:name="Medium Shading 1" w:semiHidden="0" w:uiPriority="63" w:unhideWhenUsed="0"/>
+    <w:lsdException w:name="Medium Shading 2" w:semiHidden="0" w:uiPriority="64" w:unhideWhenUsed="0"/>
+    <w:lsdException w:name="Medium List 1" w:semiHidden="0" w:uiPriority="65" w:unhideWhenUsed="0"/>
+    <w:lsdException w:name="Medium List 2" w:semiHidden="0" w:uiPriority="66" w:unhideWhenUsed="0"/>
+    <w:lsdException w:name="Medium Grid 1" w:semiHidden="0" w:uiPriority="67" w:unhideWhenUsed="0"/>
+    <w:lsdException w:name="Medium Grid 2" w:semiHidden="0" w:uiPriority="68" w:unhideWhenUsed="0"/>
+    <w:lsdException w:name="Medium Grid 3" w:semiHidden="0" w:uiPriority="69" w:unhideWhenUsed="0"/>
+    <w:lsdException w:name="Dark List" w:semiHidden="0" w:uiPriority="70" w:unhideWhenUsed="0"/>
+    <w:lsdException w:name="Colorful Shading" w:semiHidden="0" w:uiPriority="71" w:unhideWhenUsed="0"/>
+    <w:lsdException w:name="Colorful List" w:semiHidden="0" w:uiPriority="72" w:unhideWhenUsed="0"/>
+    <w:lsdException w:name="Colorful Grid" w:semiHidden="0" w:uiPriority="73" w:unhideWhenUsed="0"/>
+    <w:lsdException w:name="Light Shading Accent 1" w:semiHidden="0" w:uiPriority="60" w:unhideWhenUsed="0"/>
+    <w:lsdException w:name="Light List Accent 1" w:semiHidden="0" w:uiPriority="61" w:unhideWhenUsed="0"/>
+    <w:lsdException w:name="Light Grid Accent 1" w:semiHidden="0" w:uiPriority="62" w:unhideWhenUsed="0"/>
+    <w:lsdException w:name="Medium Shading 1 Accent 1" w:semiHidden="0" w:uiPriority="63" w:unhideWhenUsed="0"/>
+    <w:lsdException w:name="Medium Shading 2 Accent 1" w:semiHidden="0" w:uiPriority="64" w:unhideWhenUsed="0"/>
+    <w:lsdException w:name="Medium List 1 Accent 1" w:semiHidden="0" w:uiPriority="65" w:unhideWhenUsed="0"/>
+    <w:lsdException w:name="Revision" w:unhideWhenUsed="0"/>
+    <w:lsdException w:name="List Paragraph" w:semiHidden="0" w:uiPriority="34" w:unhideWhenUsed="0" w:qFormat="1"/>
+    <w:lsdException w:name="Quote" w:semiHidden="0" w:uiPriority="29" w:unhideWhenUsed="0" w:qFormat="1"/>
+    <w:lsdException w:name="Intense Quote" w:semiHidden="0" w:uiPriority="30" w:unhideWhenUsed="0" w:qFormat="1"/>
+    <w:lsdException w:name="Medium List 2 Accent 1" w:semiHidden="0" w:uiPriority="66" w:unhideWhenUsed="0"/>
+    <w:lsdException w:name="Medium Grid 1 Accent 1" w:semiHidden="0" w:uiPriority="67" w:unhideWhenUsed="0"/>
+    <w:lsdException w:name="Medium Grid 2 Accent 1" w:semiHidden="0" w:uiPriority="68" w:unhideWhenUsed="0"/>
+    <w:lsdException w:name="Medium Grid 3 Accent 1" w:semiHidden="0" w:uiPriority="69" w:unhideWhenUsed="0"/>
+    <w:lsdException w:name="Dark List Accent 1" w:semiHidden="0" w:uiPriority="70" w:unhideWhenUsed="0"/>
+    <w:lsdException w:name="Colorful Shading Accent 1" w:semiHidden="0" w:uiPriority="71" w:unhideWhenUsed="0"/>
+    <w:lsdException w:name="Colorful List Accent 1" w:semiHidden="0" w:uiPriority="72" w:unhideWhenUsed="0"/>
+    <w:lsdException w:name="Colorful Grid Accent 1" w:semiHidden="0" w:uiPriority="73" w:unhideWhenUsed="0"/>
+    <w:lsdException w:name="Light Shading Accent 2" w:semiHidden="0" w:uiPriority="60" w:unhideWhenUsed="0"/>
+    <w:lsdException w:name="Light List Accent 2" w:semiHidden="0" w:uiPriority="61" w:unhideWhenUsed="0"/>
+    <w:lsdException w:name="Light Grid Accent 2" w:semiHidden="0" w:uiPriority="62" w:unhideWhenUsed="0"/>
+    <w:lsdException w:name="Medium Shading 1 Accent 2" w:semiHidden="0" w:uiPriority="63" w:unhideWhenUsed="0"/>
+    <w:lsdException w:name="Medium Shading 2 Accent 2" w:semiHidden="0" w:uiPriority="64" w:unhideWhenUsed="0"/>
+    <w:lsdException w:name="Medium List 1 Accent 2" w:semiHidden="0" w:uiPriority="65" w:unhideWhenUsed="0"/>
+    <w:lsdException w:name="Medium List 2 Accent 2" w:semiHidden="0" w:uiPriority="66" w:unhideWhenUsed="0"/>
+    <w:lsdException w:name="Medium Grid 1 Accent 2" w:semiHidden="0" w:uiPriority="67" w:unhideWhenUsed="0"/>
+    <w:lsdException w:name="Medium Grid 2 Accent 2" w:semiHidden="0" w:uiPriority="68" w:unhideWhenUsed="0"/>
+    <w:lsdException w:name="Medium Grid 3 Accent 2" w:semiHidden="0" w:uiPriority="69" w:unhideWhenUsed="0"/>
+    <w:lsdException w:name="Dark List Accent 2" w:semiHidden="0" w:uiPriority="70" w:unhideWhenUsed="0"/>
+    <w:lsdException w:name="Colorful Shading Accent 2" w:semiHidden="0" w:uiPriority="71" w:unhideWhenUsed="0"/>
+    <w:lsdException w:name="Colorful List Accent 2" w:semiHidden="0" w:uiPriority="72" w:unhideWhenUsed="0"/>
+    <w:lsdException w:name="Colorful Grid Accent 2" w:semiHidden="0" w:uiPriority="73" w:unhideWhenUsed="0"/>
+    <w:lsdException w:name="Light Shading Accent 3" w:semiHidden="0" w:uiPriority="60" w:unhideWhenUsed="0"/>
+    <w:lsdException w:name="Light List Accent 3" w:semiHidden="0" w:uiPriority="61" w:unhideWhenUsed="0"/>
+    <w:lsdException w:name="Light Grid Accent 3" w:semiHidden="0" w:uiPriority="62" w:unhideWhenUsed="0"/>
+    <w:lsdException w:name="Medium Shading 1 Accent 3" w:semiHidden="0" w:uiPriority="63" w:unhideWhenUsed="0"/>
+    <w:lsdException w:name="Medium Shading 2 Accent 3" w:semiHidden="0" w:uiPriority="64" w:unhideWhenUsed="0"/>
+    <w:lsdException w:name="Medium List 1 Accent 3" w:semiHidden="0" w:uiPriority="65" w:unhideWhenUsed="0"/>
+    <w:lsdException w:name="Medium List 2 Accent 3" w:semiHidden="0" w:uiPriority="66" w:unhideWhenUsed="0"/>
+    <w:lsdException w:name="Medium Grid 1 Accent 3" w:semiHidden="0" w:uiPriority="67" w:unhideWhenUsed="0"/>
+    <w:lsdException w:name="Medium Grid 2 Accent 3" w:semiHidden="0" w:uiPriority="68" w:unhideWhenUsed="0"/>
+    <w:lsdException w:name="Medium Grid 3 Accent 3" w:semiHidden="0" w:uiPriority="69" w:unhideWhenUsed="0"/>
+    <w:lsdException w:name="Dark List Accent 3" w:semiHidden="0" w:uiPriority="70" w:unhideWhenUsed="0"/>
+    <w:lsdException w:name="Colorful Shading Accent 3" w:semiHidden="0" w:uiPriority="71" w:unhideWhenUsed="0"/>
+    <w:lsdException w:name="Colorful List Accent 3" w:semiHidden="0" w:uiPriority="72" w:unhideWhenUsed="0"/>
+    <w:lsdException w:name="Colorful Grid Accent 3" w:semiHidden="0" w:uiPriority="73" w:unhideWhenUsed="0"/>
+    <w:lsdException w:name="Light Shading Accent 4" w:semiHidden="0" w:uiPriority="60" w:unhideWhenUsed="0"/>
+    <w:lsdException w:name="Light List Accent 4" w:semiHidden="0" w:uiPriority="61" w:unhideWhenUsed="0"/>
+    <w:lsdException w:name="Light Grid Accent 4" w:semiHidden="0" w:uiPriority="62" w:unhideWhenUsed="0"/>
+    <w:lsdException w:name="Medium Shading 1 Accent 4" w:semiHidden="0" w:uiPriority="63" w:unhideWhenUsed="0"/>
+    <w:lsdException w:name="Medium Shading 2 Accent 4" w:semiHidden="0" w:uiPriority="64" w:unhideWhenUsed="0"/>
+    <w:lsdException w:name="Medium List 1 Accent 4" w:semiHidden="0" w:uiPriority="65" w:unhideWhenUsed="0"/>
+    <w:lsdException w:name="Medium List 2 Accent 4" w:semiHidden="0" w:uiPriority="66" w:unhideWhenUsed="0"/>
+    <w:lsdException w:name="Medium Grid 1 Accent 4" w:semiHidden="0" w:uiPriority="67" w:unhideWhenUsed="0"/>
+    <w:lsdException w:name="Medium Grid 2 Accent 4" w:semiHidden="0" w:uiPriority="68" w:unhideWhenUsed="0"/>
+    <w:lsdException w:name="Medium Grid 3 Accent 4" w:semiHidden="0" w:uiPriority="69" w:unhideWhenUsed="0"/>
+    <w:lsdException w:name="Dark List Accent 4" w:semiHidden="0" w:uiPriority="70" w:unhideWhenUsed="0"/>
+    <w:lsdException w:name="Colorful Shading Accent 4" w:semiHidden="0" w:uiPriority="71" w:unhideWhenUsed="0"/>
+    <w:lsdException w:name="Colorful List Accent 4" w:semiHidden="0" w:uiPriority="72" w:unhideWhenUsed="0"/>
+    <w:lsdException w:name="Colorful Grid Accent 4" w:semiHidden="0" w:uiPriority="73" w:unhideWhenUsed="0"/>
+    <w:lsdException w:name="Light Shading Accent 5" w:semiHidden="0" w:uiPriority="60" w:unhideWhenUsed="0"/>
+    <w:lsdException w:name="Light List Accent 5" w:semiHidden="0" w:uiPriority="61" w:unhideWhenUsed="0"/>
+    <w:lsdException w:name="Light Grid Accent 5" w:semiHidden="0" w:uiPriority="62" w:unhideWhenUsed="0"/>
+    <w:lsdException w:name="Medium Shading 1 Accent 5" w:semiHidden="0" w:uiPriority="63" w:unhideWhenUsed="0"/>
+    <w:lsdException w:name="Medium Shading 2 Accent 5" w:semiHidden="0" w:uiPriority="64" w:unhideWhenUsed="0"/>
+    <w:lsdException w:name="Medium List 1 Accent 5" w:semiHidden="0" w:uiPriority="65" w:unhideWhenUsed="0"/>
+    <w:lsdException w:name="Medium List 2 Accent 5" w:semiHidden="0" w:uiPriority="66" w:unhideWhenUsed="0"/>
+    <w:lsdException w:name="Medium Grid 1 Accent 5" w:semiHidden="0" w:uiPriority="67" w:unhideWhenUsed="0"/>
+    <w:lsdException w:name="Medium Grid 2 Accent 5" w:semiHidden="0" w:uiPriority="68" w:unhideWhenUsed="0"/>
+    <w:lsdException w:name="Medium Grid 3 Accent 5" w:semiHidden="0" w:uiPriority="69" w:unhideWhenUsed="0"/>
+    <w:lsdException w:name="Dark List Accent 5" w:semiHidden="0" w:uiPriority="70" w:unhideWhenUsed="0"/>
+    <w:lsdException w:name="Colorful Shading Accent 5" w:semiHidden="0" w:uiPriority="71" w:unhideWhenUsed="0"/>
+    <w:lsdException w:name="Colorful List Accent 5" w:semiHidden="0" w:uiPriority="72" w:unhideWhenUsed="0"/>
+    <w:lsdException w:name="Colorful Grid Accent 5" w:semiHidden="0" w:uiPriority="73" w:unhideWhenUsed="0"/>
+    <w:lsdException w:name="Light Shading Accent 6" w:semiHidden="0" w:uiPriority="60" w:unhideWhenUsed="0"/>
+    <w:lsdException w:name="Light List Accent 6" w:semiHidden="0" w:uiPriority="61" w:unhideWhenUsed="0"/>
+    <w:lsdException w:name="Light Grid Accent 6" w:semiHidden="0" w:uiPriority="62" w:unhideWhenUsed="0"/>
+    <w:lsdException w:name="Medium Shading 1 Accent 6" w:semiHidden="0" w:uiPriority="63" w:unhideWhenUsed="0"/>
+    <w:lsdException w:name="Medium Shading 2 Accent 6" w:semiHidden="0" w:uiPriority="64" w:unhideWhenUsed="0"/>
+    <w:lsdException w:name="Medium List 1 Accent 6" w:semiHidden="0" w:uiPriority="65" w:unhideWhenUsed="0"/>
+    <w:lsdException w:name="Medium List 2 Accent 6" w:semiHidden="0" w:uiPriority="66" w:unhideWhenUsed="0"/>
+    <w:lsdException w:name="Medium Grid 1 Accent 6" w:semiHidden="0" w:uiPriority="67" w:unhideWhenUsed="0"/>
+    <w:lsdException w:name="Medium Grid 2 Accent 6" w:semiHidden="0" w:uiPriority="68" w:unhideWhenUsed="0"/>
+    <w:lsdException w:name="Medium Grid 3 Accent 6" w:semiHidden="0" w:uiPriority="69" w:unhideWhenUsed="0"/>
+    <w:lsdException w:name="Dark List Accent 6" w:semiHidden="0" w:uiPriority="70" w:unhideWhenUsed="0"/>
+    <w:lsdException w:name="Colorful Shading Accent 6" w:semiHidden="0" w:uiPriority="71" w:unhideWhenUsed="0"/>
+    <w:lsdException w:name="Colorful List Accent 6" w:semiHidden="0" w:uiPriority="72" w:unhideWhenUsed="0"/>
+    <w:lsdException w:name="Colorful Grid Accent 6" w:semiHidden="0" w:uiPriority="73" w:unhideWhenUsed="0"/>
+    <w:lsdException w:name="Subtle Emphasis" w:semiHidden="0" w:uiPriority="19" w:unhideWhenUsed="0" w:qFormat="1"/>
+    <w:lsdException w:name="Intense Emphasis" w:semiHidden="0" w:uiPriority="21" w:unhideWhenUsed="0" w:qFormat="1"/>
+    <w:lsdException w:name="Subtle Reference" w:semiHidden="0" w:uiPriority="31" w:unhideWhenUsed="0" w:qFormat="1"/>
+    <w:lsdException w:name="Intense Reference" w:semiHidden="0" w:uiPriority="32" w:unhideWhenUsed="0" w:qFormat="1"/>
+    <w:lsdException w:name="Book Title" w:semiHidden="0" w:uiPriority="33" w:unhideWhenUsed="0" w:qFormat="1"/>
+    <w:lsdException w:name="Bibliography" w:uiPriority="37"/>
+    <w:lsdException w:name="TOC Heading" w:uiPriority="39" w:qFormat="1"/>
   </w:latentStyles>
   <w:style w:type="paragraph" w:default="1" w:styleId="Normal">
     <w:name w:val="Normal"/>
@@ -6366,7 +7696,910 @@
       <w:contextualSpacing/>
     </w:pPr>
   </w:style>
+  <w:style w:type="paragraph" w:styleId="En-tte">
+    <w:name w:val="header"/>
+    <w:basedOn w:val="Normal"/>
+    <w:link w:val="En-tteCar"/>
+    <w:uiPriority w:val="99"/>
+    <w:unhideWhenUsed/>
+    <w:rsid w:val="00C91103"/>
+    <w:pPr>
+      <w:tabs>
+        <w:tab w:val="center" w:pos="4536"/>
+        <w:tab w:val="right" w:pos="9072"/>
+      </w:tabs>
+      <w:spacing w:after="0" w:line="240" w:lineRule="auto"/>
+    </w:pPr>
+  </w:style>
+  <w:style w:type="character" w:customStyle="1" w:styleId="En-tteCar">
+    <w:name w:val="En-tête Car"/>
+    <w:basedOn w:val="Policepardfaut"/>
+    <w:link w:val="En-tte"/>
+    <w:uiPriority w:val="99"/>
+    <w:rsid w:val="00C91103"/>
+  </w:style>
+  <w:style w:type="paragraph" w:styleId="Pieddepage">
+    <w:name w:val="footer"/>
+    <w:basedOn w:val="Normal"/>
+    <w:link w:val="PieddepageCar"/>
+    <w:uiPriority w:val="99"/>
+    <w:unhideWhenUsed/>
+    <w:rsid w:val="00C91103"/>
+    <w:pPr>
+      <w:tabs>
+        <w:tab w:val="center" w:pos="4536"/>
+        <w:tab w:val="right" w:pos="9072"/>
+      </w:tabs>
+      <w:spacing w:after="0" w:line="240" w:lineRule="auto"/>
+    </w:pPr>
+  </w:style>
+  <w:style w:type="character" w:customStyle="1" w:styleId="PieddepageCar">
+    <w:name w:val="Pied de page Car"/>
+    <w:basedOn w:val="Policepardfaut"/>
+    <w:link w:val="Pieddepage"/>
+    <w:uiPriority w:val="99"/>
+    <w:rsid w:val="00C91103"/>
+  </w:style>
+  <w:style w:type="paragraph" w:styleId="Textedebulles">
+    <w:name w:val="Balloon Text"/>
+    <w:basedOn w:val="Normal"/>
+    <w:link w:val="TextedebullesCar"/>
+    <w:uiPriority w:val="99"/>
+    <w:semiHidden/>
+    <w:unhideWhenUsed/>
+    <w:rsid w:val="00C91103"/>
+    <w:pPr>
+      <w:spacing w:after="0" w:line="240" w:lineRule="auto"/>
+    </w:pPr>
+    <w:rPr>
+      <w:rFonts w:ascii="Tahoma" w:hAnsi="Tahoma" w:cs="Tahoma"/>
+      <w:sz w:val="16"/>
+      <w:szCs w:val="16"/>
+    </w:rPr>
+  </w:style>
+  <w:style w:type="character" w:customStyle="1" w:styleId="TextedebullesCar">
+    <w:name w:val="Texte de bulles Car"/>
+    <w:basedOn w:val="Policepardfaut"/>
+    <w:link w:val="Textedebulles"/>
+    <w:uiPriority w:val="99"/>
+    <w:semiHidden/>
+    <w:rsid w:val="00C91103"/>
+    <w:rPr>
+      <w:rFonts w:ascii="Tahoma" w:hAnsi="Tahoma" w:cs="Tahoma"/>
+      <w:sz w:val="16"/>
+      <w:szCs w:val="16"/>
+    </w:rPr>
+  </w:style>
 </w:styles>
+</file>
+
+<file path=word/stylesWithEffects.xml><?xml version="1.0" encoding="utf-8"?>
+<w:styles xmlns:wpc="http://schemas.microsoft.com/office/word/2010/wordprocessingCanvas" xmlns:mc="http://schemas.openxmlformats.org/markup-compatibility/2006" xmlns:o="urn:schemas-microsoft-com:office:office" xmlns:r="http://schemas.openxmlformats.org/officeDocument/2006/relationships" xmlns:m="http://schemas.openxmlformats.org/officeDocument/2006/math" xmlns:v="urn:schemas-microsoft-com:vml" xmlns:wp14="http://schemas.microsoft.com/office/word/2010/wordprocessingDrawing" xmlns:wp="http://schemas.openxmlformats.org/drawingml/2006/wordprocessingDrawing" xmlns:w10="urn:schemas-microsoft-com:office:word" xmlns:w="http://schemas.openxmlformats.org/wordprocessingml/2006/main" xmlns:w14="http://schemas.microsoft.com/office/word/2010/wordml" xmlns:wpg="http://schemas.microsoft.com/office/word/2010/wordprocessingGroup" xmlns:wpi="http://schemas.microsoft.com/office/word/2010/wordprocessingInk" xmlns:wne="http://schemas.microsoft.com/office/word/2006/wordml" xmlns:wps="http://schemas.microsoft.com/office/word/2010/wordprocessingShape" mc:Ignorable="w14 wp14">
+  <w:docDefaults>
+    <w:rPrDefault>
+      <w:rPr>
+        <w:rFonts w:asciiTheme="minorHAnsi" w:eastAsiaTheme="minorHAnsi" w:hAnsiTheme="minorHAnsi" w:cstheme="minorBidi"/>
+        <w:sz w:val="22"/>
+        <w:szCs w:val="22"/>
+        <w:lang w:val="fr-FR" w:eastAsia="en-US" w:bidi="ar-SA"/>
+      </w:rPr>
+    </w:rPrDefault>
+    <w:pPrDefault>
+      <w:pPr>
+        <w:spacing w:after="160" w:line="259" w:lineRule="auto"/>
+      </w:pPr>
+    </w:pPrDefault>
+  </w:docDefaults>
+  <w:latentStyles w:defLockedState="0" w:defUIPriority="99" w:defSemiHidden="1" w:defUnhideWhenUsed="1" w:defQFormat="0" w:count="267">
+    <w:lsdException w:name="Normal" w:semiHidden="0" w:uiPriority="0" w:unhideWhenUsed="0" w:qFormat="1"/>
+    <w:lsdException w:name="heading 1" w:semiHidden="0" w:uiPriority="9" w:unhideWhenUsed="0" w:qFormat="1"/>
+    <w:lsdException w:name="heading 2" w:uiPriority="9" w:qFormat="1"/>
+    <w:lsdException w:name="heading 3" w:uiPriority="9" w:qFormat="1"/>
+    <w:lsdException w:name="heading 4" w:uiPriority="9" w:qFormat="1"/>
+    <w:lsdException w:name="heading 5" w:uiPriority="9" w:qFormat="1"/>
+    <w:lsdException w:name="heading 6" w:uiPriority="9" w:qFormat="1"/>
+    <w:lsdException w:name="heading 7" w:uiPriority="9" w:qFormat="1"/>
+    <w:lsdException w:name="heading 8" w:uiPriority="9" w:qFormat="1"/>
+    <w:lsdException w:name="heading 9" w:uiPriority="9" w:qFormat="1"/>
+    <w:lsdException w:name="toc 1" w:uiPriority="39"/>
+    <w:lsdException w:name="toc 2" w:uiPriority="39"/>
+    <w:lsdException w:name="toc 3" w:uiPriority="39"/>
+    <w:lsdException w:name="toc 4" w:uiPriority="39"/>
+    <w:lsdException w:name="toc 5" w:uiPriority="39"/>
+    <w:lsdException w:name="toc 6" w:uiPriority="39"/>
+    <w:lsdException w:name="toc 7" w:uiPriority="39"/>
+    <w:lsdException w:name="toc 8" w:uiPriority="39"/>
+    <w:lsdException w:name="toc 9" w:uiPriority="39"/>
+    <w:lsdException w:name="caption" w:uiPriority="35" w:qFormat="1"/>
+    <w:lsdException w:name="Title" w:semiHidden="0" w:uiPriority="10" w:unhideWhenUsed="0" w:qFormat="1"/>
+    <w:lsdException w:name="Default Paragraph Font" w:uiPriority="1"/>
+    <w:lsdException w:name="Subtitle" w:semiHidden="0" w:uiPriority="11" w:unhideWhenUsed="0" w:qFormat="1"/>
+    <w:lsdException w:name="Strong" w:semiHidden="0" w:uiPriority="22" w:unhideWhenUsed="0" w:qFormat="1"/>
+    <w:lsdException w:name="Emphasis" w:semiHidden="0" w:uiPriority="20" w:unhideWhenUsed="0" w:qFormat="1"/>
+    <w:lsdException w:name="Table Grid" w:semiHidden="0" w:uiPriority="39" w:unhideWhenUsed="0"/>
+    <w:lsdException w:name="Placeholder Text" w:unhideWhenUsed="0"/>
+    <w:lsdException w:name="No Spacing" w:semiHidden="0" w:uiPriority="1" w:unhideWhenUsed="0" w:qFormat="1"/>
+    <w:lsdException w:name="Light Shading" w:semiHidden="0" w:uiPriority="60" w:unhideWhenUsed="0"/>
+    <w:lsdException w:name="Light List" w:semiHidden="0" w:uiPriority="61" w:unhideWhenUsed="0"/>
+    <w:lsdException w:name="Light Grid" w:semiHidden="0" w:uiPriority="62" w:unhideWhenUsed="0"/>
+    <w:lsdException w:name="Medium Shading 1" w:semiHidden="0" w:uiPriority="63" w:unhideWhenUsed="0"/>
+    <w:lsdException w:name="Medium Shading 2" w:semiHidden="0" w:uiPriority="64" w:unhideWhenUsed="0"/>
+    <w:lsdException w:name="Medium List 1" w:semiHidden="0" w:uiPriority="65" w:unhideWhenUsed="0"/>
+    <w:lsdException w:name="Medium List 2" w:semiHidden="0" w:uiPriority="66" w:unhideWhenUsed="0"/>
+    <w:lsdException w:name="Medium Grid 1" w:semiHidden="0" w:uiPriority="67" w:unhideWhenUsed="0"/>
+    <w:lsdException w:name="Medium Grid 2" w:semiHidden="0" w:uiPriority="68" w:unhideWhenUsed="0"/>
+    <w:lsdException w:name="Medium Grid 3" w:semiHidden="0" w:uiPriority="69" w:unhideWhenUsed="0"/>
+    <w:lsdException w:name="Dark List" w:semiHidden="0" w:uiPriority="70" w:unhideWhenUsed="0"/>
+    <w:lsdException w:name="Colorful Shading" w:semiHidden="0" w:uiPriority="71" w:unhideWhenUsed="0"/>
+    <w:lsdException w:name="Colorful List" w:semiHidden="0" w:uiPriority="72" w:unhideWhenUsed="0"/>
+    <w:lsdException w:name="Colorful Grid" w:semiHidden="0" w:uiPriority="73" w:unhideWhenUsed="0"/>
+    <w:lsdException w:name="Light Shading Accent 1" w:semiHidden="0" w:uiPriority="60" w:unhideWhenUsed="0"/>
+    <w:lsdException w:name="Light List Accent 1" w:semiHidden="0" w:uiPriority="61" w:unhideWhenUsed="0"/>
+    <w:lsdException w:name="Light Grid Accent 1" w:semiHidden="0" w:uiPriority="62" w:unhideWhenUsed="0"/>
+    <w:lsdException w:name="Medium Shading 1 Accent 1" w:semiHidden="0" w:uiPriority="63" w:unhideWhenUsed="0"/>
+    <w:lsdException w:name="Medium Shading 2 Accent 1" w:semiHidden="0" w:uiPriority="64" w:unhideWhenUsed="0"/>
+    <w:lsdException w:name="Medium List 1 Accent 1" w:semiHidden="0" w:uiPriority="65" w:unhideWhenUsed="0"/>
+    <w:lsdException w:name="Revision" w:unhideWhenUsed="0"/>
+    <w:lsdException w:name="List Paragraph" w:semiHidden="0" w:uiPriority="34" w:unhideWhenUsed="0" w:qFormat="1"/>
+    <w:lsdException w:name="Quote" w:semiHidden="0" w:uiPriority="29" w:unhideWhenUsed="0" w:qFormat="1"/>
+    <w:lsdException w:name="Intense Quote" w:semiHidden="0" w:uiPriority="30" w:unhideWhenUsed="0" w:qFormat="1"/>
+    <w:lsdException w:name="Medium List 2 Accent 1" w:semiHidden="0" w:uiPriority="66" w:unhideWhenUsed="0"/>
+    <w:lsdException w:name="Medium Grid 1 Accent 1" w:semiHidden="0" w:uiPriority="67" w:unhideWhenUsed="0"/>
+    <w:lsdException w:name="Medium Grid 2 Accent 1" w:semiHidden="0" w:uiPriority="68" w:unhideWhenUsed="0"/>
+    <w:lsdException w:name="Medium Grid 3 Accent 1" w:semiHidden="0" w:uiPriority="69" w:unhideWhenUsed="0"/>
+    <w:lsdException w:name="Dark List Accent 1" w:semiHidden="0" w:uiPriority="70" w:unhideWhenUsed="0"/>
+    <w:lsdException w:name="Colorful Shading Accent 1" w:semiHidden="0" w:uiPriority="71" w:unhideWhenUsed="0"/>
+    <w:lsdException w:name="Colorful List Accent 1" w:semiHidden="0" w:uiPriority="72" w:unhideWhenUsed="0"/>
+    <w:lsdException w:name="Colorful Grid Accent 1" w:semiHidden="0" w:uiPriority="73" w:unhideWhenUsed="0"/>
+    <w:lsdException w:name="Light Shading Accent 2" w:semiHidden="0" w:uiPriority="60" w:unhideWhenUsed="0"/>
+    <w:lsdException w:name="Light List Accent 2" w:semiHidden="0" w:uiPriority="61" w:unhideWhenUsed="0"/>
+    <w:lsdException w:name="Light Grid Accent 2" w:semiHidden="0" w:uiPriority="62" w:unhideWhenUsed="0"/>
+    <w:lsdException w:name="Medium Shading 1 Accent 2" w:semiHidden="0" w:uiPriority="63" w:unhideWhenUsed="0"/>
+    <w:lsdException w:name="Medium Shading 2 Accent 2" w:semiHidden="0" w:uiPriority="64" w:unhideWhenUsed="0"/>
+    <w:lsdException w:name="Medium List 1 Accent 2" w:semiHidden="0" w:uiPriority="65" w:unhideWhenUsed="0"/>
+    <w:lsdException w:name="Medium List 2 Accent 2" w:semiHidden="0" w:uiPriority="66" w:unhideWhenUsed="0"/>
+    <w:lsdException w:name="Medium Grid 1 Accent 2" w:semiHidden="0" w:uiPriority="67" w:unhideWhenUsed="0"/>
+    <w:lsdException w:name="Medium Grid 2 Accent 2" w:semiHidden="0" w:uiPriority="68" w:unhideWhenUsed="0"/>
+    <w:lsdException w:name="Medium Grid 3 Accent 2" w:semiHidden="0" w:uiPriority="69" w:unhideWhenUsed="0"/>
+    <w:lsdException w:name="Dark List Accent 2" w:semiHidden="0" w:uiPriority="70" w:unhideWhenUsed="0"/>
+    <w:lsdException w:name="Colorful Shading Accent 2" w:semiHidden="0" w:uiPriority="71" w:unhideWhenUsed="0"/>
+    <w:lsdException w:name="Colorful List Accent 2" w:semiHidden="0" w:uiPriority="72" w:unhideWhenUsed="0"/>
+    <w:lsdException w:name="Colorful Grid Accent 2" w:semiHidden="0" w:uiPriority="73" w:unhideWhenUsed="0"/>
+    <w:lsdException w:name="Light Shading Accent 3" w:semiHidden="0" w:uiPriority="60" w:unhideWhenUsed="0"/>
+    <w:lsdException w:name="Light List Accent 3" w:semiHidden="0" w:uiPriority="61" w:unhideWhenUsed="0"/>
+    <w:lsdException w:name="Light Grid Accent 3" w:semiHidden="0" w:uiPriority="62" w:unhideWhenUsed="0"/>
+    <w:lsdException w:name="Medium Shading 1 Accent 3" w:semiHidden="0" w:uiPriority="63" w:unhideWhenUsed="0"/>
+    <w:lsdException w:name="Medium Shading 2 Accent 3" w:semiHidden="0" w:uiPriority="64" w:unhideWhenUsed="0"/>
+    <w:lsdException w:name="Medium List 1 Accent 3" w:semiHidden="0" w:uiPriority="65" w:unhideWhenUsed="0"/>
+    <w:lsdException w:name="Medium List 2 Accent 3" w:semiHidden="0" w:uiPriority="66" w:unhideWhenUsed="0"/>
+    <w:lsdException w:name="Medium Grid 1 Accent 3" w:semiHidden="0" w:uiPriority="67" w:unhideWhenUsed="0"/>
+    <w:lsdException w:name="Medium Grid 2 Accent 3" w:semiHidden="0" w:uiPriority="68" w:unhideWhenUsed="0"/>
+    <w:lsdException w:name="Medium Grid 3 Accent 3" w:semiHidden="0" w:uiPriority="69" w:unhideWhenUsed="0"/>
+    <w:lsdException w:name="Dark List Accent 3" w:semiHidden="0" w:uiPriority="70" w:unhideWhenUsed="0"/>
+    <w:lsdException w:name="Colorful Shading Accent 3" w:semiHidden="0" w:uiPriority="71" w:unhideWhenUsed="0"/>
+    <w:lsdException w:name="Colorful List Accent 3" w:semiHidden="0" w:uiPriority="72" w:unhideWhenUsed="0"/>
+    <w:lsdException w:name="Colorful Grid Accent 3" w:semiHidden="0" w:uiPriority="73" w:unhideWhenUsed="0"/>
+    <w:lsdException w:name="Light Shading Accent 4" w:semiHidden="0" w:uiPriority="60" w:unhideWhenUsed="0"/>
+    <w:lsdException w:name="Light List Accent 4" w:semiHidden="0" w:uiPriority="61" w:unhideWhenUsed="0"/>
+    <w:lsdException w:name="Light Grid Accent 4" w:semiHidden="0" w:uiPriority="62" w:unhideWhenUsed="0"/>
+    <w:lsdException w:name="Medium Shading 1 Accent 4" w:semiHidden="0" w:uiPriority="63" w:unhideWhenUsed="0"/>
+    <w:lsdException w:name="Medium Shading 2 Accent 4" w:semiHidden="0" w:uiPriority="64" w:unhideWhenUsed="0"/>
+    <w:lsdException w:name="Medium List 1 Accent 4" w:semiHidden="0" w:uiPriority="65" w:unhideWhenUsed="0"/>
+    <w:lsdException w:name="Medium List 2 Accent 4" w:semiHidden="0" w:uiPriority="66" w:unhideWhenUsed="0"/>
+    <w:lsdException w:name="Medium Grid 1 Accent 4" w:semiHidden="0" w:uiPriority="67" w:unhideWhenUsed="0"/>
+    <w:lsdException w:name="Medium Grid 2 Accent 4" w:semiHidden="0" w:uiPriority="68" w:unhideWhenUsed="0"/>
+    <w:lsdException w:name="Medium Grid 3 Accent 4" w:semiHidden="0" w:uiPriority="69" w:unhideWhenUsed="0"/>
+    <w:lsdException w:name="Dark List Accent 4" w:semiHidden="0" w:uiPriority="70" w:unhideWhenUsed="0"/>
+    <w:lsdException w:name="Colorful Shading Accent 4" w:semiHidden="0" w:uiPriority="71" w:unhideWhenUsed="0"/>
+    <w:lsdException w:name="Colorful List Accent 4" w:semiHidden="0" w:uiPriority="72" w:unhideWhenUsed="0"/>
+    <w:lsdException w:name="Colorful Grid Accent 4" w:semiHidden="0" w:uiPriority="73" w:unhideWhenUsed="0"/>
+    <w:lsdException w:name="Light Shading Accent 5" w:semiHidden="0" w:uiPriority="60" w:unhideWhenUsed="0"/>
+    <w:lsdException w:name="Light List Accent 5" w:semiHidden="0" w:uiPriority="61" w:unhideWhenUsed="0"/>
+    <w:lsdException w:name="Light Grid Accent 5" w:semiHidden="0" w:uiPriority="62" w:unhideWhenUsed="0"/>
+    <w:lsdException w:name="Medium Shading 1 Accent 5" w:semiHidden="0" w:uiPriority="63" w:unhideWhenUsed="0"/>
+    <w:lsdException w:name="Medium Shading 2 Accent 5" w:semiHidden="0" w:uiPriority="64" w:unhideWhenUsed="0"/>
+    <w:lsdException w:name="Medium List 1 Accent 5" w:semiHidden="0" w:uiPriority="65" w:unhideWhenUsed="0"/>
+    <w:lsdException w:name="Medium List 2 Accent 5" w:semiHidden="0" w:uiPriority="66" w:unhideWhenUsed="0"/>
+    <w:lsdException w:name="Medium Grid 1 Accent 5" w:semiHidden="0" w:uiPriority="67" w:unhideWhenUsed="0"/>
+    <w:lsdException w:name="Medium Grid 2 Accent 5" w:semiHidden="0" w:uiPriority="68" w:unhideWhenUsed="0"/>
+    <w:lsdException w:name="Medium Grid 3 Accent 5" w:semiHidden="0" w:uiPriority="69" w:unhideWhenUsed="0"/>
+    <w:lsdException w:name="Dark List Accent 5" w:semiHidden="0" w:uiPriority="70" w:unhideWhenUsed="0"/>
+    <w:lsdException w:name="Colorful Shading Accent 5" w:semiHidden="0" w:uiPriority="71" w:unhideWhenUsed="0"/>
+    <w:lsdException w:name="Colorful List Accent 5" w:semiHidden="0" w:uiPriority="72" w:unhideWhenUsed="0"/>
+    <w:lsdException w:name="Colorful Grid Accent 5" w:semiHidden="0" w:uiPriority="73" w:unhideWhenUsed="0"/>
+    <w:lsdException w:name="Light Shading Accent 6" w:semiHidden="0" w:uiPriority="60" w:unhideWhenUsed="0"/>
+    <w:lsdException w:name="Light List Accent 6" w:semiHidden="0" w:uiPriority="61" w:unhideWhenUsed="0"/>
+    <w:lsdException w:name="Light Grid Accent 6" w:semiHidden="0" w:uiPriority="62" w:unhideWhenUsed="0"/>
+    <w:lsdException w:name="Medium Shading 1 Accent 6" w:semiHidden="0" w:uiPriority="63" w:unhideWhenUsed="0"/>
+    <w:lsdException w:name="Medium Shading 2 Accent 6" w:semiHidden="0" w:uiPriority="64" w:unhideWhenUsed="0"/>
+    <w:lsdException w:name="Medium List 1 Accent 6" w:semiHidden="0" w:uiPriority="65" w:unhideWhenUsed="0"/>
+    <w:lsdException w:name="Medium List 2 Accent 6" w:semiHidden="0" w:uiPriority="66" w:unhideWhenUsed="0"/>
+    <w:lsdException w:name="Medium Grid 1 Accent 6" w:semiHidden="0" w:uiPriority="67" w:unhideWhenUsed="0"/>
+    <w:lsdException w:name="Medium Grid 2 Accent 6" w:semiHidden="0" w:uiPriority="68" w:unhideWhenUsed="0"/>
+    <w:lsdException w:name="Medium Grid 3 Accent 6" w:semiHidden="0" w:uiPriority="69" w:unhideWhenUsed="0"/>
+    <w:lsdException w:name="Dark List Accent 6" w:semiHidden="0" w:uiPriority="70" w:unhideWhenUsed="0"/>
+    <w:lsdException w:name="Colorful Shading Accent 6" w:semiHidden="0" w:uiPriority="71" w:unhideWhenUsed="0"/>
+    <w:lsdException w:name="Colorful List Accent 6" w:semiHidden="0" w:uiPriority="72" w:unhideWhenUsed="0"/>
+    <w:lsdException w:name="Colorful Grid Accent 6" w:semiHidden="0" w:uiPriority="73" w:unhideWhenUsed="0"/>
+    <w:lsdException w:name="Subtle Emphasis" w:semiHidden="0" w:uiPriority="19" w:unhideWhenUsed="0" w:qFormat="1"/>
+    <w:lsdException w:name="Intense Emphasis" w:semiHidden="0" w:uiPriority="21" w:unhideWhenUsed="0" w:qFormat="1"/>
+    <w:lsdException w:name="Subtle Reference" w:semiHidden="0" w:uiPriority="31" w:unhideWhenUsed="0" w:qFormat="1"/>
+    <w:lsdException w:name="Intense Reference" w:semiHidden="0" w:uiPriority="32" w:unhideWhenUsed="0" w:qFormat="1"/>
+    <w:lsdException w:name="Book Title" w:semiHidden="0" w:uiPriority="33" w:unhideWhenUsed="0" w:qFormat="1"/>
+    <w:lsdException w:name="Bibliography" w:uiPriority="37"/>
+    <w:lsdException w:name="TOC Heading" w:uiPriority="39" w:qFormat="1"/>
+  </w:latentStyles>
+  <w:style w:type="paragraph" w:default="1" w:styleId="Normal">
+    <w:name w:val="Normal"/>
+    <w:qFormat/>
+  </w:style>
+  <w:style w:type="character" w:default="1" w:styleId="Policepardfaut">
+    <w:name w:val="Default Paragraph Font"/>
+    <w:uiPriority w:val="1"/>
+    <w:semiHidden/>
+    <w:unhideWhenUsed/>
+  </w:style>
+  <w:style w:type="table" w:default="1" w:styleId="TableauNormal">
+    <w:name w:val="Normal Table"/>
+    <w:uiPriority w:val="99"/>
+    <w:semiHidden/>
+    <w:unhideWhenUsed/>
+    <w:tblPr>
+      <w:tblInd w:w="0" w:type="dxa"/>
+      <w:tblCellMar>
+        <w:top w:w="0" w:type="dxa"/>
+        <w:left w:w="108" w:type="dxa"/>
+        <w:bottom w:w="0" w:type="dxa"/>
+        <w:right w:w="108" w:type="dxa"/>
+      </w:tblCellMar>
+    </w:tblPr>
+  </w:style>
+  <w:style w:type="numbering" w:default="1" w:styleId="Aucuneliste">
+    <w:name w:val="No List"/>
+    <w:uiPriority w:val="99"/>
+    <w:semiHidden/>
+    <w:unhideWhenUsed/>
+  </w:style>
+  <w:style w:type="character" w:customStyle="1" w:styleId="author-a-z84zz77zc8z90zz122zhz67z3v9m2z73zz70zu">
+    <w:name w:val="author-a-z84zz77zc8z90zz122zhz67z3v9m2z73zz70zu"/>
+    <w:basedOn w:val="Policepardfaut"/>
+    <w:rsid w:val="00037DCF"/>
+  </w:style>
+  <w:style w:type="character" w:customStyle="1" w:styleId="author-a-b5puz86zi4hz74zedz68zz66zz82zz90zv">
+    <w:name w:val="author-a-b5puz86zi4hz74zedz68zz66zz82zz90zv"/>
+    <w:basedOn w:val="Policepardfaut"/>
+    <w:rsid w:val="00037DCF"/>
+  </w:style>
+  <w:style w:type="paragraph" w:styleId="Paragraphedeliste">
+    <w:name w:val="List Paragraph"/>
+    <w:basedOn w:val="Normal"/>
+    <w:uiPriority w:val="34"/>
+    <w:qFormat/>
+    <w:rsid w:val="00BC341C"/>
+    <w:pPr>
+      <w:ind w:left="720"/>
+      <w:contextualSpacing/>
+    </w:pPr>
+  </w:style>
+  <w:style w:type="paragraph" w:styleId="En-tte">
+    <w:name w:val="header"/>
+    <w:basedOn w:val="Normal"/>
+    <w:link w:val="En-tteCar"/>
+    <w:uiPriority w:val="99"/>
+    <w:unhideWhenUsed/>
+    <w:rsid w:val="00C91103"/>
+    <w:pPr>
+      <w:tabs>
+        <w:tab w:val="center" w:pos="4536"/>
+        <w:tab w:val="right" w:pos="9072"/>
+      </w:tabs>
+      <w:spacing w:after="0" w:line="240" w:lineRule="auto"/>
+    </w:pPr>
+  </w:style>
+  <w:style w:type="character" w:customStyle="1" w:styleId="En-tteCar">
+    <w:name w:val="En-tête Car"/>
+    <w:basedOn w:val="Policepardfaut"/>
+    <w:link w:val="En-tte"/>
+    <w:uiPriority w:val="99"/>
+    <w:rsid w:val="00C91103"/>
+  </w:style>
+  <w:style w:type="paragraph" w:styleId="Pieddepage">
+    <w:name w:val="footer"/>
+    <w:basedOn w:val="Normal"/>
+    <w:link w:val="PieddepageCar"/>
+    <w:uiPriority w:val="99"/>
+    <w:unhideWhenUsed/>
+    <w:rsid w:val="00C91103"/>
+    <w:pPr>
+      <w:tabs>
+        <w:tab w:val="center" w:pos="4536"/>
+        <w:tab w:val="right" w:pos="9072"/>
+      </w:tabs>
+      <w:spacing w:after="0" w:line="240" w:lineRule="auto"/>
+    </w:pPr>
+  </w:style>
+  <w:style w:type="character" w:customStyle="1" w:styleId="PieddepageCar">
+    <w:name w:val="Pied de page Car"/>
+    <w:basedOn w:val="Policepardfaut"/>
+    <w:link w:val="Pieddepage"/>
+    <w:uiPriority w:val="99"/>
+    <w:rsid w:val="00C91103"/>
+  </w:style>
+  <w:style w:type="paragraph" w:styleId="Textedebulles">
+    <w:name w:val="Balloon Text"/>
+    <w:basedOn w:val="Normal"/>
+    <w:link w:val="TextedebullesCar"/>
+    <w:uiPriority w:val="99"/>
+    <w:semiHidden/>
+    <w:unhideWhenUsed/>
+    <w:rsid w:val="00C91103"/>
+    <w:pPr>
+      <w:spacing w:after="0" w:line="240" w:lineRule="auto"/>
+    </w:pPr>
+    <w:rPr>
+      <w:rFonts w:ascii="Tahoma" w:hAnsi="Tahoma" w:cs="Tahoma"/>
+      <w:sz w:val="16"/>
+      <w:szCs w:val="16"/>
+    </w:rPr>
+  </w:style>
+  <w:style w:type="character" w:customStyle="1" w:styleId="TextedebullesCar">
+    <w:name w:val="Texte de bulles Car"/>
+    <w:basedOn w:val="Policepardfaut"/>
+    <w:link w:val="Textedebulles"/>
+    <w:uiPriority w:val="99"/>
+    <w:semiHidden/>
+    <w:rsid w:val="00C91103"/>
+    <w:rPr>
+      <w:rFonts w:ascii="Tahoma" w:hAnsi="Tahoma" w:cs="Tahoma"/>
+      <w:sz w:val="16"/>
+      <w:szCs w:val="16"/>
+    </w:rPr>
+  </w:style>
+</w:styles>
+</file>
+
+<file path=word/glossary/document.xml><?xml version="1.0" encoding="utf-8"?>
+<w:glossaryDocument xmlns:wpc="http://schemas.microsoft.com/office/word/2010/wordprocessingCanvas" xmlns:mc="http://schemas.openxmlformats.org/markup-compatibility/2006" xmlns:o="urn:schemas-microsoft-com:office:office" xmlns:r="http://schemas.openxmlformats.org/officeDocument/2006/relationships" xmlns:m="http://schemas.openxmlformats.org/officeDocument/2006/math" xmlns:v="urn:schemas-microsoft-com:vml" xmlns:wp14="http://schemas.microsoft.com/office/word/2010/wordprocessingDrawing" xmlns:wp="http://schemas.openxmlformats.org/drawingml/2006/wordprocessingDrawing" xmlns:w10="urn:schemas-microsoft-com:office:word" xmlns:w="http://schemas.openxmlformats.org/wordprocessingml/2006/main" xmlns:w14="http://schemas.microsoft.com/office/word/2010/wordml" xmlns:wpg="http://schemas.microsoft.com/office/word/2010/wordprocessingGroup" xmlns:wpi="http://schemas.microsoft.com/office/word/2010/wordprocessingInk" xmlns:wne="http://schemas.microsoft.com/office/word/2006/wordml" xmlns:wps="http://schemas.microsoft.com/office/word/2010/wordprocessingShape" mc:Ignorable="w14 wp14"/>
+</file>
+
+<file path=word/glossary/fontTable.xml><?xml version="1.0" encoding="utf-8"?>
+<w:fonts xmlns:mc="http://schemas.openxmlformats.org/markup-compatibility/2006" xmlns:r="http://schemas.openxmlformats.org/officeDocument/2006/relationships" xmlns:w="http://schemas.openxmlformats.org/wordprocessingml/2006/main" xmlns:w14="http://schemas.microsoft.com/office/word/2010/wordml" mc:Ignorable="w14">
+  <w:font w:name="Symbol">
+    <w:panose1 w:val="05050102010706020507"/>
+    <w:charset w:val="02"/>
+    <w:family w:val="roman"/>
+    <w:pitch w:val="variable"/>
+    <w:sig w:usb0="00000000" w:usb1="10000000" w:usb2="00000000" w:usb3="00000000" w:csb0="80000000" w:csb1="00000000"/>
+  </w:font>
+  <w:font w:name="Times New Roman">
+    <w:panose1 w:val="02020603050405020304"/>
+    <w:charset w:val="00"/>
+    <w:family w:val="roman"/>
+    <w:pitch w:val="variable"/>
+    <w:sig w:usb0="E0002EFF" w:usb1="C000785B" w:usb2="00000009" w:usb3="00000000" w:csb0="000001FF" w:csb1="00000000"/>
+  </w:font>
+  <w:font w:name="Courier New">
+    <w:panose1 w:val="02070309020205020404"/>
+    <w:charset w:val="00"/>
+    <w:family w:val="modern"/>
+    <w:pitch w:val="fixed"/>
+    <w:sig w:usb0="E0002EFF" w:usb1="C0007843" w:usb2="00000009" w:usb3="00000000" w:csb0="000001FF" w:csb1="00000000"/>
+  </w:font>
+  <w:font w:name="Wingdings">
+    <w:panose1 w:val="05000000000000000000"/>
+    <w:charset w:val="02"/>
+    <w:family w:val="auto"/>
+    <w:pitch w:val="variable"/>
+    <w:sig w:usb0="00000000" w:usb1="10000000" w:usb2="00000000" w:usb3="00000000" w:csb0="80000000" w:csb1="00000000"/>
+  </w:font>
+  <w:font w:name="Calibri">
+    <w:panose1 w:val="020F0502020204030204"/>
+    <w:charset w:val="00"/>
+    <w:family w:val="swiss"/>
+    <w:pitch w:val="variable"/>
+    <w:sig w:usb0="E0002AFF" w:usb1="C000247B" w:usb2="00000009" w:usb3="00000000" w:csb0="000001FF" w:csb1="00000000"/>
+  </w:font>
+  <w:font w:name="Tahoma">
+    <w:panose1 w:val="020B0604030504040204"/>
+    <w:charset w:val="00"/>
+    <w:family w:val="swiss"/>
+    <w:pitch w:val="variable"/>
+    <w:sig w:usb0="E1002EFF" w:usb1="C000605B" w:usb2="00000029" w:usb3="00000000" w:csb0="000101FF" w:csb1="00000000"/>
+  </w:font>
+  <w:font w:name="游ゴシック Light">
+    <w:panose1 w:val="020B0300000000000000"/>
+    <w:charset w:val="80"/>
+    <w:family w:val="roman"/>
+    <w:notTrueType/>
+    <w:pitch w:val="default"/>
+  </w:font>
+  <w:font w:name="Calibri Light">
+    <w:panose1 w:val="020F0302020204030204"/>
+    <w:charset w:val="00"/>
+    <w:family w:val="swiss"/>
+    <w:pitch w:val="variable"/>
+    <w:sig w:usb0="E0002AFF" w:usb1="C000247B" w:usb2="00000009" w:usb3="00000000" w:csb0="000001FF" w:csb1="00000000"/>
+  </w:font>
+  <w:font w:name="游明朝">
+    <w:panose1 w:val="02020400000000000000"/>
+    <w:charset w:val="80"/>
+    <w:family w:val="roman"/>
+    <w:notTrueType/>
+    <w:pitch w:val="default"/>
+  </w:font>
+  <w:font w:name="MS Mincho">
+    <w:altName w:val="ＭＳ 明朝"/>
+    <w:panose1 w:val="02020609040205080304"/>
+    <w:charset w:val="80"/>
+    <w:family w:val="modern"/>
+    <w:pitch w:val="fixed"/>
+    <w:sig w:usb0="E00002FF" w:usb1="6AC7FDFB" w:usb2="08000012" w:usb3="00000000" w:csb0="0002009F" w:csb1="00000000"/>
+  </w:font>
+  <w:font w:name="MS Gothic">
+    <w:altName w:val="ＭＳ ゴシック"/>
+    <w:panose1 w:val="020B0609070205080204"/>
+    <w:charset w:val="80"/>
+    <w:family w:val="modern"/>
+    <w:pitch w:val="fixed"/>
+    <w:sig w:usb0="E00002FF" w:usb1="6AC7FDFB" w:usb2="08000012" w:usb3="00000000" w:csb0="0002009F" w:csb1="00000000"/>
+  </w:font>
+  <w:font w:name="Cambria">
+    <w:panose1 w:val="02040503050406030204"/>
+    <w:charset w:val="00"/>
+    <w:family w:val="roman"/>
+    <w:pitch w:val="variable"/>
+    <w:sig w:usb0="E00006FF" w:usb1="400004FF" w:usb2="00000000" w:usb3="00000000" w:csb0="0000019F" w:csb1="00000000"/>
+  </w:font>
+</w:fonts>
+</file>
+
+<file path=word/glossary/settings.xml><?xml version="1.0" encoding="utf-8"?>
+<w:settings xmlns:mc="http://schemas.openxmlformats.org/markup-compatibility/2006" xmlns:o="urn:schemas-microsoft-com:office:office" xmlns:r="http://schemas.openxmlformats.org/officeDocument/2006/relationships" xmlns:m="http://schemas.openxmlformats.org/officeDocument/2006/math" xmlns:v="urn:schemas-microsoft-com:vml" xmlns:w10="urn:schemas-microsoft-com:office:word" xmlns:w="http://schemas.openxmlformats.org/wordprocessingml/2006/main" xmlns:w14="http://schemas.microsoft.com/office/word/2010/wordml" xmlns:sl="http://schemas.openxmlformats.org/schemaLibrary/2006/main" mc:Ignorable="w14">
+  <w:view w:val="normal"/>
+  <w:defaultTabStop w:val="708"/>
+  <w:hyphenationZone w:val="425"/>
+  <w:characterSpacingControl w:val="doNotCompress"/>
+  <w:compat>
+    <w:useFELayout/>
+    <w:compatSetting w:name="compatibilityMode" w:uri="http://schemas.microsoft.com/office/word" w:val="14"/>
+    <w:compatSetting w:name="overrideTableStyleFontSizeAndJustification" w:uri="http://schemas.microsoft.com/office/word" w:val="1"/>
+    <w:compatSetting w:name="enableOpenTypeFeatures" w:uri="http://schemas.microsoft.com/office/word" w:val="1"/>
+    <w:compatSetting w:name="doNotFlipMirrorIndents" w:uri="http://schemas.microsoft.com/office/word" w:val="1"/>
+  </w:compat>
+  <w:rsids>
+    <w:rsidRoot w:val="0023094C"/>
+    <w:rsid w:val="0023094C"/>
+    <w:rsid w:val="00AD7A8A"/>
+  </w:rsids>
+  <m:mathPr>
+    <m:mathFont m:val="Cambria Math"/>
+    <m:brkBin m:val="before"/>
+    <m:brkBinSub m:val="--"/>
+    <m:smallFrac m:val="0"/>
+    <m:dispDef/>
+    <m:lMargin m:val="0"/>
+    <m:rMargin m:val="0"/>
+    <m:defJc m:val="centerGroup"/>
+    <m:wrapIndent m:val="1440"/>
+    <m:intLim m:val="subSup"/>
+    <m:naryLim m:val="undOvr"/>
+  </m:mathPr>
+  <w:themeFontLang w:val="fr-FR" w:eastAsia="ja-JP"/>
+  <w:clrSchemeMapping w:bg1="light1" w:t1="dark1" w:bg2="light2" w:t2="dark2" w:accent1="accent1" w:accent2="accent2" w:accent3="accent3" w:accent4="accent4" w:accent5="accent5" w:accent6="accent6" w:hyperlink="hyperlink" w:followedHyperlink="followedHyperlink"/>
+  <w:decimalSymbol w:val=","/>
+  <w:listSeparator w:val=";"/>
+</w:settings>
+</file>
+
+<file path=word/glossary/styles.xml><?xml version="1.0" encoding="utf-8"?>
+<w:styles xmlns:mc="http://schemas.openxmlformats.org/markup-compatibility/2006" xmlns:r="http://schemas.openxmlformats.org/officeDocument/2006/relationships" xmlns:w="http://schemas.openxmlformats.org/wordprocessingml/2006/main" xmlns:w14="http://schemas.microsoft.com/office/word/2010/wordml" mc:Ignorable="w14">
+  <w:docDefaults>
+    <w:rPrDefault>
+      <w:rPr>
+        <w:rFonts w:asciiTheme="minorHAnsi" w:eastAsiaTheme="minorEastAsia" w:hAnsiTheme="minorHAnsi" w:cstheme="minorBidi"/>
+        <w:sz w:val="22"/>
+        <w:szCs w:val="22"/>
+        <w:lang w:val="fr-FR" w:eastAsia="ja-JP" w:bidi="ar-SA"/>
+      </w:rPr>
+    </w:rPrDefault>
+    <w:pPrDefault>
+      <w:pPr>
+        <w:spacing w:after="200" w:line="276" w:lineRule="auto"/>
+      </w:pPr>
+    </w:pPrDefault>
+  </w:docDefaults>
+  <w:latentStyles w:defLockedState="0" w:defUIPriority="99" w:defSemiHidden="1" w:defUnhideWhenUsed="1" w:defQFormat="0" w:count="267">
+    <w:lsdException w:name="Normal" w:semiHidden="0" w:uiPriority="0" w:unhideWhenUsed="0" w:qFormat="1"/>
+    <w:lsdException w:name="heading 1" w:semiHidden="0" w:uiPriority="9" w:unhideWhenUsed="0" w:qFormat="1"/>
+    <w:lsdException w:name="heading 2" w:uiPriority="9" w:qFormat="1"/>
+    <w:lsdException w:name="heading 3" w:uiPriority="9" w:qFormat="1"/>
+    <w:lsdException w:name="heading 4" w:uiPriority="9" w:qFormat="1"/>
+    <w:lsdException w:name="heading 5" w:uiPriority="9" w:qFormat="1"/>
+    <w:lsdException w:name="heading 6" w:uiPriority="9" w:qFormat="1"/>
+    <w:lsdException w:name="heading 7" w:uiPriority="9" w:qFormat="1"/>
+    <w:lsdException w:name="heading 8" w:uiPriority="9" w:qFormat="1"/>
+    <w:lsdException w:name="heading 9" w:uiPriority="9" w:qFormat="1"/>
+    <w:lsdException w:name="toc 1" w:uiPriority="39"/>
+    <w:lsdException w:name="toc 2" w:uiPriority="39"/>
+    <w:lsdException w:name="toc 3" w:uiPriority="39"/>
+    <w:lsdException w:name="toc 4" w:uiPriority="39"/>
+    <w:lsdException w:name="toc 5" w:uiPriority="39"/>
+    <w:lsdException w:name="toc 6" w:uiPriority="39"/>
+    <w:lsdException w:name="toc 7" w:uiPriority="39"/>
+    <w:lsdException w:name="toc 8" w:uiPriority="39"/>
+    <w:lsdException w:name="toc 9" w:uiPriority="39"/>
+    <w:lsdException w:name="caption" w:uiPriority="35" w:qFormat="1"/>
+    <w:lsdException w:name="Title" w:semiHidden="0" w:uiPriority="10" w:unhideWhenUsed="0" w:qFormat="1"/>
+    <w:lsdException w:name="Default Paragraph Font" w:uiPriority="1"/>
+    <w:lsdException w:name="Subtitle" w:semiHidden="0" w:uiPriority="11" w:unhideWhenUsed="0" w:qFormat="1"/>
+    <w:lsdException w:name="Strong" w:semiHidden="0" w:uiPriority="22" w:unhideWhenUsed="0" w:qFormat="1"/>
+    <w:lsdException w:name="Emphasis" w:semiHidden="0" w:uiPriority="20" w:unhideWhenUsed="0" w:qFormat="1"/>
+    <w:lsdException w:name="Table Grid" w:semiHidden="0" w:uiPriority="59" w:unhideWhenUsed="0"/>
+    <w:lsdException w:name="Placeholder Text" w:unhideWhenUsed="0"/>
+    <w:lsdException w:name="No Spacing" w:semiHidden="0" w:uiPriority="1" w:unhideWhenUsed="0" w:qFormat="1"/>
+    <w:lsdException w:name="Light Shading" w:semiHidden="0" w:uiPriority="60" w:unhideWhenUsed="0"/>
+    <w:lsdException w:name="Light List" w:semiHidden="0" w:uiPriority="61" w:unhideWhenUsed="0"/>
+    <w:lsdException w:name="Light Grid" w:semiHidden="0" w:uiPriority="62" w:unhideWhenUsed="0"/>
+    <w:lsdException w:name="Medium Shading 1" w:semiHidden="0" w:uiPriority="63" w:unhideWhenUsed="0"/>
+    <w:lsdException w:name="Medium Shading 2" w:semiHidden="0" w:uiPriority="64" w:unhideWhenUsed="0"/>
+    <w:lsdException w:name="Medium List 1" w:semiHidden="0" w:uiPriority="65" w:unhideWhenUsed="0"/>
+    <w:lsdException w:name="Medium List 2" w:semiHidden="0" w:uiPriority="66" w:unhideWhenUsed="0"/>
+    <w:lsdException w:name="Medium Grid 1" w:semiHidden="0" w:uiPriority="67" w:unhideWhenUsed="0"/>
+    <w:lsdException w:name="Medium Grid 2" w:semiHidden="0" w:uiPriority="68" w:unhideWhenUsed="0"/>
+    <w:lsdException w:name="Medium Grid 3" w:semiHidden="0" w:uiPriority="69" w:unhideWhenUsed="0"/>
+    <w:lsdException w:name="Dark List" w:semiHidden="0" w:uiPriority="70" w:unhideWhenUsed="0"/>
+    <w:lsdException w:name="Colorful Shading" w:semiHidden="0" w:uiPriority="71" w:unhideWhenUsed="0"/>
+    <w:lsdException w:name="Colorful List" w:semiHidden="0" w:uiPriority="72" w:unhideWhenUsed="0"/>
+    <w:lsdException w:name="Colorful Grid" w:semiHidden="0" w:uiPriority="73" w:unhideWhenUsed="0"/>
+    <w:lsdException w:name="Light Shading Accent 1" w:semiHidden="0" w:uiPriority="60" w:unhideWhenUsed="0"/>
+    <w:lsdException w:name="Light List Accent 1" w:semiHidden="0" w:uiPriority="61" w:unhideWhenUsed="0"/>
+    <w:lsdException w:name="Light Grid Accent 1" w:semiHidden="0" w:uiPriority="62" w:unhideWhenUsed="0"/>
+    <w:lsdException w:name="Medium Shading 1 Accent 1" w:semiHidden="0" w:uiPriority="63" w:unhideWhenUsed="0"/>
+    <w:lsdException w:name="Medium Shading 2 Accent 1" w:semiHidden="0" w:uiPriority="64" w:unhideWhenUsed="0"/>
+    <w:lsdException w:name="Medium List 1 Accent 1" w:semiHidden="0" w:uiPriority="65" w:unhideWhenUsed="0"/>
+    <w:lsdException w:name="Revision" w:unhideWhenUsed="0"/>
+    <w:lsdException w:name="List Paragraph" w:semiHidden="0" w:uiPriority="34" w:unhideWhenUsed="0" w:qFormat="1"/>
+    <w:lsdException w:name="Quote" w:semiHidden="0" w:uiPriority="29" w:unhideWhenUsed="0" w:qFormat="1"/>
+    <w:lsdException w:name="Intense Quote" w:semiHidden="0" w:uiPriority="30" w:unhideWhenUsed="0" w:qFormat="1"/>
+    <w:lsdException w:name="Medium List 2 Accent 1" w:semiHidden="0" w:uiPriority="66" w:unhideWhenUsed="0"/>
+    <w:lsdException w:name="Medium Grid 1 Accent 1" w:semiHidden="0" w:uiPriority="67" w:unhideWhenUsed="0"/>
+    <w:lsdException w:name="Medium Grid 2 Accent 1" w:semiHidden="0" w:uiPriority="68" w:unhideWhenUsed="0"/>
+    <w:lsdException w:name="Medium Grid 3 Accent 1" w:semiHidden="0" w:uiPriority="69" w:unhideWhenUsed="0"/>
+    <w:lsdException w:name="Dark List Accent 1" w:semiHidden="0" w:uiPriority="70" w:unhideWhenUsed="0"/>
+    <w:lsdException w:name="Colorful Shading Accent 1" w:semiHidden="0" w:uiPriority="71" w:unhideWhenUsed="0"/>
+    <w:lsdException w:name="Colorful List Accent 1" w:semiHidden="0" w:uiPriority="72" w:unhideWhenUsed="0"/>
+    <w:lsdException w:name="Colorful Grid Accent 1" w:semiHidden="0" w:uiPriority="73" w:unhideWhenUsed="0"/>
+    <w:lsdException w:name="Light Shading Accent 2" w:semiHidden="0" w:uiPriority="60" w:unhideWhenUsed="0"/>
+    <w:lsdException w:name="Light List Accent 2" w:semiHidden="0" w:uiPriority="61" w:unhideWhenUsed="0"/>
+    <w:lsdException w:name="Light Grid Accent 2" w:semiHidden="0" w:uiPriority="62" w:unhideWhenUsed="0"/>
+    <w:lsdException w:name="Medium Shading 1 Accent 2" w:semiHidden="0" w:uiPriority="63" w:unhideWhenUsed="0"/>
+    <w:lsdException w:name="Medium Shading 2 Accent 2" w:semiHidden="0" w:uiPriority="64" w:unhideWhenUsed="0"/>
+    <w:lsdException w:name="Medium List 1 Accent 2" w:semiHidden="0" w:uiPriority="65" w:unhideWhenUsed="0"/>
+    <w:lsdException w:name="Medium List 2 Accent 2" w:semiHidden="0" w:uiPriority="66" w:unhideWhenUsed="0"/>
+    <w:lsdException w:name="Medium Grid 1 Accent 2" w:semiHidden="0" w:uiPriority="67" w:unhideWhenUsed="0"/>
+    <w:lsdException w:name="Medium Grid 2 Accent 2" w:semiHidden="0" w:uiPriority="68" w:unhideWhenUsed="0"/>
+    <w:lsdException w:name="Medium Grid 3 Accent 2" w:semiHidden="0" w:uiPriority="69" w:unhideWhenUsed="0"/>
+    <w:lsdException w:name="Dark List Accent 2" w:semiHidden="0" w:uiPriority="70" w:unhideWhenUsed="0"/>
+    <w:lsdException w:name="Colorful Shading Accent 2" w:semiHidden="0" w:uiPriority="71" w:unhideWhenUsed="0"/>
+    <w:lsdException w:name="Colorful List Accent 2" w:semiHidden="0" w:uiPriority="72" w:unhideWhenUsed="0"/>
+    <w:lsdException w:name="Colorful Grid Accent 2" w:semiHidden="0" w:uiPriority="73" w:unhideWhenUsed="0"/>
+    <w:lsdException w:name="Light Shading Accent 3" w:semiHidden="0" w:uiPriority="60" w:unhideWhenUsed="0"/>
+    <w:lsdException w:name="Light List Accent 3" w:semiHidden="0" w:uiPriority="61" w:unhideWhenUsed="0"/>
+    <w:lsdException w:name="Light Grid Accent 3" w:semiHidden="0" w:uiPriority="62" w:unhideWhenUsed="0"/>
+    <w:lsdException w:name="Medium Shading 1 Accent 3" w:semiHidden="0" w:uiPriority="63" w:unhideWhenUsed="0"/>
+    <w:lsdException w:name="Medium Shading 2 Accent 3" w:semiHidden="0" w:uiPriority="64" w:unhideWhenUsed="0"/>
+    <w:lsdException w:name="Medium List 1 Accent 3" w:semiHidden="0" w:uiPriority="65" w:unhideWhenUsed="0"/>
+    <w:lsdException w:name="Medium List 2 Accent 3" w:semiHidden="0" w:uiPriority="66" w:unhideWhenUsed="0"/>
+    <w:lsdException w:name="Medium Grid 1 Accent 3" w:semiHidden="0" w:uiPriority="67" w:unhideWhenUsed="0"/>
+    <w:lsdException w:name="Medium Grid 2 Accent 3" w:semiHidden="0" w:uiPriority="68" w:unhideWhenUsed="0"/>
+    <w:lsdException w:name="Medium Grid 3 Accent 3" w:semiHidden="0" w:uiPriority="69" w:unhideWhenUsed="0"/>
+    <w:lsdException w:name="Dark List Accent 3" w:semiHidden="0" w:uiPriority="70" w:unhideWhenUsed="0"/>
+    <w:lsdException w:name="Colorful Shading Accent 3" w:semiHidden="0" w:uiPriority="71" w:unhideWhenUsed="0"/>
+    <w:lsdException w:name="Colorful List Accent 3" w:semiHidden="0" w:uiPriority="72" w:unhideWhenUsed="0"/>
+    <w:lsdException w:name="Colorful Grid Accent 3" w:semiHidden="0" w:uiPriority="73" w:unhideWhenUsed="0"/>
+    <w:lsdException w:name="Light Shading Accent 4" w:semiHidden="0" w:uiPriority="60" w:unhideWhenUsed="0"/>
+    <w:lsdException w:name="Light List Accent 4" w:semiHidden="0" w:uiPriority="61" w:unhideWhenUsed="0"/>
+    <w:lsdException w:name="Light Grid Accent 4" w:semiHidden="0" w:uiPriority="62" w:unhideWhenUsed="0"/>
+    <w:lsdException w:name="Medium Shading 1 Accent 4" w:semiHidden="0" w:uiPriority="63" w:unhideWhenUsed="0"/>
+    <w:lsdException w:name="Medium Shading 2 Accent 4" w:semiHidden="0" w:uiPriority="64" w:unhideWhenUsed="0"/>
+    <w:lsdException w:name="Medium List 1 Accent 4" w:semiHidden="0" w:uiPriority="65" w:unhideWhenUsed="0"/>
+    <w:lsdException w:name="Medium List 2 Accent 4" w:semiHidden="0" w:uiPriority="66" w:unhideWhenUsed="0"/>
+    <w:lsdException w:name="Medium Grid 1 Accent 4" w:semiHidden="0" w:uiPriority="67" w:unhideWhenUsed="0"/>
+    <w:lsdException w:name="Medium Grid 2 Accent 4" w:semiHidden="0" w:uiPriority="68" w:unhideWhenUsed="0"/>
+    <w:lsdException w:name="Medium Grid 3 Accent 4" w:semiHidden="0" w:uiPriority="69" w:unhideWhenUsed="0"/>
+    <w:lsdException w:name="Dark List Accent 4" w:semiHidden="0" w:uiPriority="70" w:unhideWhenUsed="0"/>
+    <w:lsdException w:name="Colorful Shading Accent 4" w:semiHidden="0" w:uiPriority="71" w:unhideWhenUsed="0"/>
+    <w:lsdException w:name="Colorful List Accent 4" w:semiHidden="0" w:uiPriority="72" w:unhideWhenUsed="0"/>
+    <w:lsdException w:name="Colorful Grid Accent 4" w:semiHidden="0" w:uiPriority="73" w:unhideWhenUsed="0"/>
+    <w:lsdException w:name="Light Shading Accent 5" w:semiHidden="0" w:uiPriority="60" w:unhideWhenUsed="0"/>
+    <w:lsdException w:name="Light List Accent 5" w:semiHidden="0" w:uiPriority="61" w:unhideWhenUsed="0"/>
+    <w:lsdException w:name="Light Grid Accent 5" w:semiHidden="0" w:uiPriority="62" w:unhideWhenUsed="0"/>
+    <w:lsdException w:name="Medium Shading 1 Accent 5" w:semiHidden="0" w:uiPriority="63" w:unhideWhenUsed="0"/>
+    <w:lsdException w:name="Medium Shading 2 Accent 5" w:semiHidden="0" w:uiPriority="64" w:unhideWhenUsed="0"/>
+    <w:lsdException w:name="Medium List 1 Accent 5" w:semiHidden="0" w:uiPriority="65" w:unhideWhenUsed="0"/>
+    <w:lsdException w:name="Medium List 2 Accent 5" w:semiHidden="0" w:uiPriority="66" w:unhideWhenUsed="0"/>
+    <w:lsdException w:name="Medium Grid 1 Accent 5" w:semiHidden="0" w:uiPriority="67" w:unhideWhenUsed="0"/>
+    <w:lsdException w:name="Medium Grid 2 Accent 5" w:semiHidden="0" w:uiPriority="68" w:unhideWhenUsed="0"/>
+    <w:lsdException w:name="Medium Grid 3 Accent 5" w:semiHidden="0" w:uiPriority="69" w:unhideWhenUsed="0"/>
+    <w:lsdException w:name="Dark List Accent 5" w:semiHidden="0" w:uiPriority="70" w:unhideWhenUsed="0"/>
+    <w:lsdException w:name="Colorful Shading Accent 5" w:semiHidden="0" w:uiPriority="71" w:unhideWhenUsed="0"/>
+    <w:lsdException w:name="Colorful List Accent 5" w:semiHidden="0" w:uiPriority="72" w:unhideWhenUsed="0"/>
+    <w:lsdException w:name="Colorful Grid Accent 5" w:semiHidden="0" w:uiPriority="73" w:unhideWhenUsed="0"/>
+    <w:lsdException w:name="Light Shading Accent 6" w:semiHidden="0" w:uiPriority="60" w:unhideWhenUsed="0"/>
+    <w:lsdException w:name="Light List Accent 6" w:semiHidden="0" w:uiPriority="61" w:unhideWhenUsed="0"/>
+    <w:lsdException w:name="Light Grid Accent 6" w:semiHidden="0" w:uiPriority="62" w:unhideWhenUsed="0"/>
+    <w:lsdException w:name="Medium Shading 1 Accent 6" w:semiHidden="0" w:uiPriority="63" w:unhideWhenUsed="0"/>
+    <w:lsdException w:name="Medium Shading 2 Accent 6" w:semiHidden="0" w:uiPriority="64" w:unhideWhenUsed="0"/>
+    <w:lsdException w:name="Medium List 1 Accent 6" w:semiHidden="0" w:uiPriority="65" w:unhideWhenUsed="0"/>
+    <w:lsdException w:name="Medium List 2 Accent 6" w:semiHidden="0" w:uiPriority="66" w:unhideWhenUsed="0"/>
+    <w:lsdException w:name="Medium Grid 1 Accent 6" w:semiHidden="0" w:uiPriority="67" w:unhideWhenUsed="0"/>
+    <w:lsdException w:name="Medium Grid 2 Accent 6" w:semiHidden="0" w:uiPriority="68" w:unhideWhenUsed="0"/>
+    <w:lsdException w:name="Medium Grid 3 Accent 6" w:semiHidden="0" w:uiPriority="69" w:unhideWhenUsed="0"/>
+    <w:lsdException w:name="Dark List Accent 6" w:semiHidden="0" w:uiPriority="70" w:unhideWhenUsed="0"/>
+    <w:lsdException w:name="Colorful Shading Accent 6" w:semiHidden="0" w:uiPriority="71" w:unhideWhenUsed="0"/>
+    <w:lsdException w:name="Colorful List Accent 6" w:semiHidden="0" w:uiPriority="72" w:unhideWhenUsed="0"/>
+    <w:lsdException w:name="Colorful Grid Accent 6" w:semiHidden="0" w:uiPriority="73" w:unhideWhenUsed="0"/>
+    <w:lsdException w:name="Subtle Emphasis" w:semiHidden="0" w:uiPriority="19" w:unhideWhenUsed="0" w:qFormat="1"/>
+    <w:lsdException w:name="Intense Emphasis" w:semiHidden="0" w:uiPriority="21" w:unhideWhenUsed="0" w:qFormat="1"/>
+    <w:lsdException w:name="Subtle Reference" w:semiHidden="0" w:uiPriority="31" w:unhideWhenUsed="0" w:qFormat="1"/>
+    <w:lsdException w:name="Intense Reference" w:semiHidden="0" w:uiPriority="32" w:unhideWhenUsed="0" w:qFormat="1"/>
+    <w:lsdException w:name="Book Title" w:semiHidden="0" w:uiPriority="33" w:unhideWhenUsed="0" w:qFormat="1"/>
+    <w:lsdException w:name="Bibliography" w:uiPriority="37"/>
+    <w:lsdException w:name="TOC Heading" w:uiPriority="39" w:qFormat="1"/>
+  </w:latentStyles>
+  <w:style w:type="paragraph" w:default="1" w:styleId="Normal">
+    <w:name w:val="Normal"/>
+    <w:qFormat/>
+  </w:style>
+  <w:style w:type="character" w:default="1" w:styleId="Policepardfaut">
+    <w:name w:val="Default Paragraph Font"/>
+    <w:uiPriority w:val="1"/>
+    <w:semiHidden/>
+    <w:unhideWhenUsed/>
+  </w:style>
+  <w:style w:type="table" w:default="1" w:styleId="TableauNormal">
+    <w:name w:val="Normal Table"/>
+    <w:uiPriority w:val="99"/>
+    <w:semiHidden/>
+    <w:unhideWhenUsed/>
+    <w:tblPr>
+      <w:tblInd w:w="0" w:type="dxa"/>
+      <w:tblCellMar>
+        <w:top w:w="0" w:type="dxa"/>
+        <w:left w:w="108" w:type="dxa"/>
+        <w:bottom w:w="0" w:type="dxa"/>
+        <w:right w:w="108" w:type="dxa"/>
+      </w:tblCellMar>
+    </w:tblPr>
+  </w:style>
+  <w:style w:type="numbering" w:default="1" w:styleId="Aucuneliste">
+    <w:name w:val="No List"/>
+    <w:uiPriority w:val="99"/>
+    <w:semiHidden/>
+    <w:unhideWhenUsed/>
+  </w:style>
+  <w:style w:type="paragraph" w:customStyle="1" w:styleId="C0E28BD5A4AC438691D3DDD1F10ED4CB">
+    <w:name w:val="C0E28BD5A4AC438691D3DDD1F10ED4CB"/>
+    <w:rsid w:val="0023094C"/>
+  </w:style>
+  <w:style w:type="paragraph" w:customStyle="1" w:styleId="46A8431CE0594535A92F532EDEE56F91">
+    <w:name w:val="46A8431CE0594535A92F532EDEE56F91"/>
+    <w:rsid w:val="0023094C"/>
+  </w:style>
+  <w:style w:type="paragraph" w:customStyle="1" w:styleId="9D007B7272AB48A7B28CFF8680F6462A">
+    <w:name w:val="9D007B7272AB48A7B28CFF8680F6462A"/>
+    <w:rsid w:val="0023094C"/>
+  </w:style>
+</w:styles>
+</file>
+
+<file path=word/glossary/stylesWithEffects.xml><?xml version="1.0" encoding="utf-8"?>
+<w:styles xmlns:wpc="http://schemas.microsoft.com/office/word/2010/wordprocessingCanvas" xmlns:mc="http://schemas.openxmlformats.org/markup-compatibility/2006" xmlns:o="urn:schemas-microsoft-com:office:office" xmlns:r="http://schemas.openxmlformats.org/officeDocument/2006/relationships" xmlns:m="http://schemas.openxmlformats.org/officeDocument/2006/math" xmlns:v="urn:schemas-microsoft-com:vml" xmlns:wp14="http://schemas.microsoft.com/office/word/2010/wordprocessingDrawing" xmlns:wp="http://schemas.openxmlformats.org/drawingml/2006/wordprocessingDrawing" xmlns:w10="urn:schemas-microsoft-com:office:word" xmlns:w="http://schemas.openxmlformats.org/wordprocessingml/2006/main" xmlns:w14="http://schemas.microsoft.com/office/word/2010/wordml" xmlns:wpg="http://schemas.microsoft.com/office/word/2010/wordprocessingGroup" xmlns:wpi="http://schemas.microsoft.com/office/word/2010/wordprocessingInk" xmlns:wne="http://schemas.microsoft.com/office/word/2006/wordml" xmlns:wps="http://schemas.microsoft.com/office/word/2010/wordprocessingShape" mc:Ignorable="w14 wp14">
+  <w:docDefaults>
+    <w:rPrDefault>
+      <w:rPr>
+        <w:rFonts w:asciiTheme="minorHAnsi" w:eastAsiaTheme="minorEastAsia" w:hAnsiTheme="minorHAnsi" w:cstheme="minorBidi"/>
+        <w:sz w:val="22"/>
+        <w:szCs w:val="22"/>
+        <w:lang w:val="fr-FR" w:eastAsia="ja-JP" w:bidi="ar-SA"/>
+      </w:rPr>
+    </w:rPrDefault>
+    <w:pPrDefault>
+      <w:pPr>
+        <w:spacing w:after="200" w:line="276" w:lineRule="auto"/>
+      </w:pPr>
+    </w:pPrDefault>
+  </w:docDefaults>
+  <w:latentStyles w:defLockedState="0" w:defUIPriority="99" w:defSemiHidden="1" w:defUnhideWhenUsed="1" w:defQFormat="0" w:count="267">
+    <w:lsdException w:name="Normal" w:semiHidden="0" w:uiPriority="0" w:unhideWhenUsed="0" w:qFormat="1"/>
+    <w:lsdException w:name="heading 1" w:semiHidden="0" w:uiPriority="9" w:unhideWhenUsed="0" w:qFormat="1"/>
+    <w:lsdException w:name="heading 2" w:uiPriority="9" w:qFormat="1"/>
+    <w:lsdException w:name="heading 3" w:uiPriority="9" w:qFormat="1"/>
+    <w:lsdException w:name="heading 4" w:uiPriority="9" w:qFormat="1"/>
+    <w:lsdException w:name="heading 5" w:uiPriority="9" w:qFormat="1"/>
+    <w:lsdException w:name="heading 6" w:uiPriority="9" w:qFormat="1"/>
+    <w:lsdException w:name="heading 7" w:uiPriority="9" w:qFormat="1"/>
+    <w:lsdException w:name="heading 8" w:uiPriority="9" w:qFormat="1"/>
+    <w:lsdException w:name="heading 9" w:uiPriority="9" w:qFormat="1"/>
+    <w:lsdException w:name="toc 1" w:uiPriority="39"/>
+    <w:lsdException w:name="toc 2" w:uiPriority="39"/>
+    <w:lsdException w:name="toc 3" w:uiPriority="39"/>
+    <w:lsdException w:name="toc 4" w:uiPriority="39"/>
+    <w:lsdException w:name="toc 5" w:uiPriority="39"/>
+    <w:lsdException w:name="toc 6" w:uiPriority="39"/>
+    <w:lsdException w:name="toc 7" w:uiPriority="39"/>
+    <w:lsdException w:name="toc 8" w:uiPriority="39"/>
+    <w:lsdException w:name="toc 9" w:uiPriority="39"/>
+    <w:lsdException w:name="caption" w:uiPriority="35" w:qFormat="1"/>
+    <w:lsdException w:name="Title" w:semiHidden="0" w:uiPriority="10" w:unhideWhenUsed="0" w:qFormat="1"/>
+    <w:lsdException w:name="Default Paragraph Font" w:uiPriority="1"/>
+    <w:lsdException w:name="Subtitle" w:semiHidden="0" w:uiPriority="11" w:unhideWhenUsed="0" w:qFormat="1"/>
+    <w:lsdException w:name="Strong" w:semiHidden="0" w:uiPriority="22" w:unhideWhenUsed="0" w:qFormat="1"/>
+    <w:lsdException w:name="Emphasis" w:semiHidden="0" w:uiPriority="20" w:unhideWhenUsed="0" w:qFormat="1"/>
+    <w:lsdException w:name="Table Grid" w:semiHidden="0" w:uiPriority="59" w:unhideWhenUsed="0"/>
+    <w:lsdException w:name="Placeholder Text" w:unhideWhenUsed="0"/>
+    <w:lsdException w:name="No Spacing" w:semiHidden="0" w:uiPriority="1" w:unhideWhenUsed="0" w:qFormat="1"/>
+    <w:lsdException w:name="Light Shading" w:semiHidden="0" w:uiPriority="60" w:unhideWhenUsed="0"/>
+    <w:lsdException w:name="Light List" w:semiHidden="0" w:uiPriority="61" w:unhideWhenUsed="0"/>
+    <w:lsdException w:name="Light Grid" w:semiHidden="0" w:uiPriority="62" w:unhideWhenUsed="0"/>
+    <w:lsdException w:name="Medium Shading 1" w:semiHidden="0" w:uiPriority="63" w:unhideWhenUsed="0"/>
+    <w:lsdException w:name="Medium Shading 2" w:semiHidden="0" w:uiPriority="64" w:unhideWhenUsed="0"/>
+    <w:lsdException w:name="Medium List 1" w:semiHidden="0" w:uiPriority="65" w:unhideWhenUsed="0"/>
+    <w:lsdException w:name="Medium List 2" w:semiHidden="0" w:uiPriority="66" w:unhideWhenUsed="0"/>
+    <w:lsdException w:name="Medium Grid 1" w:semiHidden="0" w:uiPriority="67" w:unhideWhenUsed="0"/>
+    <w:lsdException w:name="Medium Grid 2" w:semiHidden="0" w:uiPriority="68" w:unhideWhenUsed="0"/>
+    <w:lsdException w:name="Medium Grid 3" w:semiHidden="0" w:uiPriority="69" w:unhideWhenUsed="0"/>
+    <w:lsdException w:name="Dark List" w:semiHidden="0" w:uiPriority="70" w:unhideWhenUsed="0"/>
+    <w:lsdException w:name="Colorful Shading" w:semiHidden="0" w:uiPriority="71" w:unhideWhenUsed="0"/>
+    <w:lsdException w:name="Colorful List" w:semiHidden="0" w:uiPriority="72" w:unhideWhenUsed="0"/>
+    <w:lsdException w:name="Colorful Grid" w:semiHidden="0" w:uiPriority="73" w:unhideWhenUsed="0"/>
+    <w:lsdException w:name="Light Shading Accent 1" w:semiHidden="0" w:uiPriority="60" w:unhideWhenUsed="0"/>
+    <w:lsdException w:name="Light List Accent 1" w:semiHidden="0" w:uiPriority="61" w:unhideWhenUsed="0"/>
+    <w:lsdException w:name="Light Grid Accent 1" w:semiHidden="0" w:uiPriority="62" w:unhideWhenUsed="0"/>
+    <w:lsdException w:name="Medium Shading 1 Accent 1" w:semiHidden="0" w:uiPriority="63" w:unhideWhenUsed="0"/>
+    <w:lsdException w:name="Medium Shading 2 Accent 1" w:semiHidden="0" w:uiPriority="64" w:unhideWhenUsed="0"/>
+    <w:lsdException w:name="Medium List 1 Accent 1" w:semiHidden="0" w:uiPriority="65" w:unhideWhenUsed="0"/>
+    <w:lsdException w:name="Revision" w:unhideWhenUsed="0"/>
+    <w:lsdException w:name="List Paragraph" w:semiHidden="0" w:uiPriority="34" w:unhideWhenUsed="0" w:qFormat="1"/>
+    <w:lsdException w:name="Quote" w:semiHidden="0" w:uiPriority="29" w:unhideWhenUsed="0" w:qFormat="1"/>
+    <w:lsdException w:name="Intense Quote" w:semiHidden="0" w:uiPriority="30" w:unhideWhenUsed="0" w:qFormat="1"/>
+    <w:lsdException w:name="Medium List 2 Accent 1" w:semiHidden="0" w:uiPriority="66" w:unhideWhenUsed="0"/>
+    <w:lsdException w:name="Medium Grid 1 Accent 1" w:semiHidden="0" w:uiPriority="67" w:unhideWhenUsed="0"/>
+    <w:lsdException w:name="Medium Grid 2 Accent 1" w:semiHidden="0" w:uiPriority="68" w:unhideWhenUsed="0"/>
+    <w:lsdException w:name="Medium Grid 3 Accent 1" w:semiHidden="0" w:uiPriority="69" w:unhideWhenUsed="0"/>
+    <w:lsdException w:name="Dark List Accent 1" w:semiHidden="0" w:uiPriority="70" w:unhideWhenUsed="0"/>
+    <w:lsdException w:name="Colorful Shading Accent 1" w:semiHidden="0" w:uiPriority="71" w:unhideWhenUsed="0"/>
+    <w:lsdException w:name="Colorful List Accent 1" w:semiHidden="0" w:uiPriority="72" w:unhideWhenUsed="0"/>
+    <w:lsdException w:name="Colorful Grid Accent 1" w:semiHidden="0" w:uiPriority="73" w:unhideWhenUsed="0"/>
+    <w:lsdException w:name="Light Shading Accent 2" w:semiHidden="0" w:uiPriority="60" w:unhideWhenUsed="0"/>
+    <w:lsdException w:name="Light List Accent 2" w:semiHidden="0" w:uiPriority="61" w:unhideWhenUsed="0"/>
+    <w:lsdException w:name="Light Grid Accent 2" w:semiHidden="0" w:uiPriority="62" w:unhideWhenUsed="0"/>
+    <w:lsdException w:name="Medium Shading 1 Accent 2" w:semiHidden="0" w:uiPriority="63" w:unhideWhenUsed="0"/>
+    <w:lsdException w:name="Medium Shading 2 Accent 2" w:semiHidden="0" w:uiPriority="64" w:unhideWhenUsed="0"/>
+    <w:lsdException w:name="Medium List 1 Accent 2" w:semiHidden="0" w:uiPriority="65" w:unhideWhenUsed="0"/>
+    <w:lsdException w:name="Medium List 2 Accent 2" w:semiHidden="0" w:uiPriority="66" w:unhideWhenUsed="0"/>
+    <w:lsdException w:name="Medium Grid 1 Accent 2" w:semiHidden="0" w:uiPriority="67" w:unhideWhenUsed="0"/>
+    <w:lsdException w:name="Medium Grid 2 Accent 2" w:semiHidden="0" w:uiPriority="68" w:unhideWhenUsed="0"/>
+    <w:lsdException w:name="Medium Grid 3 Accent 2" w:semiHidden="0" w:uiPriority="69" w:unhideWhenUsed="0"/>
+    <w:lsdException w:name="Dark List Accent 2" w:semiHidden="0" w:uiPriority="70" w:unhideWhenUsed="0"/>
+    <w:lsdException w:name="Colorful Shading Accent 2" w:semiHidden="0" w:uiPriority="71" w:unhideWhenUsed="0"/>
+    <w:lsdException w:name="Colorful List Accent 2" w:semiHidden="0" w:uiPriority="72" w:unhideWhenUsed="0"/>
+    <w:lsdException w:name="Colorful Grid Accent 2" w:semiHidden="0" w:uiPriority="73" w:unhideWhenUsed="0"/>
+    <w:lsdException w:name="Light Shading Accent 3" w:semiHidden="0" w:uiPriority="60" w:unhideWhenUsed="0"/>
+    <w:lsdException w:name="Light List Accent 3" w:semiHidden="0" w:uiPriority="61" w:unhideWhenUsed="0"/>
+    <w:lsdException w:name="Light Grid Accent 3" w:semiHidden="0" w:uiPriority="62" w:unhideWhenUsed="0"/>
+    <w:lsdException w:name="Medium Shading 1 Accent 3" w:semiHidden="0" w:uiPriority="63" w:unhideWhenUsed="0"/>
+    <w:lsdException w:name="Medium Shading 2 Accent 3" w:semiHidden="0" w:uiPriority="64" w:unhideWhenUsed="0"/>
+    <w:lsdException w:name="Medium List 1 Accent 3" w:semiHidden="0" w:uiPriority="65" w:unhideWhenUsed="0"/>
+    <w:lsdException w:name="Medium List 2 Accent 3" w:semiHidden="0" w:uiPriority="66" w:unhideWhenUsed="0"/>
+    <w:lsdException w:name="Medium Grid 1 Accent 3" w:semiHidden="0" w:uiPriority="67" w:unhideWhenUsed="0"/>
+    <w:lsdException w:name="Medium Grid 2 Accent 3" w:semiHidden="0" w:uiPriority="68" w:unhideWhenUsed="0"/>
+    <w:lsdException w:name="Medium Grid 3 Accent 3" w:semiHidden="0" w:uiPriority="69" w:unhideWhenUsed="0"/>
+    <w:lsdException w:name="Dark List Accent 3" w:semiHidden="0" w:uiPriority="70" w:unhideWhenUsed="0"/>
+    <w:lsdException w:name="Colorful Shading Accent 3" w:semiHidden="0" w:uiPriority="71" w:unhideWhenUsed="0"/>
+    <w:lsdException w:name="Colorful List Accent 3" w:semiHidden="0" w:uiPriority="72" w:unhideWhenUsed="0"/>
+    <w:lsdException w:name="Colorful Grid Accent 3" w:semiHidden="0" w:uiPriority="73" w:unhideWhenUsed="0"/>
+    <w:lsdException w:name="Light Shading Accent 4" w:semiHidden="0" w:uiPriority="60" w:unhideWhenUsed="0"/>
+    <w:lsdException w:name="Light List Accent 4" w:semiHidden="0" w:uiPriority="61" w:unhideWhenUsed="0"/>
+    <w:lsdException w:name="Light Grid Accent 4" w:semiHidden="0" w:uiPriority="62" w:unhideWhenUsed="0"/>
+    <w:lsdException w:name="Medium Shading 1 Accent 4" w:semiHidden="0" w:uiPriority="63" w:unhideWhenUsed="0"/>
+    <w:lsdException w:name="Medium Shading 2 Accent 4" w:semiHidden="0" w:uiPriority="64" w:unhideWhenUsed="0"/>
+    <w:lsdException w:name="Medium List 1 Accent 4" w:semiHidden="0" w:uiPriority="65" w:unhideWhenUsed="0"/>
+    <w:lsdException w:name="Medium List 2 Accent 4" w:semiHidden="0" w:uiPriority="66" w:unhideWhenUsed="0"/>
+    <w:lsdException w:name="Medium Grid 1 Accent 4" w:semiHidden="0" w:uiPriority="67" w:unhideWhenUsed="0"/>
+    <w:lsdException w:name="Medium Grid 2 Accent 4" w:semiHidden="0" w:uiPriority="68" w:unhideWhenUsed="0"/>
+    <w:lsdException w:name="Medium Grid 3 Accent 4" w:semiHidden="0" w:uiPriority="69" w:unhideWhenUsed="0"/>
+    <w:lsdException w:name="Dark List Accent 4" w:semiHidden="0" w:uiPriority="70" w:unhideWhenUsed="0"/>
+    <w:lsdException w:name="Colorful Shading Accent 4" w:semiHidden="0" w:uiPriority="71" w:unhideWhenUsed="0"/>
+    <w:lsdException w:name="Colorful List Accent 4" w:semiHidden="0" w:uiPriority="72" w:unhideWhenUsed="0"/>
+    <w:lsdException w:name="Colorful Grid Accent 4" w:semiHidden="0" w:uiPriority="73" w:unhideWhenUsed="0"/>
+    <w:lsdException w:name="Light Shading Accent 5" w:semiHidden="0" w:uiPriority="60" w:unhideWhenUsed="0"/>
+    <w:lsdException w:name="Light List Accent 5" w:semiHidden="0" w:uiPriority="61" w:unhideWhenUsed="0"/>
+    <w:lsdException w:name="Light Grid Accent 5" w:semiHidden="0" w:uiPriority="62" w:unhideWhenUsed="0"/>
+    <w:lsdException w:name="Medium Shading 1 Accent 5" w:semiHidden="0" w:uiPriority="63" w:unhideWhenUsed="0"/>
+    <w:lsdException w:name="Medium Shading 2 Accent 5" w:semiHidden="0" w:uiPriority="64" w:unhideWhenUsed="0"/>
+    <w:lsdException w:name="Medium List 1 Accent 5" w:semiHidden="0" w:uiPriority="65" w:unhideWhenUsed="0"/>
+    <w:lsdException w:name="Medium List 2 Accent 5" w:semiHidden="0" w:uiPriority="66" w:unhideWhenUsed="0"/>
+    <w:lsdException w:name="Medium Grid 1 Accent 5" w:semiHidden="0" w:uiPriority="67" w:unhideWhenUsed="0"/>
+    <w:lsdException w:name="Medium Grid 2 Accent 5" w:semiHidden="0" w:uiPriority="68" w:unhideWhenUsed="0"/>
+    <w:lsdException w:name="Medium Grid 3 Accent 5" w:semiHidden="0" w:uiPriority="69" w:unhideWhenUsed="0"/>
+    <w:lsdException w:name="Dark List Accent 5" w:semiHidden="0" w:uiPriority="70" w:unhideWhenUsed="0"/>
+    <w:lsdException w:name="Colorful Shading Accent 5" w:semiHidden="0" w:uiPriority="71" w:unhideWhenUsed="0"/>
+    <w:lsdException w:name="Colorful List Accent 5" w:semiHidden="0" w:uiPriority="72" w:unhideWhenUsed="0"/>
+    <w:lsdException w:name="Colorful Grid Accent 5" w:semiHidden="0" w:uiPriority="73" w:unhideWhenUsed="0"/>
+    <w:lsdException w:name="Light Shading Accent 6" w:semiHidden="0" w:uiPriority="60" w:unhideWhenUsed="0"/>
+    <w:lsdException w:name="Light List Accent 6" w:semiHidden="0" w:uiPriority="61" w:unhideWhenUsed="0"/>
+    <w:lsdException w:name="Light Grid Accent 6" w:semiHidden="0" w:uiPriority="62" w:unhideWhenUsed="0"/>
+    <w:lsdException w:name="Medium Shading 1 Accent 6" w:semiHidden="0" w:uiPriority="63" w:unhideWhenUsed="0"/>
+    <w:lsdException w:name="Medium Shading 2 Accent 6" w:semiHidden="0" w:uiPriority="64" w:unhideWhenUsed="0"/>
+    <w:lsdException w:name="Medium List 1 Accent 6" w:semiHidden="0" w:uiPriority="65" w:unhideWhenUsed="0"/>
+    <w:lsdException w:name="Medium List 2 Accent 6" w:semiHidden="0" w:uiPriority="66" w:unhideWhenUsed="0"/>
+    <w:lsdException w:name="Medium Grid 1 Accent 6" w:semiHidden="0" w:uiPriority="67" w:unhideWhenUsed="0"/>
+    <w:lsdException w:name="Medium Grid 2 Accent 6" w:semiHidden="0" w:uiPriority="68" w:unhideWhenUsed="0"/>
+    <w:lsdException w:name="Medium Grid 3 Accent 6" w:semiHidden="0" w:uiPriority="69" w:unhideWhenUsed="0"/>
+    <w:lsdException w:name="Dark List Accent 6" w:semiHidden="0" w:uiPriority="70" w:unhideWhenUsed="0"/>
+    <w:lsdException w:name="Colorful Shading Accent 6" w:semiHidden="0" w:uiPriority="71" w:unhideWhenUsed="0"/>
+    <w:lsdException w:name="Colorful List Accent 6" w:semiHidden="0" w:uiPriority="72" w:unhideWhenUsed="0"/>
+    <w:lsdException w:name="Colorful Grid Accent 6" w:semiHidden="0" w:uiPriority="73" w:unhideWhenUsed="0"/>
+    <w:lsdException w:name="Subtle Emphasis" w:semiHidden="0" w:uiPriority="19" w:unhideWhenUsed="0" w:qFormat="1"/>
+    <w:lsdException w:name="Intense Emphasis" w:semiHidden="0" w:uiPriority="21" w:unhideWhenUsed="0" w:qFormat="1"/>
+    <w:lsdException w:name="Subtle Reference" w:semiHidden="0" w:uiPriority="31" w:unhideWhenUsed="0" w:qFormat="1"/>
+    <w:lsdException w:name="Intense Reference" w:semiHidden="0" w:uiPriority="32" w:unhideWhenUsed="0" w:qFormat="1"/>
+    <w:lsdException w:name="Book Title" w:semiHidden="0" w:uiPriority="33" w:unhideWhenUsed="0" w:qFormat="1"/>
+    <w:lsdException w:name="Bibliography" w:uiPriority="37"/>
+    <w:lsdException w:name="TOC Heading" w:uiPriority="39" w:qFormat="1"/>
+  </w:latentStyles>
+  <w:style w:type="paragraph" w:default="1" w:styleId="Normal">
+    <w:name w:val="Normal"/>
+    <w:qFormat/>
+  </w:style>
+  <w:style w:type="character" w:default="1" w:styleId="Policepardfaut">
+    <w:name w:val="Default Paragraph Font"/>
+    <w:uiPriority w:val="1"/>
+    <w:semiHidden/>
+    <w:unhideWhenUsed/>
+  </w:style>
+  <w:style w:type="table" w:default="1" w:styleId="TableauNormal">
+    <w:name w:val="Normal Table"/>
+    <w:uiPriority w:val="99"/>
+    <w:semiHidden/>
+    <w:unhideWhenUsed/>
+    <w:tblPr>
+      <w:tblInd w:w="0" w:type="dxa"/>
+      <w:tblCellMar>
+        <w:top w:w="0" w:type="dxa"/>
+        <w:left w:w="108" w:type="dxa"/>
+        <w:bottom w:w="0" w:type="dxa"/>
+        <w:right w:w="108" w:type="dxa"/>
+      </w:tblCellMar>
+    </w:tblPr>
+  </w:style>
+  <w:style w:type="numbering" w:default="1" w:styleId="Aucuneliste">
+    <w:name w:val="No List"/>
+    <w:uiPriority w:val="99"/>
+    <w:semiHidden/>
+    <w:unhideWhenUsed/>
+  </w:style>
+  <w:style w:type="paragraph" w:customStyle="1" w:styleId="C0E28BD5A4AC438691D3DDD1F10ED4CB">
+    <w:name w:val="C0E28BD5A4AC438691D3DDD1F10ED4CB"/>
+    <w:rsid w:val="0023094C"/>
+  </w:style>
+  <w:style w:type="paragraph" w:customStyle="1" w:styleId="46A8431CE0594535A92F532EDEE56F91">
+    <w:name w:val="46A8431CE0594535A92F532EDEE56F91"/>
+    <w:rsid w:val="0023094C"/>
+  </w:style>
+  <w:style w:type="paragraph" w:customStyle="1" w:styleId="9D007B7272AB48A7B28CFF8680F6462A">
+    <w:name w:val="9D007B7272AB48A7B28CFF8680F6462A"/>
+    <w:rsid w:val="0023094C"/>
+  </w:style>
+</w:styles>
+</file>
+
+<file path=word/glossary/webSettings.xml><?xml version="1.0" encoding="utf-8"?>
+<w:webSettings xmlns:mc="http://schemas.openxmlformats.org/markup-compatibility/2006" xmlns:r="http://schemas.openxmlformats.org/officeDocument/2006/relationships" xmlns:w="http://schemas.openxmlformats.org/wordprocessingml/2006/main" xmlns:w14="http://schemas.microsoft.com/office/word/2010/wordml" mc:Ignorable="w14">
+  <w:optimizeForBrowser/>
+  <w:allowPNG/>
+</w:webSettings>
 </file>
 
 <file path=word/theme/theme1.xml><?xml version="1.0" encoding="utf-8"?>
@@ -6658,8 +8891,20 @@
   <a:extraClrSchemeLst/>
   <a:extLst>
     <a:ext uri="{05A4C25C-085E-4340-85A3-A5531E510DB2}">
-      <thm15:themeFamily xmlns:thm15="http://schemas.microsoft.com/office/thememl/2012/main" name="Office Theme" id="{62F939B6-93AF-4DB8-9C6B-D6C7DFDC589F}" vid="{4A3C46E8-61CC-4603-A589-7422A47A8E4A}"/>
+      <thm15:themeFamily xmlns:thm15="http://schemas.microsoft.com/office/thememl/2012/main" xmlns="" name="Office Theme" id="{62F939B6-93AF-4DB8-9C6B-D6C7DFDC589F}" vid="{4A3C46E8-61CC-4603-A589-7422A47A8E4A}"/>
     </a:ext>
   </a:extLst>
 </a:theme>
+</file>
+
+<file path=customXml/item1.xml><?xml version="1.0" encoding="utf-8"?>
+<b:Sources xmlns:b="http://schemas.openxmlformats.org/officeDocument/2006/bibliography" xmlns="http://schemas.openxmlformats.org/officeDocument/2006/bibliography" SelectedStyle="\APA.XSL" StyleName="APA"/>
+</file>
+
+<file path=customXml/itemProps1.xml><?xml version="1.0" encoding="utf-8"?>
+<ds:datastoreItem xmlns:ds="http://schemas.openxmlformats.org/officeDocument/2006/customXml" ds:itemID="{1666D0D8-7E5C-4B4F-BE0F-0E06DD4F70A3}">
+  <ds:schemaRefs>
+    <ds:schemaRef ds:uri="http://schemas.openxmlformats.org/officeDocument/2006/bibliography"/>
+  </ds:schemaRefs>
+</ds:datastoreItem>
 </file>
</xml_diff>